<commit_message>
Add section 10 route 53
</commit_message>
<xml_diff>
--- a/Section 10 - Route 53.DOCX
+++ b/Section 10 - Route 53.DOCX
@@ -329,6 +329,108 @@
           <w:szCs w:val="26"/>
         </w:rPr>
       </w:pPr>
+      <w:r>
+        <w:rPr>
+          <w:rFonts w:ascii="Times New Roman" w:hAnsi="Times New Roman" w:cs="Times New Roman"/>
+          <w:b/>
+          <w:sz w:val="26"/>
+          <w:szCs w:val="26"/>
+        </w:rPr>
+        <w:t>Domain Registrar</w:t>
+      </w:r>
+      <w:r>
+        <w:rPr>
+          <w:rFonts w:ascii="Times New Roman" w:hAnsi="Times New Roman" w:cs="Times New Roman"/>
+          <w:sz w:val="26"/>
+          <w:szCs w:val="26"/>
+        </w:rPr>
+        <w:t xml:space="preserve">: </w:t>
+      </w:r>
+      <w:r>
+        <w:rPr>
+          <w:rFonts w:ascii="Times New Roman" w:hAnsi="Times New Roman" w:cs="Times New Roman"/>
+          <w:sz w:val="26"/>
+          <w:szCs w:val="26"/>
+        </w:rPr>
+        <w:t xml:space="preserve">is a </w:t>
+      </w:r>
+      <w:r>
+        <w:rPr>
+          <w:rFonts w:ascii="Times New Roman" w:hAnsi="Times New Roman" w:cs="Times New Roman"/>
+          <w:b/>
+          <w:sz w:val="26"/>
+          <w:szCs w:val="26"/>
+        </w:rPr>
+        <w:t>company</w:t>
+      </w:r>
+      <w:r>
+        <w:rPr>
+          <w:rFonts w:ascii="Times New Roman" w:hAnsi="Times New Roman" w:cs="Times New Roman"/>
+          <w:sz w:val="26"/>
+          <w:szCs w:val="26"/>
+        </w:rPr>
+        <w:t xml:space="preserve"> or entity that </w:t>
+      </w:r>
+      <w:r>
+        <w:rPr>
+          <w:rFonts w:ascii="Times New Roman" w:hAnsi="Times New Roman" w:cs="Times New Roman"/>
+          <w:b/>
+          <w:sz w:val="26"/>
+          <w:szCs w:val="26"/>
+        </w:rPr>
+        <w:t>allows</w:t>
+      </w:r>
+      <w:r>
+        <w:rPr>
+          <w:rFonts w:ascii="Times New Roman" w:hAnsi="Times New Roman" w:cs="Times New Roman"/>
+          <w:sz w:val="26"/>
+          <w:szCs w:val="26"/>
+        </w:rPr>
+        <w:t xml:space="preserve"> you to </w:t>
+      </w:r>
+      <w:r>
+        <w:rPr>
+          <w:rFonts w:ascii="Times New Roman" w:hAnsi="Times New Roman" w:cs="Times New Roman"/>
+          <w:b/>
+          <w:sz w:val="26"/>
+          <w:szCs w:val="26"/>
+        </w:rPr>
+        <w:t>register</w:t>
+      </w:r>
+      <w:r>
+        <w:rPr>
+          <w:rFonts w:ascii="Times New Roman" w:hAnsi="Times New Roman" w:cs="Times New Roman"/>
+          <w:sz w:val="26"/>
+          <w:szCs w:val="26"/>
+        </w:rPr>
+        <w:t xml:space="preserve"> and </w:t>
+      </w:r>
+      <w:r>
+        <w:rPr>
+          <w:rFonts w:ascii="Times New Roman" w:hAnsi="Times New Roman" w:cs="Times New Roman"/>
+          <w:b/>
+          <w:sz w:val="26"/>
+          <w:szCs w:val="26"/>
+        </w:rPr>
+        <w:t>manage</w:t>
+      </w:r>
+      <w:r>
+        <w:rPr>
+          <w:rFonts w:ascii="Times New Roman" w:hAnsi="Times New Roman" w:cs="Times New Roman"/>
+          <w:sz w:val="26"/>
+          <w:szCs w:val="26"/>
+        </w:rPr>
+        <w:t xml:space="preserve"> </w:t>
+      </w:r>
+      <w:r>
+        <w:rPr>
+          <w:rFonts w:ascii="Times New Roman" w:hAnsi="Times New Roman" w:cs="Times New Roman"/>
+          <w:b/>
+          <w:sz w:val="26"/>
+          <w:szCs w:val="26"/>
+        </w:rPr>
+        <w:t>internet domain names</w:t>
+      </w:r>
     </w:p>
     <w:p>
       <w:pPr>
@@ -374,7 +476,25 @@
           <w:sz w:val="26"/>
           <w:szCs w:val="26"/>
         </w:rPr>
-        <w:t xml:space="preserve">Domain register: Amazon Route 53, </w:t>
+        <w:t xml:space="preserve">Domain </w:t>
+      </w:r>
+      <w:proofErr w:type="spellStart"/>
+      <w:r>
+        <w:rPr>
+          <w:rFonts w:ascii="Times New Roman" w:hAnsi="Times New Roman" w:cs="Times New Roman"/>
+          <w:sz w:val="26"/>
+          <w:szCs w:val="26"/>
+        </w:rPr>
+        <w:t>Regsitrar</w:t>
+      </w:r>
+      <w:proofErr w:type="spellEnd"/>
+      <w:r>
+        <w:rPr>
+          <w:rFonts w:ascii="Times New Roman" w:hAnsi="Times New Roman" w:cs="Times New Roman"/>
+          <w:sz w:val="26"/>
+          <w:szCs w:val="26"/>
+        </w:rPr>
+        <w:t xml:space="preserve">: Amazon Route 53, </w:t>
       </w:r>
       <w:proofErr w:type="spellStart"/>
       <w:r>
@@ -610,6 +730,7 @@
       <w:r>
         <w:rPr>
           <w:rFonts w:ascii="Times New Roman" w:hAnsi="Times New Roman" w:cs="Times New Roman"/>
+          <w:noProof/>
           <w:sz w:val="26"/>
           <w:szCs w:val="26"/>
         </w:rPr>
@@ -696,6 +817,7 @@
       <w:r>
         <w:rPr>
           <w:rFonts w:ascii="Times New Roman" w:hAnsi="Times New Roman" w:cs="Times New Roman"/>
+          <w:noProof/>
           <w:sz w:val="26"/>
           <w:szCs w:val="26"/>
         </w:rPr>
@@ -737,14 +859,12 @@
       </w:r>
     </w:p>
     <w:p>
-      <w:bookmarkStart w:id="0" w:name="_GoBack"/>
       <w:r>
         <w:rPr>
           <w:b/>
         </w:rPr>
         <w:t>Explain</w:t>
       </w:r>
-      <w:bookmarkEnd w:id="0"/>
       <w:r>
         <w:t>:</w:t>
       </w:r>
@@ -862,20 +982,789 @@
     </w:p>
     <w:p>
       <w:pPr>
-        <w:rPr>
-          <w:rFonts w:ascii="Times New Roman" w:hAnsi="Times New Roman" w:cs="Times New Roman"/>
-          <w:sz w:val="26"/>
-          <w:szCs w:val="26"/>
-        </w:rPr>
-      </w:pPr>
-      <w:r>
-        <w:rPr>
-          <w:rFonts w:ascii="Times New Roman" w:hAnsi="Times New Roman" w:cs="Times New Roman"/>
-          <w:sz w:val="26"/>
-          <w:szCs w:val="26"/>
+        <w:pStyle w:val="Heading1"/>
+        <w:jc w:val="center"/>
+        <w:rPr>
+          <w:rFonts w:ascii="Times New Roman" w:hAnsi="Times New Roman" w:cs="Times New Roman"/>
+          <w:b/>
+          <w:sz w:val="36"/>
+          <w:szCs w:val="36"/>
+        </w:rPr>
+      </w:pPr>
+      <w:r>
+        <w:rPr>
+          <w:rFonts w:ascii="Times New Roman" w:hAnsi="Times New Roman" w:cs="Times New Roman"/>
+          <w:b/>
+          <w:sz w:val="36"/>
+          <w:szCs w:val="36"/>
         </w:rPr>
         <w:lastRenderedPageBreak/>
         <w:t>Amazon route 53</w:t>
+      </w:r>
+    </w:p>
+    <w:p>
+      <w:pPr>
+        <w:pStyle w:val="ListParagraph"/>
+        <w:numPr>
+          <w:ilvl w:val="0"/>
+          <w:numId w:val="5"/>
+        </w:numPr>
+        <w:rPr>
+          <w:rFonts w:ascii="Times New Roman" w:hAnsi="Times New Roman" w:cs="Times New Roman"/>
+          <w:sz w:val="26"/>
+          <w:szCs w:val="26"/>
+        </w:rPr>
+      </w:pPr>
+      <w:r>
+        <w:rPr>
+          <w:rFonts w:ascii="Times New Roman" w:hAnsi="Times New Roman" w:cs="Times New Roman"/>
+          <w:sz w:val="26"/>
+          <w:szCs w:val="26"/>
+        </w:rPr>
+        <w:t>A highly available, scalable, full managed and Authoritative DNS</w:t>
+      </w:r>
+      <w:r>
+        <w:rPr>
+          <w:rFonts w:ascii="Times New Roman" w:hAnsi="Times New Roman" w:cs="Times New Roman"/>
+          <w:sz w:val="26"/>
+          <w:szCs w:val="26"/>
+        </w:rPr>
+        <w:t xml:space="preserve"> (You </w:t>
+      </w:r>
+      <w:r>
+        <w:rPr>
+          <w:rFonts w:ascii="Times New Roman" w:hAnsi="Times New Roman" w:cs="Times New Roman"/>
+          <w:sz w:val="26"/>
+          <w:szCs w:val="26"/>
+        </w:rPr>
+        <w:t>have full control over this DNS and you can update DNS records</w:t>
+      </w:r>
+      <w:r>
+        <w:rPr>
+          <w:rFonts w:ascii="Times New Roman" w:hAnsi="Times New Roman" w:cs="Times New Roman"/>
+          <w:sz w:val="26"/>
+          <w:szCs w:val="26"/>
+        </w:rPr>
+        <w:t>)</w:t>
+      </w:r>
+    </w:p>
+    <w:p>
+      <w:pPr>
+        <w:pStyle w:val="ListParagraph"/>
+        <w:numPr>
+          <w:ilvl w:val="0"/>
+          <w:numId w:val="5"/>
+        </w:numPr>
+        <w:rPr>
+          <w:rFonts w:ascii="Times New Roman" w:hAnsi="Times New Roman" w:cs="Times New Roman"/>
+          <w:sz w:val="26"/>
+          <w:szCs w:val="26"/>
+        </w:rPr>
+      </w:pPr>
+      <w:r>
+        <w:rPr>
+          <w:rFonts w:ascii="Times New Roman" w:hAnsi="Times New Roman" w:cs="Times New Roman"/>
+          <w:sz w:val="26"/>
+          <w:szCs w:val="26"/>
+        </w:rPr>
+        <w:t>Route 53 is also a Domain Registrar</w:t>
+      </w:r>
+    </w:p>
+    <w:p>
+      <w:pPr>
+        <w:pStyle w:val="ListParagraph"/>
+        <w:numPr>
+          <w:ilvl w:val="0"/>
+          <w:numId w:val="5"/>
+        </w:numPr>
+        <w:rPr>
+          <w:rFonts w:ascii="Times New Roman" w:hAnsi="Times New Roman" w:cs="Times New Roman"/>
+          <w:sz w:val="26"/>
+          <w:szCs w:val="26"/>
+        </w:rPr>
+      </w:pPr>
+      <w:r>
+        <w:rPr>
+          <w:rFonts w:ascii="Times New Roman" w:hAnsi="Times New Roman" w:cs="Times New Roman"/>
+          <w:sz w:val="26"/>
+          <w:szCs w:val="26"/>
+        </w:rPr>
+        <w:t>Ability to check the health of your resources</w:t>
+      </w:r>
+    </w:p>
+    <w:p>
+      <w:pPr>
+        <w:pStyle w:val="ListParagraph"/>
+        <w:numPr>
+          <w:ilvl w:val="0"/>
+          <w:numId w:val="5"/>
+        </w:numPr>
+        <w:rPr>
+          <w:rFonts w:ascii="Times New Roman" w:hAnsi="Times New Roman" w:cs="Times New Roman"/>
+          <w:sz w:val="26"/>
+          <w:szCs w:val="26"/>
+        </w:rPr>
+      </w:pPr>
+      <w:r>
+        <w:rPr>
+          <w:rFonts w:ascii="Times New Roman" w:hAnsi="Times New Roman" w:cs="Times New Roman"/>
+          <w:sz w:val="26"/>
+          <w:szCs w:val="26"/>
+        </w:rPr>
+        <w:t>The only AWS service provides 100% availability SLA</w:t>
+      </w:r>
+    </w:p>
+    <w:p>
+      <w:pPr>
+        <w:ind w:left="360"/>
+        <w:rPr>
+          <w:rFonts w:ascii="Times New Roman" w:hAnsi="Times New Roman" w:cs="Times New Roman"/>
+          <w:sz w:val="26"/>
+          <w:szCs w:val="26"/>
+        </w:rPr>
+      </w:pPr>
+    </w:p>
+    <w:p>
+      <w:pPr>
+        <w:pStyle w:val="Heading2"/>
+        <w:rPr>
+          <w:rFonts w:ascii="Times New Roman" w:hAnsi="Times New Roman" w:cs="Times New Roman"/>
+          <w:b/>
+          <w:sz w:val="32"/>
+          <w:szCs w:val="32"/>
+        </w:rPr>
+      </w:pPr>
+      <w:r>
+        <w:rPr>
+          <w:rFonts w:ascii="Times New Roman" w:hAnsi="Times New Roman" w:cs="Times New Roman"/>
+          <w:b/>
+          <w:sz w:val="32"/>
+          <w:szCs w:val="32"/>
+        </w:rPr>
+        <w:t>Route 53 – Records</w:t>
+      </w:r>
+    </w:p>
+    <w:p>
+      <w:pPr>
+        <w:ind w:left="360"/>
+        <w:rPr>
+          <w:rFonts w:ascii="Times New Roman" w:hAnsi="Times New Roman" w:cs="Times New Roman"/>
+          <w:sz w:val="26"/>
+          <w:szCs w:val="26"/>
+        </w:rPr>
+      </w:pPr>
+      <w:r>
+        <w:rPr>
+          <w:rFonts w:ascii="Times New Roman" w:hAnsi="Times New Roman" w:cs="Times New Roman"/>
+          <w:sz w:val="26"/>
+          <w:szCs w:val="26"/>
+        </w:rPr>
+        <w:t>• How you want to route traffic for a domain</w:t>
+      </w:r>
+    </w:p>
+    <w:p>
+      <w:pPr>
+        <w:ind w:left="360"/>
+        <w:rPr>
+          <w:rFonts w:ascii="Times New Roman" w:hAnsi="Times New Roman" w:cs="Times New Roman"/>
+          <w:sz w:val="26"/>
+          <w:szCs w:val="26"/>
+        </w:rPr>
+      </w:pPr>
+      <w:r>
+        <w:rPr>
+          <w:rFonts w:ascii="Times New Roman" w:hAnsi="Times New Roman" w:cs="Times New Roman"/>
+          <w:sz w:val="26"/>
+          <w:szCs w:val="26"/>
+        </w:rPr>
+        <w:t>• Each record contains:</w:t>
+      </w:r>
+    </w:p>
+    <w:p>
+      <w:pPr>
+        <w:ind w:left="360"/>
+        <w:rPr>
+          <w:rFonts w:ascii="Times New Roman" w:hAnsi="Times New Roman" w:cs="Times New Roman"/>
+          <w:sz w:val="26"/>
+          <w:szCs w:val="26"/>
+        </w:rPr>
+      </w:pPr>
+      <w:r>
+        <w:rPr>
+          <w:rFonts w:ascii="Times New Roman" w:hAnsi="Times New Roman" w:cs="Times New Roman"/>
+          <w:sz w:val="26"/>
+          <w:szCs w:val="26"/>
+        </w:rPr>
+        <w:t>• Domain/subdomain Name – e.g., example.com</w:t>
+      </w:r>
+    </w:p>
+    <w:p>
+      <w:pPr>
+        <w:ind w:left="360"/>
+        <w:rPr>
+          <w:rFonts w:ascii="Times New Roman" w:hAnsi="Times New Roman" w:cs="Times New Roman"/>
+          <w:sz w:val="26"/>
+          <w:szCs w:val="26"/>
+        </w:rPr>
+      </w:pPr>
+      <w:r>
+        <w:rPr>
+          <w:rFonts w:ascii="Times New Roman" w:hAnsi="Times New Roman" w:cs="Times New Roman"/>
+          <w:sz w:val="26"/>
+          <w:szCs w:val="26"/>
+        </w:rPr>
+        <w:t>• Record Type – e.g., A or AAAA</w:t>
+      </w:r>
+    </w:p>
+    <w:p>
+      <w:pPr>
+        <w:ind w:left="360"/>
+        <w:rPr>
+          <w:rFonts w:ascii="Times New Roman" w:hAnsi="Times New Roman" w:cs="Times New Roman"/>
+          <w:sz w:val="26"/>
+          <w:szCs w:val="26"/>
+        </w:rPr>
+      </w:pPr>
+      <w:r>
+        <w:rPr>
+          <w:rFonts w:ascii="Times New Roman" w:hAnsi="Times New Roman" w:cs="Times New Roman"/>
+          <w:sz w:val="26"/>
+          <w:szCs w:val="26"/>
+        </w:rPr>
+        <w:t>• Value – e.g., 12.34.56.78</w:t>
+      </w:r>
+    </w:p>
+    <w:p>
+      <w:pPr>
+        <w:ind w:left="360"/>
+        <w:rPr>
+          <w:rFonts w:ascii="Times New Roman" w:hAnsi="Times New Roman" w:cs="Times New Roman"/>
+          <w:sz w:val="26"/>
+          <w:szCs w:val="26"/>
+        </w:rPr>
+      </w:pPr>
+      <w:r>
+        <w:rPr>
+          <w:rFonts w:ascii="Times New Roman" w:hAnsi="Times New Roman" w:cs="Times New Roman"/>
+          <w:sz w:val="26"/>
+          <w:szCs w:val="26"/>
+        </w:rPr>
+        <w:t>• Routing Policy – how Route 53 responds to queries</w:t>
+      </w:r>
+    </w:p>
+    <w:p>
+      <w:pPr>
+        <w:ind w:left="360"/>
+        <w:rPr>
+          <w:rFonts w:ascii="Times New Roman" w:hAnsi="Times New Roman" w:cs="Times New Roman"/>
+          <w:sz w:val="26"/>
+          <w:szCs w:val="26"/>
+        </w:rPr>
+      </w:pPr>
+      <w:r>
+        <w:rPr>
+          <w:rFonts w:ascii="Times New Roman" w:hAnsi="Times New Roman" w:cs="Times New Roman"/>
+          <w:sz w:val="26"/>
+          <w:szCs w:val="26"/>
+        </w:rPr>
+        <w:t>• TTL – amount of time the record cached at DNS Resolvers</w:t>
+      </w:r>
+    </w:p>
+    <w:p>
+      <w:pPr>
+        <w:ind w:left="360"/>
+        <w:rPr>
+          <w:rFonts w:ascii="Times New Roman" w:hAnsi="Times New Roman" w:cs="Times New Roman"/>
+          <w:sz w:val="26"/>
+          <w:szCs w:val="26"/>
+        </w:rPr>
+      </w:pPr>
+      <w:r>
+        <w:rPr>
+          <w:rFonts w:ascii="Times New Roman" w:hAnsi="Times New Roman" w:cs="Times New Roman"/>
+          <w:sz w:val="26"/>
+          <w:szCs w:val="26"/>
+        </w:rPr>
+        <w:t>• Route 53 supports the following DNS record types:</w:t>
+      </w:r>
+    </w:p>
+    <w:p>
+      <w:pPr>
+        <w:ind w:left="360"/>
+        <w:rPr>
+          <w:rFonts w:ascii="Times New Roman" w:hAnsi="Times New Roman" w:cs="Times New Roman"/>
+          <w:sz w:val="26"/>
+          <w:szCs w:val="26"/>
+        </w:rPr>
+      </w:pPr>
+      <w:r>
+        <w:rPr>
+          <w:rFonts w:ascii="Times New Roman" w:hAnsi="Times New Roman" w:cs="Times New Roman"/>
+          <w:sz w:val="26"/>
+          <w:szCs w:val="26"/>
+        </w:rPr>
+        <w:t>• (must know) A / AAAA / CNAME / NS</w:t>
+      </w:r>
+    </w:p>
+    <w:p>
+      <w:pPr>
+        <w:ind w:left="360"/>
+        <w:rPr>
+          <w:rFonts w:ascii="Times New Roman" w:hAnsi="Times New Roman" w:cs="Times New Roman"/>
+          <w:sz w:val="26"/>
+          <w:szCs w:val="26"/>
+        </w:rPr>
+      </w:pPr>
+      <w:r>
+        <w:rPr>
+          <w:rFonts w:ascii="Times New Roman" w:hAnsi="Times New Roman" w:cs="Times New Roman"/>
+          <w:sz w:val="26"/>
+          <w:szCs w:val="26"/>
+        </w:rPr>
+        <w:t>• (advanced) CAA / DS / MX / NAPTR / PTR / SOA / TXT / SPF / SRV</w:t>
+      </w:r>
+    </w:p>
+    <w:p>
+      <w:pPr>
+        <w:ind w:left="360"/>
+        <w:rPr>
+          <w:rFonts w:ascii="Times New Roman" w:hAnsi="Times New Roman" w:cs="Times New Roman"/>
+          <w:sz w:val="26"/>
+          <w:szCs w:val="26"/>
+        </w:rPr>
+      </w:pPr>
+      <w:r>
+        <w:rPr>
+          <w:rFonts w:ascii="Times New Roman" w:hAnsi="Times New Roman" w:cs="Times New Roman"/>
+          <w:sz w:val="26"/>
+          <w:szCs w:val="26"/>
+        </w:rPr>
+        <w:t>Route 53 – Record types</w:t>
+      </w:r>
+    </w:p>
+    <w:p>
+      <w:pPr>
+        <w:pStyle w:val="ListParagraph"/>
+        <w:numPr>
+          <w:ilvl w:val="0"/>
+          <w:numId w:val="1"/>
+        </w:numPr>
+        <w:rPr>
+          <w:rFonts w:ascii="Times New Roman" w:hAnsi="Times New Roman" w:cs="Times New Roman"/>
+          <w:sz w:val="26"/>
+          <w:szCs w:val="26"/>
+        </w:rPr>
+      </w:pPr>
+      <w:r>
+        <w:rPr>
+          <w:rFonts w:ascii="Times New Roman" w:hAnsi="Times New Roman" w:cs="Times New Roman"/>
+          <w:sz w:val="26"/>
+          <w:szCs w:val="26"/>
+        </w:rPr>
+        <w:t>A – maps a hostname to IPv4</w:t>
+      </w:r>
+    </w:p>
+    <w:p>
+      <w:pPr>
+        <w:pStyle w:val="ListParagraph"/>
+        <w:numPr>
+          <w:ilvl w:val="0"/>
+          <w:numId w:val="1"/>
+        </w:numPr>
+        <w:rPr>
+          <w:rFonts w:ascii="Times New Roman" w:hAnsi="Times New Roman" w:cs="Times New Roman"/>
+          <w:sz w:val="26"/>
+          <w:szCs w:val="26"/>
+        </w:rPr>
+      </w:pPr>
+      <w:r>
+        <w:rPr>
+          <w:rFonts w:ascii="Times New Roman" w:hAnsi="Times New Roman" w:cs="Times New Roman"/>
+          <w:sz w:val="26"/>
+          <w:szCs w:val="26"/>
+        </w:rPr>
+        <w:t>AAAA – maps a hostname to IPv6</w:t>
+      </w:r>
+    </w:p>
+    <w:p>
+      <w:pPr>
+        <w:pStyle w:val="ListParagraph"/>
+        <w:numPr>
+          <w:ilvl w:val="0"/>
+          <w:numId w:val="1"/>
+        </w:numPr>
+        <w:rPr>
+          <w:rFonts w:ascii="Times New Roman" w:hAnsi="Times New Roman" w:cs="Times New Roman"/>
+          <w:sz w:val="26"/>
+          <w:szCs w:val="26"/>
+        </w:rPr>
+      </w:pPr>
+      <w:r>
+        <w:rPr>
+          <w:rFonts w:ascii="Times New Roman" w:hAnsi="Times New Roman" w:cs="Times New Roman"/>
+          <w:sz w:val="26"/>
+          <w:szCs w:val="26"/>
+        </w:rPr>
+        <w:t>CNAME – maps a hostname to another hostname</w:t>
+      </w:r>
+      <w:r>
+        <w:rPr>
+          <w:rFonts w:ascii="Times New Roman" w:hAnsi="Times New Roman" w:cs="Times New Roman"/>
+          <w:sz w:val="26"/>
+          <w:szCs w:val="26"/>
+        </w:rPr>
+        <w:t>:</w:t>
+      </w:r>
+    </w:p>
+    <w:p>
+      <w:pPr>
+        <w:pStyle w:val="ListParagraph"/>
+        <w:numPr>
+          <w:ilvl w:val="1"/>
+          <w:numId w:val="1"/>
+        </w:numPr>
+        <w:rPr>
+          <w:rFonts w:ascii="Times New Roman" w:hAnsi="Times New Roman" w:cs="Times New Roman"/>
+          <w:sz w:val="26"/>
+          <w:szCs w:val="26"/>
+        </w:rPr>
+      </w:pPr>
+      <w:r>
+        <w:rPr>
+          <w:rFonts w:ascii="Times New Roman" w:hAnsi="Times New Roman" w:cs="Times New Roman"/>
+          <w:sz w:val="26"/>
+          <w:szCs w:val="26"/>
+        </w:rPr>
+        <w:t>The target is a domain name and must have an A or AAAA record (IPv4 or IPv6)</w:t>
+      </w:r>
+    </w:p>
+    <w:p>
+      <w:pPr>
+        <w:pStyle w:val="ListParagraph"/>
+        <w:numPr>
+          <w:ilvl w:val="1"/>
+          <w:numId w:val="1"/>
+        </w:numPr>
+        <w:rPr>
+          <w:rFonts w:ascii="Times New Roman" w:hAnsi="Times New Roman" w:cs="Times New Roman"/>
+          <w:sz w:val="26"/>
+          <w:szCs w:val="26"/>
+        </w:rPr>
+      </w:pPr>
+      <w:r>
+        <w:rPr>
+          <w:rFonts w:ascii="Times New Roman" w:hAnsi="Times New Roman" w:cs="Times New Roman"/>
+          <w:sz w:val="26"/>
+          <w:szCs w:val="26"/>
+        </w:rPr>
+        <w:t>Can’t create CNAME record for the top node of DNS namespace(Zone Apex)</w:t>
+      </w:r>
+    </w:p>
+    <w:p>
+      <w:pPr>
+        <w:pStyle w:val="ListParagraph"/>
+        <w:numPr>
+          <w:ilvl w:val="1"/>
+          <w:numId w:val="1"/>
+        </w:numPr>
+        <w:rPr>
+          <w:rFonts w:ascii="Times New Roman" w:hAnsi="Times New Roman" w:cs="Times New Roman"/>
+          <w:sz w:val="26"/>
+          <w:szCs w:val="26"/>
+        </w:rPr>
+      </w:pPr>
+      <w:r>
+        <w:rPr>
+          <w:rFonts w:ascii="Times New Roman" w:hAnsi="Times New Roman" w:cs="Times New Roman"/>
+          <w:sz w:val="26"/>
+          <w:szCs w:val="26"/>
+        </w:rPr>
+        <w:t xml:space="preserve">Ex: you can’t create </w:t>
+      </w:r>
+      <w:proofErr w:type="spellStart"/>
+      <w:r>
+        <w:rPr>
+          <w:rFonts w:ascii="Times New Roman" w:hAnsi="Times New Roman" w:cs="Times New Roman"/>
+          <w:sz w:val="26"/>
+          <w:szCs w:val="26"/>
+        </w:rPr>
+        <w:t>cname</w:t>
+      </w:r>
+      <w:proofErr w:type="spellEnd"/>
+      <w:r>
+        <w:rPr>
+          <w:rFonts w:ascii="Times New Roman" w:hAnsi="Times New Roman" w:cs="Times New Roman"/>
+          <w:sz w:val="26"/>
+          <w:szCs w:val="26"/>
+        </w:rPr>
+        <w:t xml:space="preserve"> for example.com but can create </w:t>
+      </w:r>
+      <w:proofErr w:type="spellStart"/>
+      <w:r>
+        <w:rPr>
+          <w:rFonts w:ascii="Times New Roman" w:hAnsi="Times New Roman" w:cs="Times New Roman"/>
+          <w:sz w:val="26"/>
+          <w:szCs w:val="26"/>
+        </w:rPr>
+        <w:t>cname</w:t>
+      </w:r>
+      <w:proofErr w:type="spellEnd"/>
+      <w:r>
+        <w:rPr>
+          <w:rFonts w:ascii="Times New Roman" w:hAnsi="Times New Roman" w:cs="Times New Roman"/>
+          <w:sz w:val="26"/>
+          <w:szCs w:val="26"/>
+        </w:rPr>
+        <w:t xml:space="preserve"> for </w:t>
+      </w:r>
+      <w:hyperlink r:id="rId10" w:history="1">
+        <w:r>
+          <w:rPr>
+            <w:rStyle w:val="Hyperlink"/>
+            <w:rFonts w:ascii="Times New Roman" w:hAnsi="Times New Roman" w:cs="Times New Roman"/>
+            <w:sz w:val="26"/>
+            <w:szCs w:val="26"/>
+          </w:rPr>
+          <w:t>www.example.com</w:t>
+        </w:r>
+      </w:hyperlink>
+    </w:p>
+    <w:p>
+      <w:pPr>
+        <w:pStyle w:val="ListParagraph"/>
+        <w:numPr>
+          <w:ilvl w:val="0"/>
+          <w:numId w:val="1"/>
+        </w:numPr>
+        <w:rPr>
+          <w:rFonts w:ascii="Times New Roman" w:hAnsi="Times New Roman" w:cs="Times New Roman"/>
+          <w:sz w:val="26"/>
+          <w:szCs w:val="26"/>
+        </w:rPr>
+      </w:pPr>
+      <w:r>
+        <w:rPr>
+          <w:rFonts w:ascii="Times New Roman" w:hAnsi="Times New Roman" w:cs="Times New Roman"/>
+          <w:sz w:val="26"/>
+          <w:szCs w:val="26"/>
+        </w:rPr>
+        <w:t>NS – Name Servers for the hosted zone: control how traffic is routed for a domain</w:t>
+      </w:r>
+    </w:p>
+    <w:p>
+      <w:pPr>
+        <w:rPr>
+          <w:rFonts w:ascii="Times New Roman" w:hAnsi="Times New Roman" w:cs="Times New Roman"/>
+          <w:sz w:val="26"/>
+          <w:szCs w:val="26"/>
+        </w:rPr>
+      </w:pPr>
+      <w:r>
+        <w:rPr>
+          <w:rFonts w:ascii="Times New Roman" w:hAnsi="Times New Roman" w:cs="Times New Roman"/>
+          <w:sz w:val="26"/>
+          <w:szCs w:val="26"/>
+        </w:rPr>
+        <w:br w:type="page"/>
+      </w:r>
+    </w:p>
+    <w:p>
+      <w:pPr>
+        <w:pStyle w:val="Heading2"/>
+        <w:rPr>
+          <w:rFonts w:ascii="Times New Roman" w:hAnsi="Times New Roman" w:cs="Times New Roman"/>
+          <w:b/>
+          <w:sz w:val="32"/>
+          <w:szCs w:val="32"/>
+        </w:rPr>
+      </w:pPr>
+      <w:r>
+        <w:rPr>
+          <w:rFonts w:ascii="Times New Roman" w:hAnsi="Times New Roman" w:cs="Times New Roman"/>
+          <w:b/>
+          <w:sz w:val="32"/>
+          <w:szCs w:val="32"/>
+        </w:rPr>
+        <w:lastRenderedPageBreak/>
+        <w:t>Route 53 – Hosted Zones</w:t>
+      </w:r>
+    </w:p>
+    <w:p>
+      <w:pPr>
+        <w:pStyle w:val="ListParagraph"/>
+        <w:numPr>
+          <w:ilvl w:val="0"/>
+          <w:numId w:val="1"/>
+        </w:numPr>
+        <w:rPr>
+          <w:rFonts w:ascii="Times New Roman" w:hAnsi="Times New Roman" w:cs="Times New Roman"/>
+          <w:sz w:val="26"/>
+          <w:szCs w:val="26"/>
+        </w:rPr>
+      </w:pPr>
+      <w:r>
+        <w:rPr>
+          <w:rFonts w:ascii="Times New Roman" w:hAnsi="Times New Roman" w:cs="Times New Roman"/>
+          <w:sz w:val="26"/>
+          <w:szCs w:val="26"/>
+        </w:rPr>
+        <w:t xml:space="preserve">A container for records that define how to route traffic to a </w:t>
+      </w:r>
+      <w:r>
+        <w:rPr>
+          <w:rFonts w:ascii="Times New Roman" w:hAnsi="Times New Roman" w:cs="Times New Roman"/>
+          <w:sz w:val="26"/>
+          <w:szCs w:val="26"/>
+        </w:rPr>
+        <w:t>domain and its subdomains</w:t>
+      </w:r>
+    </w:p>
+    <w:p>
+      <w:pPr>
+        <w:pStyle w:val="ListParagraph"/>
+        <w:numPr>
+          <w:ilvl w:val="0"/>
+          <w:numId w:val="1"/>
+        </w:numPr>
+        <w:rPr>
+          <w:rFonts w:ascii="Times New Roman" w:hAnsi="Times New Roman" w:cs="Times New Roman"/>
+          <w:sz w:val="26"/>
+          <w:szCs w:val="26"/>
+        </w:rPr>
+      </w:pPr>
+      <w:r>
+        <w:rPr>
+          <w:rFonts w:ascii="Times New Roman" w:hAnsi="Times New Roman" w:cs="Times New Roman"/>
+          <w:sz w:val="26"/>
+          <w:szCs w:val="26"/>
+        </w:rPr>
+        <w:t>Public Hosted Zones – contains records that specify how to route traffic on the Internet (or public domain names) application1.mypublicdomain.com</w:t>
+      </w:r>
+    </w:p>
+    <w:p>
+      <w:pPr>
+        <w:pStyle w:val="ListParagraph"/>
+        <w:numPr>
+          <w:ilvl w:val="0"/>
+          <w:numId w:val="1"/>
+        </w:numPr>
+        <w:rPr>
+          <w:rFonts w:ascii="Times New Roman" w:hAnsi="Times New Roman" w:cs="Times New Roman"/>
+          <w:sz w:val="26"/>
+          <w:szCs w:val="26"/>
+        </w:rPr>
+      </w:pPr>
+      <w:r>
+        <w:rPr>
+          <w:rFonts w:ascii="Times New Roman" w:hAnsi="Times New Roman" w:cs="Times New Roman"/>
+          <w:sz w:val="26"/>
+          <w:szCs w:val="26"/>
+        </w:rPr>
+        <w:t>Private Hosted Zones – contain records that specify how you route traffic within 1 or more VPCs (private domain names)</w:t>
+      </w:r>
+    </w:p>
+    <w:p>
+      <w:pPr>
+        <w:pStyle w:val="ListParagraph"/>
+        <w:numPr>
+          <w:ilvl w:val="0"/>
+          <w:numId w:val="1"/>
+        </w:numPr>
+        <w:rPr>
+          <w:rFonts w:ascii="Times New Roman" w:hAnsi="Times New Roman" w:cs="Times New Roman"/>
+          <w:sz w:val="26"/>
+          <w:szCs w:val="26"/>
+        </w:rPr>
+      </w:pPr>
+      <w:r>
+        <w:rPr>
+          <w:rFonts w:ascii="Times New Roman" w:hAnsi="Times New Roman" w:cs="Times New Roman"/>
+          <w:sz w:val="26"/>
+          <w:szCs w:val="26"/>
+        </w:rPr>
+        <w:t>You pay 0.5$ per month per hosted zone</w:t>
+      </w:r>
+    </w:p>
+    <w:p>
+      <w:pPr>
+        <w:rPr>
+          <w:rFonts w:ascii="Times New Roman" w:hAnsi="Times New Roman" w:cs="Times New Roman"/>
+          <w:sz w:val="26"/>
+          <w:szCs w:val="26"/>
+        </w:rPr>
+      </w:pPr>
+    </w:p>
+    <w:p>
+      <w:pPr>
+        <w:pStyle w:val="Heading2"/>
+        <w:rPr>
+          <w:rFonts w:ascii="Times New Roman" w:hAnsi="Times New Roman" w:cs="Times New Roman"/>
+          <w:b/>
+          <w:sz w:val="32"/>
+          <w:szCs w:val="32"/>
+        </w:rPr>
+      </w:pPr>
+      <w:bookmarkStart w:id="0" w:name="_GoBack"/>
+      <w:r>
+        <w:rPr>
+          <w:rFonts w:ascii="Times New Roman" w:hAnsi="Times New Roman" w:cs="Times New Roman"/>
+          <w:b/>
+          <w:sz w:val="32"/>
+          <w:szCs w:val="32"/>
+        </w:rPr>
+        <w:t>Route 53 – Public vs Private Hosted Zones</w:t>
+      </w:r>
+    </w:p>
+    <w:bookmarkEnd w:id="0"/>
+    <w:p>
+      <w:pPr>
+        <w:rPr>
+          <w:rFonts w:ascii="Times New Roman" w:hAnsi="Times New Roman" w:cs="Times New Roman"/>
+          <w:sz w:val="26"/>
+          <w:szCs w:val="26"/>
+        </w:rPr>
+      </w:pPr>
+      <w:r>
+        <w:rPr>
+          <w:rFonts w:ascii="Times New Roman" w:hAnsi="Times New Roman" w:cs="Times New Roman"/>
+          <w:sz w:val="26"/>
+          <w:szCs w:val="26"/>
+        </w:rPr>
+        <w:drawing>
+          <wp:inline distT="0" distB="0" distL="0" distR="0" wp14:anchorId="3D6182F4" wp14:editId="75123F51">
+            <wp:extent cx="5943600" cy="2465070"/>
+            <wp:effectExtent l="0" t="0" r="0" b="0"/>
+            <wp:docPr id="3" name="Picture 3"/>
+            <wp:cNvGraphicFramePr>
+              <a:graphicFrameLocks xmlns:a="http://schemas.openxmlformats.org/drawingml/2006/main" noChangeAspect="1"/>
+            </wp:cNvGraphicFramePr>
+            <a:graphic xmlns:a="http://schemas.openxmlformats.org/drawingml/2006/main">
+              <a:graphicData uri="http://schemas.openxmlformats.org/drawingml/2006/picture">
+                <pic:pic xmlns:pic="http://schemas.openxmlformats.org/drawingml/2006/picture">
+                  <pic:nvPicPr>
+                    <pic:cNvPr id="1" name=""/>
+                    <pic:cNvPicPr/>
+                  </pic:nvPicPr>
+                  <pic:blipFill>
+                    <a:blip r:embed="rId11"/>
+                    <a:stretch>
+                      <a:fillRect/>
+                    </a:stretch>
+                  </pic:blipFill>
+                  <pic:spPr>
+                    <a:xfrm>
+                      <a:off x="0" y="0"/>
+                      <a:ext cx="5943600" cy="2465070"/>
+                    </a:xfrm>
+                    <a:prstGeom prst="rect">
+                      <a:avLst/>
+                    </a:prstGeom>
+                  </pic:spPr>
+                </pic:pic>
+              </a:graphicData>
+            </a:graphic>
+          </wp:inline>
+        </w:drawing>
       </w:r>
     </w:p>
     <w:sectPr>
@@ -905,7 +1794,7 @@
         <w:rFonts w:ascii="Times New Roman" w:eastAsiaTheme="minorHAnsi" w:hAnsi="Times New Roman" w:cs="Times New Roman" w:hint="default"/>
       </w:rPr>
     </w:lvl>
-    <w:lvl w:ilvl="1" w:tplc="04090003" w:tentative="1">
+    <w:lvl w:ilvl="1" w:tplc="04090003">
       <w:start w:val="1"/>
       <w:numFmt w:val="bullet"/>
       <w:lvlText w:val="o"/>
@@ -1092,6 +1981,119 @@
     </w:lvl>
   </w:abstractNum>
   <w:abstractNum w:abstractNumId="2" w15:restartNumberingAfterBreak="0">
+    <w:nsid w:val="1C132B9C"/>
+    <w:multiLevelType w:val="hybridMultilevel"/>
+    <w:tmpl w:val="6B3A156A"/>
+    <w:lvl w:ilvl="0" w:tplc="04090001">
+      <w:start w:val="1"/>
+      <w:numFmt w:val="bullet"/>
+      <w:lvlText w:val=""/>
+      <w:lvlJc w:val="left"/>
+      <w:pPr>
+        <w:ind w:left="720" w:hanging="360"/>
+      </w:pPr>
+      <w:rPr>
+        <w:rFonts w:ascii="Symbol" w:hAnsi="Symbol" w:hint="default"/>
+      </w:rPr>
+    </w:lvl>
+    <w:lvl w:ilvl="1" w:tplc="04090003" w:tentative="1">
+      <w:start w:val="1"/>
+      <w:numFmt w:val="bullet"/>
+      <w:lvlText w:val="o"/>
+      <w:lvlJc w:val="left"/>
+      <w:pPr>
+        <w:ind w:left="1440" w:hanging="360"/>
+      </w:pPr>
+      <w:rPr>
+        <w:rFonts w:ascii="Courier New" w:hAnsi="Courier New" w:cs="Courier New" w:hint="default"/>
+      </w:rPr>
+    </w:lvl>
+    <w:lvl w:ilvl="2" w:tplc="04090005" w:tentative="1">
+      <w:start w:val="1"/>
+      <w:numFmt w:val="bullet"/>
+      <w:lvlText w:val=""/>
+      <w:lvlJc w:val="left"/>
+      <w:pPr>
+        <w:ind w:left="2160" w:hanging="360"/>
+      </w:pPr>
+      <w:rPr>
+        <w:rFonts w:ascii="Wingdings" w:hAnsi="Wingdings" w:hint="default"/>
+      </w:rPr>
+    </w:lvl>
+    <w:lvl w:ilvl="3" w:tplc="04090001" w:tentative="1">
+      <w:start w:val="1"/>
+      <w:numFmt w:val="bullet"/>
+      <w:lvlText w:val=""/>
+      <w:lvlJc w:val="left"/>
+      <w:pPr>
+        <w:ind w:left="2880" w:hanging="360"/>
+      </w:pPr>
+      <w:rPr>
+        <w:rFonts w:ascii="Symbol" w:hAnsi="Symbol" w:hint="default"/>
+      </w:rPr>
+    </w:lvl>
+    <w:lvl w:ilvl="4" w:tplc="04090003" w:tentative="1">
+      <w:start w:val="1"/>
+      <w:numFmt w:val="bullet"/>
+      <w:lvlText w:val="o"/>
+      <w:lvlJc w:val="left"/>
+      <w:pPr>
+        <w:ind w:left="3600" w:hanging="360"/>
+      </w:pPr>
+      <w:rPr>
+        <w:rFonts w:ascii="Courier New" w:hAnsi="Courier New" w:cs="Courier New" w:hint="default"/>
+      </w:rPr>
+    </w:lvl>
+    <w:lvl w:ilvl="5" w:tplc="04090005" w:tentative="1">
+      <w:start w:val="1"/>
+      <w:numFmt w:val="bullet"/>
+      <w:lvlText w:val=""/>
+      <w:lvlJc w:val="left"/>
+      <w:pPr>
+        <w:ind w:left="4320" w:hanging="360"/>
+      </w:pPr>
+      <w:rPr>
+        <w:rFonts w:ascii="Wingdings" w:hAnsi="Wingdings" w:hint="default"/>
+      </w:rPr>
+    </w:lvl>
+    <w:lvl w:ilvl="6" w:tplc="04090001" w:tentative="1">
+      <w:start w:val="1"/>
+      <w:numFmt w:val="bullet"/>
+      <w:lvlText w:val=""/>
+      <w:lvlJc w:val="left"/>
+      <w:pPr>
+        <w:ind w:left="5040" w:hanging="360"/>
+      </w:pPr>
+      <w:rPr>
+        <w:rFonts w:ascii="Symbol" w:hAnsi="Symbol" w:hint="default"/>
+      </w:rPr>
+    </w:lvl>
+    <w:lvl w:ilvl="7" w:tplc="04090003" w:tentative="1">
+      <w:start w:val="1"/>
+      <w:numFmt w:val="bullet"/>
+      <w:lvlText w:val="o"/>
+      <w:lvlJc w:val="left"/>
+      <w:pPr>
+        <w:ind w:left="5760" w:hanging="360"/>
+      </w:pPr>
+      <w:rPr>
+        <w:rFonts w:ascii="Courier New" w:hAnsi="Courier New" w:cs="Courier New" w:hint="default"/>
+      </w:rPr>
+    </w:lvl>
+    <w:lvl w:ilvl="8" w:tplc="04090005" w:tentative="1">
+      <w:start w:val="1"/>
+      <w:numFmt w:val="bullet"/>
+      <w:lvlText w:val=""/>
+      <w:lvlJc w:val="left"/>
+      <w:pPr>
+        <w:ind w:left="6480" w:hanging="360"/>
+      </w:pPr>
+      <w:rPr>
+        <w:rFonts w:ascii="Wingdings" w:hAnsi="Wingdings" w:hint="default"/>
+      </w:rPr>
+    </w:lvl>
+  </w:abstractNum>
+  <w:abstractNum w:abstractNumId="3" w15:restartNumberingAfterBreak="0">
     <w:nsid w:val="1EF42F5C"/>
     <w:multiLevelType w:val="hybridMultilevel"/>
     <w:tmpl w:val="5748ECF6"/>
@@ -1180,7 +2182,7 @@
       </w:pPr>
     </w:lvl>
   </w:abstractNum>
-  <w:abstractNum w:abstractNumId="3" w15:restartNumberingAfterBreak="0">
+  <w:abstractNum w:abstractNumId="4" w15:restartNumberingAfterBreak="0">
     <w:nsid w:val="284809B3"/>
     <w:multiLevelType w:val="hybridMultilevel"/>
     <w:tmpl w:val="C0DAFDD4"/>
@@ -1276,10 +2278,13 @@
     <w:abstractNumId w:val="1"/>
   </w:num>
   <w:num w:numId="3">
-    <w:abstractNumId w:val="2"/>
+    <w:abstractNumId w:val="3"/>
   </w:num>
   <w:num w:numId="4">
-    <w:abstractNumId w:val="3"/>
+    <w:abstractNumId w:val="4"/>
+  </w:num>
+  <w:num w:numId="5">
+    <w:abstractNumId w:val="2"/>
   </w:num>
 </w:numbering>
 </file>
@@ -1699,6 +2704,29 @@
       <w:szCs w:val="32"/>
     </w:rPr>
   </w:style>
+  <w:style w:type="paragraph" w:styleId="Heading2">
+    <w:name w:val="heading 2"/>
+    <w:basedOn w:val="Normal"/>
+    <w:next w:val="Normal"/>
+    <w:link w:val="Heading2Char"/>
+    <w:uiPriority w:val="9"/>
+    <w:semiHidden/>
+    <w:unhideWhenUsed/>
+    <w:qFormat/>
+    <w:rsid w:val="00E9152F"/>
+    <w:pPr>
+      <w:keepNext/>
+      <w:keepLines/>
+      <w:spacing w:before="40" w:after="0"/>
+      <w:outlineLvl w:val="1"/>
+    </w:pPr>
+    <w:rPr>
+      <w:rFonts w:asciiTheme="majorHAnsi" w:eastAsiaTheme="majorEastAsia" w:hAnsiTheme="majorHAnsi" w:cstheme="majorBidi"/>
+      <w:color w:val="2E74B5" w:themeColor="accent1" w:themeShade="BF"/>
+      <w:sz w:val="26"/>
+      <w:szCs w:val="26"/>
+    </w:rPr>
+  </w:style>
   <w:style w:type="paragraph" w:styleId="Heading3">
     <w:name w:val="heading 3"/>
     <w:basedOn w:val="Normal"/>
@@ -1796,6 +2824,20 @@
       <w:color w:val="2E74B5" w:themeColor="accent1" w:themeShade="BF"/>
       <w:sz w:val="32"/>
       <w:szCs w:val="32"/>
+    </w:rPr>
+  </w:style>
+  <w:style w:type="character" w:customStyle="1" w:styleId="Heading2Char">
+    <w:name w:val="Heading 2 Char"/>
+    <w:basedOn w:val="DefaultParagraphFont"/>
+    <w:link w:val="Heading2"/>
+    <w:uiPriority w:val="9"/>
+    <w:semiHidden/>
+    <w:rsid w:val="00E9152F"/>
+    <w:rPr>
+      <w:rFonts w:asciiTheme="majorHAnsi" w:eastAsiaTheme="majorEastAsia" w:hAnsiTheme="majorHAnsi" w:cstheme="majorBidi"/>
+      <w:color w:val="2E74B5" w:themeColor="accent1" w:themeShade="BF"/>
+      <w:sz w:val="26"/>
+      <w:szCs w:val="26"/>
     </w:rPr>
   </w:style>
 </w:styles>
@@ -2067,7 +3109,7 @@
 </file>
 
 <file path=customXml/itemProps1.xml><?xml version="1.0" encoding="utf-8"?>
-<ds:datastoreItem xmlns:ds="http://schemas.openxmlformats.org/officeDocument/2006/customXml" ds:itemID="{1C049BA9-0AA0-4597-BC8A-0BCB56E62EE5}">
+<ds:datastoreItem xmlns:ds="http://schemas.openxmlformats.org/officeDocument/2006/customXml" ds:itemID="{4183F596-7030-43A0-828A-07797E27347B}">
   <ds:schemaRefs>
     <ds:schemaRef ds:uri="http://schemas.openxmlformats.org/officeDocument/2006/bibliography"/>
   </ds:schemaRefs>

</xml_diff>

<commit_message>
Update route 53 section 10
</commit_message>
<xml_diff>
--- a/Section 10 - Route 53.DOCX
+++ b/Section 10 - Route 53.DOCX
@@ -1528,6 +1528,26 @@
           <w:t>www.example.com</w:t>
         </w:r>
       </w:hyperlink>
+      <w:r>
+        <w:rPr>
+          <w:rStyle w:val="Hyperlink"/>
+          <w:rFonts w:ascii="Times New Roman" w:hAnsi="Times New Roman" w:cs="Times New Roman"/>
+          <w:sz w:val="26"/>
+          <w:szCs w:val="26"/>
+        </w:rPr>
+        <w:t xml:space="preserve">  </w:t>
+      </w:r>
+      <w:r>
+        <w:rPr>
+          <w:rStyle w:val="Hyperlink"/>
+          <w:rFonts w:ascii="Times New Roman" w:hAnsi="Times New Roman" w:cs="Times New Roman"/>
+          <w:color w:val="auto"/>
+          <w:sz w:val="26"/>
+          <w:szCs w:val="26"/>
+          <w:u w:val="none"/>
+        </w:rPr>
+        <w:t>or using alias can work too</w:t>
+      </w:r>
     </w:p>
     <w:p>
       <w:pPr>
@@ -1704,7 +1724,6 @@
           <w:szCs w:val="32"/>
         </w:rPr>
       </w:pPr>
-      <w:bookmarkStart w:id="0" w:name="_GoBack"/>
       <w:r>
         <w:rPr>
           <w:rFonts w:ascii="Times New Roman" w:hAnsi="Times New Roman" w:cs="Times New Roman"/>
@@ -1715,18 +1734,18 @@
         <w:t>Route 53 – Public vs Private Hosted Zones</w:t>
       </w:r>
     </w:p>
-    <w:bookmarkEnd w:id="0"/>
-    <w:p>
-      <w:pPr>
-        <w:rPr>
-          <w:rFonts w:ascii="Times New Roman" w:hAnsi="Times New Roman" w:cs="Times New Roman"/>
-          <w:sz w:val="26"/>
-          <w:szCs w:val="26"/>
-        </w:rPr>
-      </w:pPr>
-      <w:r>
-        <w:rPr>
-          <w:rFonts w:ascii="Times New Roman" w:hAnsi="Times New Roman" w:cs="Times New Roman"/>
+    <w:p>
+      <w:pPr>
+        <w:rPr>
+          <w:rFonts w:ascii="Times New Roman" w:hAnsi="Times New Roman" w:cs="Times New Roman"/>
+          <w:sz w:val="26"/>
+          <w:szCs w:val="26"/>
+        </w:rPr>
+      </w:pPr>
+      <w:r>
+        <w:rPr>
+          <w:rFonts w:ascii="Times New Roman" w:hAnsi="Times New Roman" w:cs="Times New Roman"/>
+          <w:noProof/>
           <w:sz w:val="26"/>
           <w:szCs w:val="26"/>
         </w:rPr>
@@ -1766,6 +1785,1982 @@
           </wp:inline>
         </w:drawing>
       </w:r>
+    </w:p>
+    <w:p>
+      <w:pPr>
+        <w:rPr>
+          <w:rFonts w:ascii="Times New Roman" w:hAnsi="Times New Roman" w:cs="Times New Roman"/>
+          <w:sz w:val="26"/>
+          <w:szCs w:val="26"/>
+        </w:rPr>
+      </w:pPr>
+    </w:p>
+    <w:p>
+      <w:pPr>
+        <w:rPr>
+          <w:rFonts w:ascii="Times New Roman" w:hAnsi="Times New Roman" w:cs="Times New Roman"/>
+          <w:sz w:val="26"/>
+          <w:szCs w:val="26"/>
+        </w:rPr>
+      </w:pPr>
+      <w:r>
+        <w:rPr>
+          <w:rFonts w:ascii="Times New Roman" w:hAnsi="Times New Roman" w:cs="Times New Roman"/>
+          <w:sz w:val="26"/>
+          <w:szCs w:val="26"/>
+        </w:rPr>
+        <w:t>Route 53 – Hands on</w:t>
+      </w:r>
+    </w:p>
+    <w:p>
+      <w:hyperlink r:id="rId12" w:anchor="overview" w:history="1">
+        <w:r>
+          <w:rPr>
+            <w:rStyle w:val="Hyperlink"/>
+          </w:rPr>
+          <w:t xml:space="preserve">Course: Ultimate AWS Certified Solutions Architect Associate SAA-C03 | </w:t>
+        </w:r>
+        <w:proofErr w:type="spellStart"/>
+        <w:r>
+          <w:rPr>
+            <w:rStyle w:val="Hyperlink"/>
+          </w:rPr>
+          <w:t>Udemy</w:t>
+        </w:r>
+        <w:proofErr w:type="spellEnd"/>
+      </w:hyperlink>
+    </w:p>
+    <w:p>
+      <w:pPr>
+        <w:rPr>
+          <w:rFonts w:ascii="Times New Roman" w:hAnsi="Times New Roman" w:cs="Times New Roman"/>
+          <w:sz w:val="26"/>
+          <w:szCs w:val="26"/>
+        </w:rPr>
+      </w:pPr>
+      <w:r>
+        <w:rPr>
+          <w:rFonts w:ascii="Times New Roman" w:hAnsi="Times New Roman" w:cs="Times New Roman"/>
+          <w:sz w:val="26"/>
+          <w:szCs w:val="26"/>
+        </w:rPr>
+        <w:t>To get started: Register domains – This will cost money</w:t>
+      </w:r>
+    </w:p>
+    <w:p>
+      <w:pPr>
+        <w:rPr>
+          <w:rFonts w:ascii="Times New Roman" w:hAnsi="Times New Roman" w:cs="Times New Roman"/>
+          <w:sz w:val="26"/>
+          <w:szCs w:val="26"/>
+        </w:rPr>
+      </w:pPr>
+      <w:r>
+        <w:rPr>
+          <w:rFonts w:ascii="Times New Roman" w:hAnsi="Times New Roman" w:cs="Times New Roman"/>
+          <w:sz w:val="26"/>
+          <w:szCs w:val="26"/>
+        </w:rPr>
+        <w:t xml:space="preserve">Input domain name. Ex: domain_name.com and choose </w:t>
+      </w:r>
+      <w:proofErr w:type="gramStart"/>
+      <w:r>
+        <w:rPr>
+          <w:rFonts w:ascii="Times New Roman" w:hAnsi="Times New Roman" w:cs="Times New Roman"/>
+          <w:sz w:val="26"/>
+          <w:szCs w:val="26"/>
+        </w:rPr>
+        <w:t>duration(</w:t>
+      </w:r>
+      <w:proofErr w:type="gramEnd"/>
+      <w:r>
+        <w:rPr>
+          <w:rFonts w:ascii="Times New Roman" w:hAnsi="Times New Roman" w:cs="Times New Roman"/>
+          <w:sz w:val="26"/>
+          <w:szCs w:val="26"/>
+        </w:rPr>
+        <w:t>price) and Enable/disable Auto-renew</w:t>
+      </w:r>
+    </w:p>
+    <w:p>
+      <w:pPr>
+        <w:rPr>
+          <w:rFonts w:ascii="Times New Roman" w:hAnsi="Times New Roman" w:cs="Times New Roman"/>
+          <w:sz w:val="26"/>
+          <w:szCs w:val="26"/>
+        </w:rPr>
+      </w:pPr>
+      <w:r>
+        <w:rPr>
+          <w:rFonts w:ascii="Times New Roman" w:hAnsi="Times New Roman" w:cs="Times New Roman"/>
+          <w:sz w:val="26"/>
+          <w:szCs w:val="26"/>
+        </w:rPr>
+        <w:t>Input Contact information</w:t>
+      </w:r>
+      <w:r>
+        <w:rPr>
+          <w:rFonts w:ascii="Times New Roman" w:hAnsi="Times New Roman" w:cs="Times New Roman"/>
+          <w:sz w:val="26"/>
+          <w:szCs w:val="26"/>
+        </w:rPr>
+        <w:t xml:space="preserve"> and Privacy Connection</w:t>
+      </w:r>
+    </w:p>
+    <w:p>
+      <w:pPr>
+        <w:rPr>
+          <w:rFonts w:ascii="Times New Roman" w:hAnsi="Times New Roman" w:cs="Times New Roman"/>
+          <w:sz w:val="26"/>
+          <w:szCs w:val="26"/>
+        </w:rPr>
+      </w:pPr>
+      <w:r>
+        <w:rPr>
+          <w:rFonts w:ascii="Times New Roman" w:hAnsi="Times New Roman" w:cs="Times New Roman"/>
+          <w:sz w:val="26"/>
+          <w:szCs w:val="26"/>
+        </w:rPr>
+        <w:t xml:space="preserve">Finally </w:t>
+      </w:r>
+      <w:proofErr w:type="gramStart"/>
+      <w:r>
+        <w:rPr>
+          <w:rFonts w:ascii="Times New Roman" w:hAnsi="Times New Roman" w:cs="Times New Roman"/>
+          <w:sz w:val="26"/>
+          <w:szCs w:val="26"/>
+        </w:rPr>
+        <w:t>Submit</w:t>
+      </w:r>
+      <w:proofErr w:type="gramEnd"/>
+      <w:r>
+        <w:rPr>
+          <w:rFonts w:ascii="Times New Roman" w:hAnsi="Times New Roman" w:cs="Times New Roman"/>
+          <w:sz w:val="26"/>
+          <w:szCs w:val="26"/>
+        </w:rPr>
+        <w:t xml:space="preserve"> to register domain and pay money for the domain</w:t>
+      </w:r>
+    </w:p>
+    <w:p>
+      <w:pPr>
+        <w:rPr>
+          <w:rFonts w:ascii="Times New Roman" w:hAnsi="Times New Roman" w:cs="Times New Roman"/>
+          <w:sz w:val="26"/>
+          <w:szCs w:val="26"/>
+        </w:rPr>
+      </w:pPr>
+      <w:r>
+        <w:rPr>
+          <w:rFonts w:ascii="Times New Roman" w:hAnsi="Times New Roman" w:cs="Times New Roman"/>
+          <w:sz w:val="26"/>
+          <w:szCs w:val="26"/>
+        </w:rPr>
+        <w:t xml:space="preserve">Test domain name: </w:t>
+      </w:r>
+      <w:hyperlink r:id="rId13" w:history="1">
+        <w:r>
+          <w:rPr>
+            <w:rStyle w:val="Hyperlink"/>
+            <w:rFonts w:ascii="Times New Roman" w:hAnsi="Times New Roman" w:cs="Times New Roman"/>
+            <w:sz w:val="26"/>
+            <w:szCs w:val="26"/>
+          </w:rPr>
+          <w:t>https://www.evbthereunion.com</w:t>
+        </w:r>
+      </w:hyperlink>
+    </w:p>
+    <w:p>
+      <w:pPr>
+        <w:rPr>
+          <w:rFonts w:ascii="Times New Roman" w:hAnsi="Times New Roman" w:cs="Times New Roman"/>
+          <w:sz w:val="26"/>
+          <w:szCs w:val="26"/>
+        </w:rPr>
+      </w:pPr>
+      <w:r>
+        <w:rPr>
+          <w:rFonts w:ascii="Times New Roman" w:hAnsi="Times New Roman" w:cs="Times New Roman"/>
+          <w:sz w:val="26"/>
+          <w:szCs w:val="26"/>
+        </w:rPr>
+        <w:t>Now you can go to Hosted Zones in Route 53 to manage your domains or Create a new hosted zones by adding the domains you already have in it for validation</w:t>
+      </w:r>
+    </w:p>
+    <w:p>
+      <w:pPr>
+        <w:rPr>
+          <w:rFonts w:ascii="Times New Roman" w:hAnsi="Times New Roman" w:cs="Times New Roman"/>
+          <w:sz w:val="26"/>
+          <w:szCs w:val="26"/>
+        </w:rPr>
+      </w:pPr>
+      <w:r>
+        <w:rPr>
+          <w:rFonts w:ascii="Times New Roman" w:hAnsi="Times New Roman" w:cs="Times New Roman"/>
+          <w:sz w:val="26"/>
+          <w:szCs w:val="26"/>
+        </w:rPr>
+        <w:lastRenderedPageBreak/>
+        <w:t>Example:</w:t>
+      </w:r>
+    </w:p>
+    <w:p>
+      <w:pPr>
+        <w:rPr>
+          <w:rFonts w:ascii="Times New Roman" w:hAnsi="Times New Roman" w:cs="Times New Roman"/>
+          <w:sz w:val="26"/>
+          <w:szCs w:val="26"/>
+        </w:rPr>
+      </w:pPr>
+      <w:r>
+        <w:rPr>
+          <w:rFonts w:ascii="Times New Roman" w:hAnsi="Times New Roman" w:cs="Times New Roman"/>
+          <w:noProof/>
+          <w:sz w:val="26"/>
+          <w:szCs w:val="26"/>
+        </w:rPr>
+        <w:drawing>
+          <wp:inline distT="0" distB="0" distL="0" distR="0" wp14:anchorId="5E64753A" wp14:editId="60841A52">
+            <wp:extent cx="5943600" cy="3533140"/>
+            <wp:effectExtent l="0" t="0" r="0" b="0"/>
+            <wp:docPr id="4" name="Picture 4"/>
+            <wp:cNvGraphicFramePr>
+              <a:graphicFrameLocks xmlns:a="http://schemas.openxmlformats.org/drawingml/2006/main" noChangeAspect="1"/>
+            </wp:cNvGraphicFramePr>
+            <a:graphic xmlns:a="http://schemas.openxmlformats.org/drawingml/2006/main">
+              <a:graphicData uri="http://schemas.openxmlformats.org/drawingml/2006/picture">
+                <pic:pic xmlns:pic="http://schemas.openxmlformats.org/drawingml/2006/picture">
+                  <pic:nvPicPr>
+                    <pic:cNvPr id="1" name=""/>
+                    <pic:cNvPicPr/>
+                  </pic:nvPicPr>
+                  <pic:blipFill>
+                    <a:blip r:embed="rId14"/>
+                    <a:stretch>
+                      <a:fillRect/>
+                    </a:stretch>
+                  </pic:blipFill>
+                  <pic:spPr>
+                    <a:xfrm>
+                      <a:off x="0" y="0"/>
+                      <a:ext cx="5943600" cy="3533140"/>
+                    </a:xfrm>
+                    <a:prstGeom prst="rect">
+                      <a:avLst/>
+                    </a:prstGeom>
+                  </pic:spPr>
+                </pic:pic>
+              </a:graphicData>
+            </a:graphic>
+          </wp:inline>
+        </w:drawing>
+      </w:r>
+    </w:p>
+    <w:p>
+      <w:pPr>
+        <w:rPr>
+          <w:rFonts w:ascii="Times New Roman" w:hAnsi="Times New Roman" w:cs="Times New Roman"/>
+          <w:sz w:val="26"/>
+          <w:szCs w:val="26"/>
+        </w:rPr>
+      </w:pPr>
+      <w:r>
+        <w:rPr>
+          <w:rFonts w:ascii="Times New Roman" w:hAnsi="Times New Roman" w:cs="Times New Roman"/>
+          <w:noProof/>
+          <w:sz w:val="26"/>
+          <w:szCs w:val="26"/>
+        </w:rPr>
+        <w:drawing>
+          <wp:inline distT="0" distB="0" distL="0" distR="0" wp14:anchorId="54289AB6" wp14:editId="2D834983">
+            <wp:extent cx="2381250" cy="3845169"/>
+            <wp:effectExtent l="0" t="0" r="0" b="3175"/>
+            <wp:docPr id="5" name="Picture 5"/>
+            <wp:cNvGraphicFramePr>
+              <a:graphicFrameLocks xmlns:a="http://schemas.openxmlformats.org/drawingml/2006/main" noChangeAspect="1"/>
+            </wp:cNvGraphicFramePr>
+            <a:graphic xmlns:a="http://schemas.openxmlformats.org/drawingml/2006/main">
+              <a:graphicData uri="http://schemas.openxmlformats.org/drawingml/2006/picture">
+                <pic:pic xmlns:pic="http://schemas.openxmlformats.org/drawingml/2006/picture">
+                  <pic:nvPicPr>
+                    <pic:cNvPr id="1" name=""/>
+                    <pic:cNvPicPr/>
+                  </pic:nvPicPr>
+                  <pic:blipFill>
+                    <a:blip r:embed="rId15"/>
+                    <a:stretch>
+                      <a:fillRect/>
+                    </a:stretch>
+                  </pic:blipFill>
+                  <pic:spPr>
+                    <a:xfrm>
+                      <a:off x="0" y="0"/>
+                      <a:ext cx="2384986" cy="3851202"/>
+                    </a:xfrm>
+                    <a:prstGeom prst="rect">
+                      <a:avLst/>
+                    </a:prstGeom>
+                  </pic:spPr>
+                </pic:pic>
+              </a:graphicData>
+            </a:graphic>
+          </wp:inline>
+        </w:drawing>
+      </w:r>
+    </w:p>
+    <w:p>
+      <w:r>
+        <w:br w:type="page"/>
+      </w:r>
+    </w:p>
+    <w:p>
+      <w:pPr>
+        <w:rPr>
+          <w:rFonts w:ascii="Times New Roman" w:hAnsi="Times New Roman" w:cs="Times New Roman"/>
+          <w:sz w:val="26"/>
+          <w:szCs w:val="26"/>
+        </w:rPr>
+      </w:pPr>
+      <w:r>
+        <w:rPr>
+          <w:rFonts w:ascii="Times New Roman" w:hAnsi="Times New Roman" w:cs="Times New Roman"/>
+          <w:sz w:val="26"/>
+          <w:szCs w:val="26"/>
+        </w:rPr>
+        <w:lastRenderedPageBreak/>
+        <w:t>Route 53 - Records</w:t>
+      </w:r>
+    </w:p>
+    <w:p>
+      <w:pPr>
+        <w:rPr>
+          <w:rFonts w:ascii="Times New Roman" w:hAnsi="Times New Roman" w:cs="Times New Roman"/>
+          <w:sz w:val="26"/>
+          <w:szCs w:val="26"/>
+        </w:rPr>
+      </w:pPr>
+      <w:r>
+        <w:rPr>
+          <w:rFonts w:ascii="Times New Roman" w:hAnsi="Times New Roman" w:cs="Times New Roman"/>
+          <w:sz w:val="26"/>
+          <w:szCs w:val="26"/>
+        </w:rPr>
+        <w:t>Select the Hosted Zone then press Create Record</w:t>
+      </w:r>
+    </w:p>
+    <w:p>
+      <w:pPr>
+        <w:rPr>
+          <w:rFonts w:ascii="Times New Roman" w:hAnsi="Times New Roman" w:cs="Times New Roman"/>
+          <w:sz w:val="26"/>
+          <w:szCs w:val="26"/>
+        </w:rPr>
+      </w:pPr>
+      <w:r>
+        <w:rPr>
+          <w:rFonts w:ascii="Times New Roman" w:hAnsi="Times New Roman" w:cs="Times New Roman"/>
+          <w:sz w:val="26"/>
+          <w:szCs w:val="26"/>
+        </w:rPr>
+        <w:t>Input record name</w:t>
+      </w:r>
+    </w:p>
+    <w:p>
+      <w:pPr>
+        <w:rPr>
+          <w:rFonts w:ascii="Times New Roman" w:hAnsi="Times New Roman" w:cs="Times New Roman"/>
+          <w:sz w:val="26"/>
+          <w:szCs w:val="26"/>
+        </w:rPr>
+      </w:pPr>
+      <w:r>
+        <w:rPr>
+          <w:rFonts w:ascii="Times New Roman" w:hAnsi="Times New Roman" w:cs="Times New Roman"/>
+          <w:sz w:val="26"/>
+          <w:szCs w:val="26"/>
+        </w:rPr>
+        <w:t>Input record type. Ex: A – route traffic to IPv4</w:t>
+      </w:r>
+    </w:p>
+    <w:p>
+      <w:pPr>
+        <w:rPr>
+          <w:rFonts w:ascii="Times New Roman" w:hAnsi="Times New Roman" w:cs="Times New Roman"/>
+          <w:sz w:val="26"/>
+          <w:szCs w:val="26"/>
+        </w:rPr>
+      </w:pPr>
+      <w:r>
+        <w:rPr>
+          <w:rFonts w:ascii="Times New Roman" w:hAnsi="Times New Roman" w:cs="Times New Roman"/>
+          <w:sz w:val="26"/>
+          <w:szCs w:val="26"/>
+        </w:rPr>
+        <w:t>Value. Ex: 11.22.33.44</w:t>
+      </w:r>
+    </w:p>
+    <w:p>
+      <w:pPr>
+        <w:rPr>
+          <w:rFonts w:ascii="Times New Roman" w:hAnsi="Times New Roman" w:cs="Times New Roman"/>
+          <w:sz w:val="26"/>
+          <w:szCs w:val="26"/>
+        </w:rPr>
+      </w:pPr>
+      <w:r>
+        <w:rPr>
+          <w:rFonts w:ascii="Times New Roman" w:hAnsi="Times New Roman" w:cs="Times New Roman"/>
+          <w:sz w:val="26"/>
+          <w:szCs w:val="26"/>
+        </w:rPr>
+        <w:t xml:space="preserve">TLS: 300s, </w:t>
+      </w:r>
+      <w:proofErr w:type="gramStart"/>
+      <w:r>
+        <w:rPr>
+          <w:rFonts w:ascii="Times New Roman" w:hAnsi="Times New Roman" w:cs="Times New Roman"/>
+          <w:sz w:val="26"/>
+          <w:szCs w:val="26"/>
+        </w:rPr>
+        <w:t>Routing</w:t>
+      </w:r>
+      <w:proofErr w:type="gramEnd"/>
+      <w:r>
+        <w:rPr>
+          <w:rFonts w:ascii="Times New Roman" w:hAnsi="Times New Roman" w:cs="Times New Roman"/>
+          <w:sz w:val="26"/>
+          <w:szCs w:val="26"/>
+        </w:rPr>
+        <w:t xml:space="preserve"> policy Simple routing</w:t>
+      </w:r>
+    </w:p>
+    <w:p>
+      <w:pPr>
+        <w:rPr>
+          <w:rFonts w:ascii="Times New Roman" w:hAnsi="Times New Roman" w:cs="Times New Roman"/>
+          <w:sz w:val="26"/>
+          <w:szCs w:val="26"/>
+        </w:rPr>
+      </w:pPr>
+      <w:r>
+        <w:rPr>
+          <w:rFonts w:ascii="Times New Roman" w:hAnsi="Times New Roman" w:cs="Times New Roman"/>
+          <w:sz w:val="26"/>
+          <w:szCs w:val="26"/>
+        </w:rPr>
+        <w:t>Result</w:t>
+      </w:r>
+    </w:p>
+    <w:p>
+      <w:pPr>
+        <w:rPr>
+          <w:rFonts w:ascii="Times New Roman" w:hAnsi="Times New Roman" w:cs="Times New Roman"/>
+          <w:sz w:val="26"/>
+          <w:szCs w:val="26"/>
+        </w:rPr>
+      </w:pPr>
+      <w:r>
+        <w:rPr>
+          <w:rFonts w:ascii="Times New Roman" w:hAnsi="Times New Roman" w:cs="Times New Roman"/>
+          <w:noProof/>
+          <w:sz w:val="26"/>
+          <w:szCs w:val="26"/>
+        </w:rPr>
+        <w:drawing>
+          <wp:inline distT="0" distB="0" distL="0" distR="0">
+            <wp:extent cx="1886213" cy="4658375"/>
+            <wp:effectExtent l="0" t="0" r="0" b="8890"/>
+            <wp:docPr id="7" name="Picture 7"/>
+            <wp:cNvGraphicFramePr>
+              <a:graphicFrameLocks xmlns:a="http://schemas.openxmlformats.org/drawingml/2006/main" noChangeAspect="1"/>
+            </wp:cNvGraphicFramePr>
+            <a:graphic xmlns:a="http://schemas.openxmlformats.org/drawingml/2006/main">
+              <a:graphicData uri="http://schemas.openxmlformats.org/drawingml/2006/picture">
+                <pic:pic xmlns:pic="http://schemas.openxmlformats.org/drawingml/2006/picture">
+                  <pic:nvPicPr>
+                    <pic:cNvPr id="1" name=""/>
+                    <pic:cNvPicPr/>
+                  </pic:nvPicPr>
+                  <pic:blipFill>
+                    <a:blip r:embed="rId16">
+                      <a:extLst>
+                        <a:ext uri="{28A0092B-C50C-407E-A947-70E740481C1C}">
+                          <a14:useLocalDpi xmlns:a14="http://schemas.microsoft.com/office/drawing/2010/main" val="0"/>
+                        </a:ext>
+                      </a:extLst>
+                    </a:blip>
+                    <a:stretch>
+                      <a:fillRect/>
+                    </a:stretch>
+                  </pic:blipFill>
+                  <pic:spPr>
+                    <a:xfrm>
+                      <a:off x="0" y="0"/>
+                      <a:ext cx="1886213" cy="4658375"/>
+                    </a:xfrm>
+                    <a:prstGeom prst="rect">
+                      <a:avLst/>
+                    </a:prstGeom>
+                  </pic:spPr>
+                </pic:pic>
+              </a:graphicData>
+            </a:graphic>
+          </wp:inline>
+        </w:drawing>
+      </w:r>
+    </w:p>
+    <w:p>
+      <w:pPr>
+        <w:pStyle w:val="Heading2"/>
+        <w:rPr>
+          <w:rFonts w:ascii="Times New Roman" w:hAnsi="Times New Roman" w:cs="Times New Roman"/>
+          <w:b/>
+          <w:sz w:val="32"/>
+          <w:szCs w:val="32"/>
+        </w:rPr>
+      </w:pPr>
+      <w:r>
+        <w:rPr>
+          <w:rFonts w:ascii="Times New Roman" w:hAnsi="Times New Roman" w:cs="Times New Roman"/>
+          <w:b/>
+          <w:sz w:val="32"/>
+          <w:szCs w:val="32"/>
+        </w:rPr>
+        <w:t xml:space="preserve">Route 53 – EC2 </w:t>
+      </w:r>
+    </w:p>
+    <w:p>
+      <w:pPr>
+        <w:rPr>
+          <w:rFonts w:ascii="Times New Roman" w:hAnsi="Times New Roman" w:cs="Times New Roman"/>
+          <w:sz w:val="26"/>
+          <w:szCs w:val="26"/>
+        </w:rPr>
+      </w:pPr>
+      <w:proofErr w:type="gramStart"/>
+      <w:r>
+        <w:rPr>
+          <w:rFonts w:ascii="Times New Roman" w:hAnsi="Times New Roman" w:cs="Times New Roman"/>
+          <w:sz w:val="26"/>
+          <w:szCs w:val="26"/>
+        </w:rPr>
+        <w:t>Step1 :</w:t>
+      </w:r>
+      <w:proofErr w:type="gramEnd"/>
+      <w:r>
+        <w:rPr>
+          <w:rFonts w:ascii="Times New Roman" w:hAnsi="Times New Roman" w:cs="Times New Roman"/>
+          <w:sz w:val="26"/>
+          <w:szCs w:val="26"/>
+        </w:rPr>
+        <w:t xml:space="preserve"> </w:t>
+      </w:r>
+      <w:r>
+        <w:rPr>
+          <w:rFonts w:ascii="Times New Roman" w:hAnsi="Times New Roman" w:cs="Times New Roman"/>
+          <w:sz w:val="26"/>
+          <w:szCs w:val="26"/>
+        </w:rPr>
+        <w:t xml:space="preserve">Create three instances in 3 different </w:t>
+      </w:r>
+      <w:r>
+        <w:rPr>
+          <w:rFonts w:ascii="Times New Roman" w:hAnsi="Times New Roman" w:cs="Times New Roman"/>
+          <w:sz w:val="26"/>
+          <w:szCs w:val="26"/>
+        </w:rPr>
+        <w:t>regions</w:t>
+      </w:r>
+      <w:r>
+        <w:rPr>
+          <w:rFonts w:ascii="Times New Roman" w:hAnsi="Times New Roman" w:cs="Times New Roman"/>
+          <w:sz w:val="26"/>
+          <w:szCs w:val="26"/>
+        </w:rPr>
+        <w:t xml:space="preserve"> like Singapore, US Virginia, EU Germany</w:t>
+      </w:r>
+    </w:p>
+    <w:p>
+      <w:pPr>
+        <w:rPr>
+          <w:rFonts w:ascii="Times New Roman" w:hAnsi="Times New Roman" w:cs="Times New Roman"/>
+          <w:sz w:val="26"/>
+          <w:szCs w:val="26"/>
+        </w:rPr>
+      </w:pPr>
+      <w:r>
+        <w:rPr>
+          <w:rFonts w:ascii="Times New Roman" w:hAnsi="Times New Roman" w:cs="Times New Roman"/>
+          <w:sz w:val="26"/>
+          <w:szCs w:val="26"/>
+        </w:rPr>
+        <w:t xml:space="preserve">Step 2: Create ALB for </w:t>
+      </w:r>
+      <w:r>
+        <w:rPr>
+          <w:rFonts w:ascii="Times New Roman" w:hAnsi="Times New Roman" w:cs="Times New Roman"/>
+          <w:sz w:val="26"/>
+          <w:szCs w:val="26"/>
+        </w:rPr>
+        <w:t>instance</w:t>
+      </w:r>
+      <w:r>
+        <w:rPr>
+          <w:rFonts w:ascii="Times New Roman" w:hAnsi="Times New Roman" w:cs="Times New Roman"/>
+          <w:sz w:val="26"/>
+          <w:szCs w:val="26"/>
+        </w:rPr>
+        <w:t xml:space="preserve"> 1 Singapore</w:t>
+      </w:r>
+    </w:p>
+    <w:p>
+      <w:pPr>
+        <w:rPr>
+          <w:rFonts w:ascii="Times New Roman" w:hAnsi="Times New Roman" w:cs="Times New Roman"/>
+          <w:sz w:val="26"/>
+          <w:szCs w:val="26"/>
+        </w:rPr>
+      </w:pPr>
+      <w:r>
+        <w:rPr>
+          <w:rFonts w:ascii="Times New Roman" w:hAnsi="Times New Roman" w:cs="Times New Roman"/>
+          <w:sz w:val="26"/>
+          <w:szCs w:val="26"/>
+        </w:rPr>
+        <w:t xml:space="preserve">Result: when access to Public IP of that EC2 Ex: </w:t>
+      </w:r>
+      <w:r>
+        <w:rPr>
+          <w:rFonts w:ascii="Times New Roman" w:hAnsi="Times New Roman" w:cs="Times New Roman"/>
+          <w:sz w:val="26"/>
+          <w:szCs w:val="26"/>
+        </w:rPr>
+        <w:t>18.142.49.159</w:t>
+      </w:r>
+    </w:p>
+    <w:p>
+      <w:pPr>
+        <w:rPr>
+          <w:rFonts w:ascii="Times New Roman" w:hAnsi="Times New Roman" w:cs="Times New Roman"/>
+          <w:sz w:val="26"/>
+          <w:szCs w:val="26"/>
+        </w:rPr>
+      </w:pPr>
+      <w:r>
+        <w:rPr>
+          <w:rFonts w:ascii="Times New Roman" w:hAnsi="Times New Roman" w:cs="Times New Roman"/>
+          <w:sz w:val="26"/>
+          <w:szCs w:val="26"/>
+        </w:rPr>
+        <w:lastRenderedPageBreak/>
+        <w:t>Response:</w:t>
+      </w:r>
+      <w:r>
+        <w:rPr>
+          <w:rFonts w:ascii="Times New Roman" w:hAnsi="Times New Roman" w:cs="Times New Roman"/>
+          <w:sz w:val="26"/>
+          <w:szCs w:val="26"/>
+        </w:rPr>
+        <w:t xml:space="preserve"> Hello world from ip-172-31-19-178.ap-southeast-1.compute.internal in AZ ap-southeast-1b</w:t>
+      </w:r>
+    </w:p>
+    <w:p>
+      <w:pPr>
+        <w:rPr>
+          <w:rFonts w:ascii="Times New Roman" w:hAnsi="Times New Roman" w:cs="Times New Roman"/>
+          <w:sz w:val="26"/>
+          <w:szCs w:val="26"/>
+        </w:rPr>
+      </w:pPr>
+      <w:r>
+        <w:rPr>
+          <w:rFonts w:ascii="Times New Roman" w:hAnsi="Times New Roman" w:cs="Times New Roman"/>
+          <w:sz w:val="26"/>
+          <w:szCs w:val="26"/>
+        </w:rPr>
+        <w:t>I</w:t>
+      </w:r>
+      <w:r>
+        <w:rPr>
+          <w:rFonts w:ascii="Times New Roman" w:hAnsi="Times New Roman" w:cs="Times New Roman"/>
+          <w:sz w:val="26"/>
+          <w:szCs w:val="26"/>
+        </w:rPr>
+        <w:t>P</w:t>
+      </w:r>
+      <w:r>
+        <w:rPr>
+          <w:rFonts w:ascii="Times New Roman" w:hAnsi="Times New Roman" w:cs="Times New Roman"/>
+          <w:sz w:val="26"/>
+          <w:szCs w:val="26"/>
+        </w:rPr>
+        <w:t xml:space="preserve">: 52.29.107.64 </w:t>
+      </w:r>
+    </w:p>
+    <w:p>
+      <w:pPr>
+        <w:rPr>
+          <w:rFonts w:ascii="Times New Roman" w:hAnsi="Times New Roman" w:cs="Times New Roman"/>
+          <w:sz w:val="26"/>
+          <w:szCs w:val="26"/>
+        </w:rPr>
+      </w:pPr>
+      <w:r>
+        <w:rPr>
+          <w:rFonts w:ascii="Times New Roman" w:hAnsi="Times New Roman" w:cs="Times New Roman"/>
+          <w:sz w:val="26"/>
+          <w:szCs w:val="26"/>
+        </w:rPr>
+        <w:t xml:space="preserve">Response: </w:t>
+      </w:r>
+      <w:r>
+        <w:rPr>
+          <w:rFonts w:ascii="Times New Roman" w:hAnsi="Times New Roman" w:cs="Times New Roman"/>
+          <w:sz w:val="26"/>
+          <w:szCs w:val="26"/>
+        </w:rPr>
+        <w:t>Hello world from ip-172-31-</w:t>
+      </w:r>
+      <w:r>
+        <w:rPr>
+          <w:rFonts w:ascii="Times New Roman" w:hAnsi="Times New Roman" w:cs="Times New Roman"/>
+          <w:sz w:val="26"/>
+          <w:szCs w:val="26"/>
+        </w:rPr>
+        <w:t>38</w:t>
+      </w:r>
+      <w:r>
+        <w:rPr>
+          <w:rFonts w:ascii="Times New Roman" w:hAnsi="Times New Roman" w:cs="Times New Roman"/>
+          <w:sz w:val="26"/>
+          <w:szCs w:val="26"/>
+        </w:rPr>
+        <w:t>-</w:t>
+      </w:r>
+      <w:r>
+        <w:rPr>
+          <w:rFonts w:ascii="Times New Roman" w:hAnsi="Times New Roman" w:cs="Times New Roman"/>
+          <w:sz w:val="26"/>
+          <w:szCs w:val="26"/>
+        </w:rPr>
+        <w:t>100</w:t>
+      </w:r>
+      <w:r>
+        <w:rPr>
+          <w:rFonts w:ascii="Times New Roman" w:hAnsi="Times New Roman" w:cs="Times New Roman"/>
+          <w:sz w:val="26"/>
+          <w:szCs w:val="26"/>
+        </w:rPr>
+        <w:t>.</w:t>
+      </w:r>
+      <w:r>
+        <w:rPr>
+          <w:rFonts w:ascii="Times New Roman" w:hAnsi="Times New Roman" w:cs="Times New Roman"/>
+          <w:sz w:val="26"/>
+          <w:szCs w:val="26"/>
+        </w:rPr>
+        <w:t>eu-central</w:t>
+      </w:r>
+      <w:r>
+        <w:rPr>
+          <w:rFonts w:ascii="Times New Roman" w:hAnsi="Times New Roman" w:cs="Times New Roman"/>
+          <w:sz w:val="26"/>
+          <w:szCs w:val="26"/>
+        </w:rPr>
+        <w:t xml:space="preserve">-1.compute.internal in AZ </w:t>
+      </w:r>
+      <w:r>
+        <w:rPr>
+          <w:rFonts w:ascii="Times New Roman" w:hAnsi="Times New Roman" w:cs="Times New Roman"/>
+          <w:sz w:val="26"/>
+          <w:szCs w:val="26"/>
+        </w:rPr>
+        <w:t>eu-central</w:t>
+      </w:r>
+      <w:r>
+        <w:rPr>
+          <w:rFonts w:ascii="Times New Roman" w:hAnsi="Times New Roman" w:cs="Times New Roman"/>
+          <w:sz w:val="26"/>
+          <w:szCs w:val="26"/>
+        </w:rPr>
+        <w:t>-1b</w:t>
+      </w:r>
+    </w:p>
+    <w:p>
+      <w:pPr>
+        <w:rPr>
+          <w:rFonts w:ascii="Times New Roman" w:hAnsi="Times New Roman" w:cs="Times New Roman"/>
+          <w:sz w:val="26"/>
+          <w:szCs w:val="26"/>
+        </w:rPr>
+      </w:pPr>
+      <w:r>
+        <w:rPr>
+          <w:rFonts w:ascii="Times New Roman" w:hAnsi="Times New Roman" w:cs="Times New Roman"/>
+          <w:sz w:val="26"/>
+          <w:szCs w:val="26"/>
+        </w:rPr>
+        <w:t xml:space="preserve">IP: </w:t>
+      </w:r>
+      <w:r>
+        <w:rPr>
+          <w:rFonts w:ascii="Times New Roman" w:hAnsi="Times New Roman" w:cs="Times New Roman"/>
+          <w:sz w:val="26"/>
+          <w:szCs w:val="26"/>
+        </w:rPr>
+        <w:t>35.175.185.161</w:t>
+      </w:r>
+      <w:r>
+        <w:rPr>
+          <w:rFonts w:ascii="Times New Roman" w:hAnsi="Times New Roman" w:cs="Times New Roman"/>
+          <w:sz w:val="26"/>
+          <w:szCs w:val="26"/>
+        </w:rPr>
+        <w:br/>
+      </w:r>
+      <w:r>
+        <w:rPr>
+          <w:rFonts w:ascii="Times New Roman" w:hAnsi="Times New Roman" w:cs="Times New Roman"/>
+          <w:sz w:val="26"/>
+          <w:szCs w:val="26"/>
+        </w:rPr>
+        <w:t>Response: Hello world from ip-172-31-</w:t>
+      </w:r>
+      <w:r>
+        <w:rPr>
+          <w:rFonts w:ascii="Times New Roman" w:hAnsi="Times New Roman" w:cs="Times New Roman"/>
+          <w:sz w:val="26"/>
+          <w:szCs w:val="26"/>
+        </w:rPr>
+        <w:t>17-2</w:t>
+      </w:r>
+      <w:r>
+        <w:rPr>
+          <w:rFonts w:ascii="Times New Roman" w:hAnsi="Times New Roman" w:cs="Times New Roman"/>
+          <w:sz w:val="26"/>
+          <w:szCs w:val="26"/>
+        </w:rPr>
+        <w:t>.</w:t>
+      </w:r>
+      <w:r>
+        <w:rPr>
+          <w:rFonts w:ascii="Times New Roman" w:hAnsi="Times New Roman" w:cs="Times New Roman"/>
+          <w:sz w:val="26"/>
+          <w:szCs w:val="26"/>
+        </w:rPr>
+        <w:t>ec2.</w:t>
+      </w:r>
+      <w:r>
+        <w:rPr>
+          <w:rFonts w:ascii="Times New Roman" w:hAnsi="Times New Roman" w:cs="Times New Roman"/>
+          <w:sz w:val="26"/>
+          <w:szCs w:val="26"/>
+        </w:rPr>
+        <w:t xml:space="preserve">internal in AZ </w:t>
+      </w:r>
+      <w:r>
+        <w:rPr>
+          <w:rFonts w:ascii="Times New Roman" w:hAnsi="Times New Roman" w:cs="Times New Roman"/>
+          <w:sz w:val="26"/>
+          <w:szCs w:val="26"/>
+        </w:rPr>
+        <w:t>us-east-1d</w:t>
+      </w:r>
+    </w:p>
+    <w:p>
+      <w:pPr>
+        <w:pStyle w:val="Heading2"/>
+        <w:rPr>
+          <w:rFonts w:ascii="Times New Roman" w:hAnsi="Times New Roman" w:cs="Times New Roman"/>
+          <w:b/>
+          <w:sz w:val="32"/>
+          <w:szCs w:val="32"/>
+        </w:rPr>
+      </w:pPr>
+      <w:r>
+        <w:rPr>
+          <w:rFonts w:ascii="Times New Roman" w:hAnsi="Times New Roman" w:cs="Times New Roman"/>
+          <w:b/>
+          <w:sz w:val="32"/>
+          <w:szCs w:val="32"/>
+        </w:rPr>
+        <w:t>Route 53 -</w:t>
+      </w:r>
+      <w:r>
+        <w:rPr>
+          <w:rFonts w:ascii="Times New Roman" w:hAnsi="Times New Roman" w:cs="Times New Roman"/>
+          <w:b/>
+          <w:sz w:val="32"/>
+          <w:szCs w:val="32"/>
+        </w:rPr>
+        <w:t xml:space="preserve"> Recor</w:t>
+      </w:r>
+      <w:r>
+        <w:rPr>
+          <w:rFonts w:ascii="Times New Roman" w:hAnsi="Times New Roman" w:cs="Times New Roman"/>
+          <w:b/>
+          <w:sz w:val="32"/>
+          <w:szCs w:val="32"/>
+        </w:rPr>
+        <w:t>d</w:t>
+      </w:r>
+      <w:r>
+        <w:rPr>
+          <w:rFonts w:ascii="Times New Roman" w:hAnsi="Times New Roman" w:cs="Times New Roman"/>
+          <w:b/>
+          <w:sz w:val="32"/>
+          <w:szCs w:val="32"/>
+        </w:rPr>
+        <w:t xml:space="preserve">s </w:t>
+      </w:r>
+      <w:proofErr w:type="gramStart"/>
+      <w:r>
+        <w:rPr>
+          <w:rFonts w:ascii="Times New Roman" w:hAnsi="Times New Roman" w:cs="Times New Roman"/>
+          <w:b/>
+          <w:sz w:val="32"/>
+          <w:szCs w:val="32"/>
+        </w:rPr>
+        <w:t>TTL(</w:t>
+      </w:r>
+      <w:proofErr w:type="gramEnd"/>
+      <w:r>
+        <w:rPr>
+          <w:rFonts w:ascii="Times New Roman" w:hAnsi="Times New Roman" w:cs="Times New Roman"/>
+          <w:b/>
+          <w:sz w:val="32"/>
+          <w:szCs w:val="32"/>
+        </w:rPr>
+        <w:t xml:space="preserve"> Time To Live</w:t>
+      </w:r>
+      <w:r>
+        <w:rPr>
+          <w:rFonts w:ascii="Times New Roman" w:hAnsi="Times New Roman" w:cs="Times New Roman"/>
+          <w:b/>
+          <w:sz w:val="32"/>
+          <w:szCs w:val="32"/>
+        </w:rPr>
+        <w:t>)</w:t>
+      </w:r>
+    </w:p>
+    <w:p>
+      <w:pPr>
+        <w:rPr>
+          <w:rFonts w:ascii="Times New Roman" w:hAnsi="Times New Roman" w:cs="Times New Roman"/>
+          <w:b/>
+          <w:sz w:val="26"/>
+          <w:szCs w:val="26"/>
+        </w:rPr>
+      </w:pPr>
+      <w:r>
+        <w:rPr>
+          <w:rFonts w:ascii="Times New Roman" w:hAnsi="Times New Roman" w:cs="Times New Roman"/>
+          <w:b/>
+          <w:sz w:val="26"/>
+          <w:szCs w:val="26"/>
+        </w:rPr>
+        <w:t>TTL purpose</w:t>
+      </w:r>
+      <w:r>
+        <w:rPr>
+          <w:rFonts w:ascii="Times New Roman" w:hAnsi="Times New Roman" w:cs="Times New Roman"/>
+          <w:sz w:val="26"/>
+          <w:szCs w:val="26"/>
+        </w:rPr>
+        <w:t xml:space="preserve"> to return a </w:t>
+      </w:r>
+      <w:proofErr w:type="spellStart"/>
+      <w:r>
+        <w:rPr>
+          <w:rFonts w:ascii="Times New Roman" w:hAnsi="Times New Roman" w:cs="Times New Roman"/>
+          <w:sz w:val="26"/>
+          <w:szCs w:val="26"/>
+        </w:rPr>
+        <w:t>A</w:t>
+      </w:r>
+      <w:proofErr w:type="spellEnd"/>
+      <w:r>
+        <w:rPr>
+          <w:rFonts w:ascii="Times New Roman" w:hAnsi="Times New Roman" w:cs="Times New Roman"/>
+          <w:sz w:val="26"/>
+          <w:szCs w:val="26"/>
+        </w:rPr>
+        <w:t xml:space="preserve"> record IPv4 response with The Time Live </w:t>
+      </w:r>
+      <w:proofErr w:type="spellStart"/>
+      <w:r>
+        <w:rPr>
+          <w:rFonts w:ascii="Times New Roman" w:hAnsi="Times New Roman" w:cs="Times New Roman"/>
+          <w:sz w:val="26"/>
+          <w:szCs w:val="26"/>
+        </w:rPr>
+        <w:t>of</w:t>
+      </w:r>
+      <w:proofErr w:type="spellEnd"/>
+      <w:r>
+        <w:rPr>
+          <w:rFonts w:ascii="Times New Roman" w:hAnsi="Times New Roman" w:cs="Times New Roman"/>
+          <w:sz w:val="26"/>
+          <w:szCs w:val="26"/>
+        </w:rPr>
+        <w:t xml:space="preserve"> for example 300s to avoid Client constantly send request to DNS in short amount of time until 300s later with TTL has expired</w:t>
+      </w:r>
+      <w:r>
+        <w:rPr>
+          <w:rFonts w:ascii="Times New Roman" w:hAnsi="Times New Roman" w:cs="Times New Roman"/>
+          <w:sz w:val="26"/>
+          <w:szCs w:val="26"/>
+        </w:rPr>
+        <w:t xml:space="preserve">. The reason </w:t>
+      </w:r>
+      <w:r>
+        <w:rPr>
+          <w:rFonts w:ascii="Times New Roman" w:hAnsi="Times New Roman" w:cs="Times New Roman"/>
+          <w:b/>
+          <w:sz w:val="26"/>
+          <w:szCs w:val="26"/>
+        </w:rPr>
+        <w:t>to</w:t>
+      </w:r>
+      <w:r>
+        <w:rPr>
+          <w:rFonts w:ascii="Times New Roman" w:hAnsi="Times New Roman" w:cs="Times New Roman"/>
+          <w:sz w:val="26"/>
+          <w:szCs w:val="26"/>
+        </w:rPr>
+        <w:t xml:space="preserve"> </w:t>
+      </w:r>
+      <w:r>
+        <w:rPr>
+          <w:rFonts w:ascii="Times New Roman" w:hAnsi="Times New Roman" w:cs="Times New Roman"/>
+          <w:b/>
+          <w:sz w:val="26"/>
+          <w:szCs w:val="26"/>
+        </w:rPr>
+        <w:t>reduce traffic on Route 53</w:t>
+      </w:r>
+    </w:p>
+    <w:p>
+      <w:pPr>
+        <w:rPr>
+          <w:rFonts w:ascii="Times New Roman" w:hAnsi="Times New Roman" w:cs="Times New Roman"/>
+          <w:sz w:val="26"/>
+          <w:szCs w:val="26"/>
+        </w:rPr>
+      </w:pPr>
+      <w:r>
+        <w:rPr>
+          <w:rFonts w:ascii="Times New Roman" w:hAnsi="Times New Roman" w:cs="Times New Roman"/>
+          <w:sz w:val="26"/>
+          <w:szCs w:val="26"/>
+        </w:rPr>
+        <w:drawing>
+          <wp:inline distT="0" distB="0" distL="0" distR="0" wp14:anchorId="16EAEE8B" wp14:editId="4F121AAC">
+            <wp:extent cx="5943600" cy="2384425"/>
+            <wp:effectExtent l="0" t="0" r="0" b="0"/>
+            <wp:docPr id="6" name="Picture 6"/>
+            <wp:cNvGraphicFramePr>
+              <a:graphicFrameLocks xmlns:a="http://schemas.openxmlformats.org/drawingml/2006/main" noChangeAspect="1"/>
+            </wp:cNvGraphicFramePr>
+            <a:graphic xmlns:a="http://schemas.openxmlformats.org/drawingml/2006/main">
+              <a:graphicData uri="http://schemas.openxmlformats.org/drawingml/2006/picture">
+                <pic:pic xmlns:pic="http://schemas.openxmlformats.org/drawingml/2006/picture">
+                  <pic:nvPicPr>
+                    <pic:cNvPr id="1" name=""/>
+                    <pic:cNvPicPr/>
+                  </pic:nvPicPr>
+                  <pic:blipFill>
+                    <a:blip r:embed="rId17"/>
+                    <a:stretch>
+                      <a:fillRect/>
+                    </a:stretch>
+                  </pic:blipFill>
+                  <pic:spPr>
+                    <a:xfrm>
+                      <a:off x="0" y="0"/>
+                      <a:ext cx="5943600" cy="2384425"/>
+                    </a:xfrm>
+                    <a:prstGeom prst="rect">
+                      <a:avLst/>
+                    </a:prstGeom>
+                  </pic:spPr>
+                </pic:pic>
+              </a:graphicData>
+            </a:graphic>
+          </wp:inline>
+        </w:drawing>
+      </w:r>
+    </w:p>
+    <w:p>
+      <w:pPr>
+        <w:rPr>
+          <w:rFonts w:ascii="Times New Roman" w:hAnsi="Times New Roman" w:cs="Times New Roman"/>
+          <w:sz w:val="26"/>
+          <w:szCs w:val="26"/>
+        </w:rPr>
+      </w:pPr>
+      <w:r>
+        <w:rPr>
+          <w:rFonts w:ascii="Times New Roman" w:hAnsi="Times New Roman" w:cs="Times New Roman"/>
+          <w:sz w:val="26"/>
+          <w:szCs w:val="26"/>
+        </w:rPr>
+        <w:t>Demo on create Record with Value is the IP of 1 of the EC2 instances you created previously</w:t>
+      </w:r>
+      <w:r>
+        <w:rPr>
+          <w:rFonts w:ascii="Times New Roman" w:hAnsi="Times New Roman" w:cs="Times New Roman"/>
+          <w:sz w:val="26"/>
+          <w:szCs w:val="26"/>
+        </w:rPr>
+        <w:t xml:space="preserve"> and with TTL 120s</w:t>
+      </w:r>
+    </w:p>
+    <w:p>
+      <w:pPr>
+        <w:pStyle w:val="Heading2"/>
+        <w:rPr>
+          <w:rFonts w:ascii="Times New Roman" w:hAnsi="Times New Roman" w:cs="Times New Roman"/>
+          <w:b/>
+        </w:rPr>
+      </w:pPr>
+      <w:r>
+        <w:rPr>
+          <w:rFonts w:ascii="Times New Roman" w:hAnsi="Times New Roman" w:cs="Times New Roman"/>
+        </w:rPr>
+        <w:br w:type="page"/>
+      </w:r>
+      <w:r>
+        <w:rPr>
+          <w:rFonts w:ascii="Times New Roman" w:hAnsi="Times New Roman" w:cs="Times New Roman"/>
+          <w:b/>
+        </w:rPr>
+        <w:lastRenderedPageBreak/>
+        <w:t>CNAME vs Alias</w:t>
+      </w:r>
+    </w:p>
+    <w:p>
+      <w:pPr>
+        <w:pStyle w:val="ListParagraph"/>
+        <w:numPr>
+          <w:ilvl w:val="0"/>
+          <w:numId w:val="1"/>
+        </w:numPr>
+        <w:rPr>
+          <w:rFonts w:ascii="Times New Roman" w:hAnsi="Times New Roman" w:cs="Times New Roman"/>
+          <w:sz w:val="26"/>
+          <w:szCs w:val="26"/>
+        </w:rPr>
+      </w:pPr>
+      <w:r>
+        <w:rPr>
+          <w:rFonts w:ascii="Times New Roman" w:hAnsi="Times New Roman" w:cs="Times New Roman"/>
+          <w:sz w:val="26"/>
+          <w:szCs w:val="26"/>
+        </w:rPr>
+        <w:t xml:space="preserve">Both AWS Resources(Load Balancer, </w:t>
+      </w:r>
+      <w:proofErr w:type="spellStart"/>
+      <w:r>
+        <w:rPr>
+          <w:rFonts w:ascii="Times New Roman" w:hAnsi="Times New Roman" w:cs="Times New Roman"/>
+          <w:sz w:val="26"/>
+          <w:szCs w:val="26"/>
+        </w:rPr>
+        <w:t>CloudFront</w:t>
+      </w:r>
+      <w:proofErr w:type="spellEnd"/>
+      <w:r>
+        <w:rPr>
+          <w:rFonts w:ascii="Times New Roman" w:hAnsi="Times New Roman" w:cs="Times New Roman"/>
+          <w:sz w:val="26"/>
+          <w:szCs w:val="26"/>
+        </w:rPr>
+        <w:t xml:space="preserve">,..) expose and </w:t>
+      </w:r>
+      <w:proofErr w:type="spellStart"/>
+      <w:r>
+        <w:rPr>
+          <w:rFonts w:ascii="Times New Roman" w:hAnsi="Times New Roman" w:cs="Times New Roman"/>
+          <w:sz w:val="26"/>
+          <w:szCs w:val="26"/>
+        </w:rPr>
+        <w:t>aws</w:t>
+      </w:r>
+      <w:proofErr w:type="spellEnd"/>
+      <w:r>
+        <w:rPr>
+          <w:rFonts w:ascii="Times New Roman" w:hAnsi="Times New Roman" w:cs="Times New Roman"/>
+          <w:sz w:val="26"/>
+          <w:szCs w:val="26"/>
+        </w:rPr>
+        <w:t xml:space="preserve"> hostname</w:t>
+      </w:r>
+    </w:p>
+    <w:p>
+      <w:pPr>
+        <w:pStyle w:val="ListParagraph"/>
+        <w:numPr>
+          <w:ilvl w:val="0"/>
+          <w:numId w:val="1"/>
+        </w:numPr>
+        <w:rPr>
+          <w:rFonts w:ascii="Times New Roman" w:hAnsi="Times New Roman" w:cs="Times New Roman"/>
+          <w:sz w:val="26"/>
+          <w:szCs w:val="26"/>
+        </w:rPr>
+      </w:pPr>
+      <w:r>
+        <w:rPr>
+          <w:rFonts w:ascii="Times New Roman" w:hAnsi="Times New Roman" w:cs="Times New Roman"/>
+          <w:sz w:val="26"/>
+          <w:szCs w:val="26"/>
+        </w:rPr>
+        <w:t>CNAME:</w:t>
+      </w:r>
+    </w:p>
+    <w:p>
+      <w:pPr>
+        <w:pStyle w:val="ListParagraph"/>
+        <w:numPr>
+          <w:ilvl w:val="1"/>
+          <w:numId w:val="1"/>
+        </w:numPr>
+        <w:rPr>
+          <w:rFonts w:ascii="Times New Roman" w:hAnsi="Times New Roman" w:cs="Times New Roman"/>
+          <w:sz w:val="26"/>
+          <w:szCs w:val="26"/>
+        </w:rPr>
+      </w:pPr>
+      <w:r>
+        <w:rPr>
+          <w:rFonts w:ascii="Times New Roman" w:hAnsi="Times New Roman" w:cs="Times New Roman"/>
+          <w:sz w:val="26"/>
+          <w:szCs w:val="26"/>
+        </w:rPr>
+        <w:t>Points a hostname to another hostname (app.mydomain.com =&gt; abcxyz.com)</w:t>
+      </w:r>
+    </w:p>
+    <w:p>
+      <w:pPr>
+        <w:pStyle w:val="ListParagraph"/>
+        <w:numPr>
+          <w:ilvl w:val="1"/>
+          <w:numId w:val="1"/>
+        </w:numPr>
+        <w:rPr>
+          <w:rFonts w:ascii="Times New Roman" w:hAnsi="Times New Roman" w:cs="Times New Roman"/>
+          <w:sz w:val="26"/>
+          <w:szCs w:val="26"/>
+        </w:rPr>
+      </w:pPr>
+      <w:r>
+        <w:rPr>
+          <w:rFonts w:ascii="Times New Roman" w:hAnsi="Times New Roman" w:cs="Times New Roman"/>
+          <w:sz w:val="26"/>
+          <w:szCs w:val="26"/>
+        </w:rPr>
+        <w:t>ONLY FOR NON ROOT DOMAIN</w:t>
+      </w:r>
+    </w:p>
+    <w:p>
+      <w:pPr>
+        <w:pStyle w:val="ListParagraph"/>
+        <w:numPr>
+          <w:ilvl w:val="0"/>
+          <w:numId w:val="1"/>
+        </w:numPr>
+        <w:rPr>
+          <w:rFonts w:ascii="Times New Roman" w:hAnsi="Times New Roman" w:cs="Times New Roman"/>
+          <w:sz w:val="26"/>
+          <w:szCs w:val="26"/>
+        </w:rPr>
+      </w:pPr>
+      <w:r>
+        <w:rPr>
+          <w:rFonts w:ascii="Times New Roman" w:hAnsi="Times New Roman" w:cs="Times New Roman"/>
+          <w:sz w:val="26"/>
+          <w:szCs w:val="26"/>
+        </w:rPr>
+        <w:t>Alias:</w:t>
+      </w:r>
+    </w:p>
+    <w:p>
+      <w:pPr>
+        <w:pStyle w:val="ListParagraph"/>
+        <w:numPr>
+          <w:ilvl w:val="1"/>
+          <w:numId w:val="1"/>
+        </w:numPr>
+        <w:rPr>
+          <w:rFonts w:ascii="Times New Roman" w:hAnsi="Times New Roman" w:cs="Times New Roman"/>
+          <w:sz w:val="26"/>
+          <w:szCs w:val="26"/>
+        </w:rPr>
+      </w:pPr>
+      <w:r>
+        <w:rPr>
+          <w:rFonts w:ascii="Times New Roman" w:hAnsi="Times New Roman" w:cs="Times New Roman"/>
+          <w:sz w:val="26"/>
+          <w:szCs w:val="26"/>
+        </w:rPr>
+        <w:t>Points a hostname to AWS resources(app.mydomain.com =&gt; abcxyz.aws.com)</w:t>
+      </w:r>
+    </w:p>
+    <w:p>
+      <w:pPr>
+        <w:pStyle w:val="ListParagraph"/>
+        <w:numPr>
+          <w:ilvl w:val="1"/>
+          <w:numId w:val="1"/>
+        </w:numPr>
+        <w:rPr>
+          <w:rFonts w:ascii="Times New Roman" w:hAnsi="Times New Roman" w:cs="Times New Roman"/>
+          <w:sz w:val="26"/>
+          <w:szCs w:val="26"/>
+        </w:rPr>
+      </w:pPr>
+      <w:r>
+        <w:rPr>
+          <w:rFonts w:ascii="Times New Roman" w:hAnsi="Times New Roman" w:cs="Times New Roman"/>
+          <w:sz w:val="26"/>
+          <w:szCs w:val="26"/>
+        </w:rPr>
+        <w:t>Free of charge</w:t>
+      </w:r>
+    </w:p>
+    <w:p>
+      <w:pPr>
+        <w:pStyle w:val="ListParagraph"/>
+        <w:numPr>
+          <w:ilvl w:val="1"/>
+          <w:numId w:val="1"/>
+        </w:numPr>
+        <w:rPr>
+          <w:rFonts w:ascii="Times New Roman" w:hAnsi="Times New Roman" w:cs="Times New Roman"/>
+          <w:sz w:val="26"/>
+          <w:szCs w:val="26"/>
+        </w:rPr>
+      </w:pPr>
+      <w:r>
+        <w:rPr>
+          <w:rFonts w:ascii="Times New Roman" w:hAnsi="Times New Roman" w:cs="Times New Roman"/>
+          <w:sz w:val="26"/>
+          <w:szCs w:val="26"/>
+        </w:rPr>
+        <w:t>Native health check</w:t>
+      </w:r>
+    </w:p>
+    <w:p>
+      <w:pPr>
+        <w:rPr>
+          <w:rFonts w:ascii="Times New Roman" w:hAnsi="Times New Roman" w:cs="Times New Roman"/>
+          <w:sz w:val="26"/>
+          <w:szCs w:val="26"/>
+        </w:rPr>
+      </w:pPr>
+    </w:p>
+    <w:p>
+      <w:pPr>
+        <w:pStyle w:val="Heading2"/>
+        <w:rPr>
+          <w:rFonts w:ascii="Times New Roman" w:hAnsi="Times New Roman" w:cs="Times New Roman"/>
+          <w:b/>
+        </w:rPr>
+      </w:pPr>
+      <w:r>
+        <w:rPr>
+          <w:rFonts w:ascii="Times New Roman" w:hAnsi="Times New Roman" w:cs="Times New Roman"/>
+          <w:b/>
+        </w:rPr>
+        <w:t>Alias Records</w:t>
+      </w:r>
+    </w:p>
+    <w:p>
+      <w:pPr>
+        <w:pStyle w:val="ListParagraph"/>
+        <w:numPr>
+          <w:ilvl w:val="0"/>
+          <w:numId w:val="1"/>
+        </w:numPr>
+        <w:rPr>
+          <w:rFonts w:ascii="Times New Roman" w:hAnsi="Times New Roman" w:cs="Times New Roman"/>
+          <w:sz w:val="26"/>
+          <w:szCs w:val="26"/>
+        </w:rPr>
+      </w:pPr>
+      <w:r>
+        <w:rPr>
+          <w:rFonts w:ascii="Times New Roman" w:hAnsi="Times New Roman" w:cs="Times New Roman"/>
+          <w:sz w:val="26"/>
+          <w:szCs w:val="26"/>
+        </w:rPr>
+        <w:t>Maps a hostname to an AWS resource</w:t>
+      </w:r>
+    </w:p>
+    <w:p>
+      <w:pPr>
+        <w:pStyle w:val="ListParagraph"/>
+        <w:numPr>
+          <w:ilvl w:val="0"/>
+          <w:numId w:val="1"/>
+        </w:numPr>
+        <w:rPr>
+          <w:rFonts w:ascii="Times New Roman" w:hAnsi="Times New Roman" w:cs="Times New Roman"/>
+          <w:sz w:val="26"/>
+          <w:szCs w:val="26"/>
+        </w:rPr>
+      </w:pPr>
+      <w:r>
+        <w:rPr>
+          <w:rFonts w:ascii="Times New Roman" w:hAnsi="Times New Roman" w:cs="Times New Roman"/>
+          <w:sz w:val="26"/>
+          <w:szCs w:val="26"/>
+        </w:rPr>
+        <w:t>An extension to DNS functionality</w:t>
+      </w:r>
+    </w:p>
+    <w:p>
+      <w:pPr>
+        <w:pStyle w:val="ListParagraph"/>
+        <w:numPr>
+          <w:ilvl w:val="0"/>
+          <w:numId w:val="1"/>
+        </w:numPr>
+        <w:rPr>
+          <w:rFonts w:ascii="Times New Roman" w:hAnsi="Times New Roman" w:cs="Times New Roman"/>
+          <w:sz w:val="26"/>
+          <w:szCs w:val="26"/>
+        </w:rPr>
+      </w:pPr>
+      <w:r>
+        <w:rPr>
+          <w:rFonts w:ascii="Times New Roman" w:hAnsi="Times New Roman" w:cs="Times New Roman"/>
+          <w:sz w:val="26"/>
+          <w:szCs w:val="26"/>
+        </w:rPr>
+        <w:t>Automatically recognizes changes in resource’s IP addresses</w:t>
+      </w:r>
+    </w:p>
+    <w:p>
+      <w:pPr>
+        <w:pStyle w:val="ListParagraph"/>
+        <w:numPr>
+          <w:ilvl w:val="0"/>
+          <w:numId w:val="1"/>
+        </w:numPr>
+        <w:rPr>
+          <w:rFonts w:ascii="Times New Roman" w:hAnsi="Times New Roman" w:cs="Times New Roman"/>
+          <w:sz w:val="26"/>
+          <w:szCs w:val="26"/>
+        </w:rPr>
+      </w:pPr>
+      <w:r>
+        <w:rPr>
+          <w:rFonts w:ascii="Times New Roman" w:hAnsi="Times New Roman" w:cs="Times New Roman"/>
+          <w:sz w:val="26"/>
+          <w:szCs w:val="26"/>
+        </w:rPr>
+        <w:t xml:space="preserve">Unlike CNAME, it can be used for top node of a DNS name </w:t>
+      </w:r>
+      <w:proofErr w:type="gramStart"/>
+      <w:r>
+        <w:rPr>
+          <w:rFonts w:ascii="Times New Roman" w:hAnsi="Times New Roman" w:cs="Times New Roman"/>
+          <w:sz w:val="26"/>
+          <w:szCs w:val="26"/>
+        </w:rPr>
+        <w:t>space(</w:t>
+      </w:r>
+      <w:proofErr w:type="gramEnd"/>
+      <w:r>
+        <w:rPr>
+          <w:rFonts w:ascii="Times New Roman" w:hAnsi="Times New Roman" w:cs="Times New Roman"/>
+          <w:sz w:val="26"/>
+          <w:szCs w:val="26"/>
+        </w:rPr>
+        <w:t>Zone Apex). Ex: example.com</w:t>
+      </w:r>
+    </w:p>
+    <w:p>
+      <w:pPr>
+        <w:pStyle w:val="ListParagraph"/>
+        <w:numPr>
+          <w:ilvl w:val="0"/>
+          <w:numId w:val="1"/>
+        </w:numPr>
+        <w:rPr>
+          <w:rFonts w:ascii="Times New Roman" w:hAnsi="Times New Roman" w:cs="Times New Roman"/>
+          <w:sz w:val="26"/>
+          <w:szCs w:val="26"/>
+        </w:rPr>
+      </w:pPr>
+      <w:r>
+        <w:rPr>
+          <w:rFonts w:ascii="Times New Roman" w:hAnsi="Times New Roman" w:cs="Times New Roman"/>
+          <w:sz w:val="26"/>
+          <w:szCs w:val="26"/>
+        </w:rPr>
+        <w:t>Alias Record is always type A/AAAA (IPv4/IPv6) for  AWS resources</w:t>
+      </w:r>
+    </w:p>
+    <w:p>
+      <w:pPr>
+        <w:pStyle w:val="ListParagraph"/>
+        <w:numPr>
+          <w:ilvl w:val="0"/>
+          <w:numId w:val="1"/>
+        </w:numPr>
+        <w:rPr>
+          <w:rFonts w:ascii="Times New Roman" w:hAnsi="Times New Roman" w:cs="Times New Roman"/>
+          <w:sz w:val="26"/>
+          <w:szCs w:val="26"/>
+        </w:rPr>
+      </w:pPr>
+      <w:r>
+        <w:rPr>
+          <w:rFonts w:ascii="Times New Roman" w:hAnsi="Times New Roman" w:cs="Times New Roman"/>
+          <w:sz w:val="26"/>
+          <w:szCs w:val="26"/>
+        </w:rPr>
+        <w:t>You can’t set TTL for Alias records</w:t>
+      </w:r>
+    </w:p>
+    <w:p>
+      <w:pPr>
+        <w:pStyle w:val="Heading3"/>
+        <w:rPr>
+          <w:rFonts w:ascii="Times New Roman" w:hAnsi="Times New Roman" w:cs="Times New Roman"/>
+          <w:b/>
+          <w:sz w:val="26"/>
+          <w:szCs w:val="26"/>
+        </w:rPr>
+      </w:pPr>
+      <w:r>
+        <w:rPr>
+          <w:rFonts w:ascii="Times New Roman" w:hAnsi="Times New Roman" w:cs="Times New Roman"/>
+          <w:b/>
+          <w:sz w:val="26"/>
+          <w:szCs w:val="26"/>
+        </w:rPr>
+        <w:t>Alias Records Targets</w:t>
+      </w:r>
+    </w:p>
+    <w:p>
+      <w:pPr>
+        <w:pStyle w:val="ListParagraph"/>
+        <w:numPr>
+          <w:ilvl w:val="0"/>
+          <w:numId w:val="1"/>
+        </w:numPr>
+        <w:rPr>
+          <w:rFonts w:ascii="Times New Roman" w:hAnsi="Times New Roman" w:cs="Times New Roman"/>
+          <w:sz w:val="26"/>
+          <w:szCs w:val="26"/>
+        </w:rPr>
+      </w:pPr>
+      <w:r>
+        <w:rPr>
+          <w:rFonts w:ascii="Times New Roman" w:hAnsi="Times New Roman" w:cs="Times New Roman"/>
+          <w:b/>
+          <w:sz w:val="26"/>
+          <w:szCs w:val="26"/>
+        </w:rPr>
+        <w:drawing>
+          <wp:anchor distT="0" distB="0" distL="114300" distR="114300" simplePos="0" relativeHeight="251658240" behindDoc="0" locked="0" layoutInCell="1" allowOverlap="1">
+            <wp:simplePos x="0" y="0"/>
+            <wp:positionH relativeFrom="column">
+              <wp:posOffset>3832225</wp:posOffset>
+            </wp:positionH>
+            <wp:positionV relativeFrom="paragraph">
+              <wp:posOffset>7620</wp:posOffset>
+            </wp:positionV>
+            <wp:extent cx="2691765" cy="2258695"/>
+            <wp:effectExtent l="0" t="0" r="0" b="8255"/>
+            <wp:wrapSquare wrapText="bothSides"/>
+            <wp:docPr id="8" name="Picture 8"/>
+            <wp:cNvGraphicFramePr>
+              <a:graphicFrameLocks xmlns:a="http://schemas.openxmlformats.org/drawingml/2006/main" noChangeAspect="1"/>
+            </wp:cNvGraphicFramePr>
+            <a:graphic xmlns:a="http://schemas.openxmlformats.org/drawingml/2006/main">
+              <a:graphicData uri="http://schemas.openxmlformats.org/drawingml/2006/picture">
+                <pic:pic xmlns:pic="http://schemas.openxmlformats.org/drawingml/2006/picture">
+                  <pic:nvPicPr>
+                    <pic:cNvPr id="1" name=""/>
+                    <pic:cNvPicPr/>
+                  </pic:nvPicPr>
+                  <pic:blipFill>
+                    <a:blip r:embed="rId18">
+                      <a:extLst>
+                        <a:ext uri="{28A0092B-C50C-407E-A947-70E740481C1C}">
+                          <a14:useLocalDpi xmlns:a14="http://schemas.microsoft.com/office/drawing/2010/main" val="0"/>
+                        </a:ext>
+                      </a:extLst>
+                    </a:blip>
+                    <a:stretch>
+                      <a:fillRect/>
+                    </a:stretch>
+                  </pic:blipFill>
+                  <pic:spPr>
+                    <a:xfrm>
+                      <a:off x="0" y="0"/>
+                      <a:ext cx="2691765" cy="2258695"/>
+                    </a:xfrm>
+                    <a:prstGeom prst="rect">
+                      <a:avLst/>
+                    </a:prstGeom>
+                  </pic:spPr>
+                </pic:pic>
+              </a:graphicData>
+            </a:graphic>
+          </wp:anchor>
+        </w:drawing>
+      </w:r>
+      <w:r>
+        <w:rPr>
+          <w:rFonts w:ascii="Times New Roman" w:hAnsi="Times New Roman" w:cs="Times New Roman"/>
+          <w:sz w:val="26"/>
+          <w:szCs w:val="26"/>
+        </w:rPr>
+        <w:t>Elastic Load Balancer</w:t>
+      </w:r>
+    </w:p>
+    <w:p>
+      <w:pPr>
+        <w:pStyle w:val="ListParagraph"/>
+        <w:numPr>
+          <w:ilvl w:val="0"/>
+          <w:numId w:val="1"/>
+        </w:numPr>
+        <w:rPr>
+          <w:rFonts w:ascii="Times New Roman" w:hAnsi="Times New Roman" w:cs="Times New Roman"/>
+          <w:sz w:val="26"/>
+          <w:szCs w:val="26"/>
+        </w:rPr>
+      </w:pPr>
+      <w:proofErr w:type="spellStart"/>
+      <w:r>
+        <w:rPr>
+          <w:rFonts w:ascii="Times New Roman" w:hAnsi="Times New Roman" w:cs="Times New Roman"/>
+          <w:sz w:val="26"/>
+          <w:szCs w:val="26"/>
+        </w:rPr>
+        <w:t>CloudFront</w:t>
+      </w:r>
+      <w:proofErr w:type="spellEnd"/>
+      <w:r>
+        <w:rPr>
+          <w:rFonts w:ascii="Times New Roman" w:hAnsi="Times New Roman" w:cs="Times New Roman"/>
+          <w:sz w:val="26"/>
+          <w:szCs w:val="26"/>
+        </w:rPr>
+        <w:t xml:space="preserve"> distributions</w:t>
+      </w:r>
+    </w:p>
+    <w:p>
+      <w:pPr>
+        <w:pStyle w:val="ListParagraph"/>
+        <w:numPr>
+          <w:ilvl w:val="0"/>
+          <w:numId w:val="1"/>
+        </w:numPr>
+        <w:rPr>
+          <w:rFonts w:ascii="Times New Roman" w:hAnsi="Times New Roman" w:cs="Times New Roman"/>
+          <w:sz w:val="26"/>
+          <w:szCs w:val="26"/>
+        </w:rPr>
+      </w:pPr>
+      <w:r>
+        <w:rPr>
+          <w:rFonts w:ascii="Times New Roman" w:hAnsi="Times New Roman" w:cs="Times New Roman"/>
+          <w:sz w:val="26"/>
+          <w:szCs w:val="26"/>
+        </w:rPr>
+        <w:t>API Gateway</w:t>
+      </w:r>
+    </w:p>
+    <w:p>
+      <w:pPr>
+        <w:pStyle w:val="ListParagraph"/>
+        <w:numPr>
+          <w:ilvl w:val="0"/>
+          <w:numId w:val="1"/>
+        </w:numPr>
+        <w:rPr>
+          <w:rFonts w:ascii="Times New Roman" w:hAnsi="Times New Roman" w:cs="Times New Roman"/>
+          <w:sz w:val="26"/>
+          <w:szCs w:val="26"/>
+        </w:rPr>
+      </w:pPr>
+      <w:r>
+        <w:rPr>
+          <w:rFonts w:ascii="Times New Roman" w:hAnsi="Times New Roman" w:cs="Times New Roman"/>
+          <w:sz w:val="26"/>
+          <w:szCs w:val="26"/>
+        </w:rPr>
+        <w:t>Elastic Beanstalk environment</w:t>
+      </w:r>
+    </w:p>
+    <w:p>
+      <w:pPr>
+        <w:pStyle w:val="ListParagraph"/>
+        <w:numPr>
+          <w:ilvl w:val="0"/>
+          <w:numId w:val="1"/>
+        </w:numPr>
+        <w:rPr>
+          <w:rFonts w:ascii="Times New Roman" w:hAnsi="Times New Roman" w:cs="Times New Roman"/>
+          <w:sz w:val="26"/>
+          <w:szCs w:val="26"/>
+        </w:rPr>
+      </w:pPr>
+      <w:r>
+        <w:rPr>
+          <w:rFonts w:ascii="Times New Roman" w:hAnsi="Times New Roman" w:cs="Times New Roman"/>
+          <w:sz w:val="26"/>
+          <w:szCs w:val="26"/>
+        </w:rPr>
+        <w:t>S3 websites</w:t>
+      </w:r>
+    </w:p>
+    <w:p>
+      <w:pPr>
+        <w:pStyle w:val="ListParagraph"/>
+        <w:numPr>
+          <w:ilvl w:val="0"/>
+          <w:numId w:val="1"/>
+        </w:numPr>
+        <w:rPr>
+          <w:rFonts w:ascii="Times New Roman" w:hAnsi="Times New Roman" w:cs="Times New Roman"/>
+          <w:sz w:val="26"/>
+          <w:szCs w:val="26"/>
+        </w:rPr>
+      </w:pPr>
+      <w:r>
+        <w:rPr>
+          <w:rFonts w:ascii="Times New Roman" w:hAnsi="Times New Roman" w:cs="Times New Roman"/>
+          <w:sz w:val="26"/>
+          <w:szCs w:val="26"/>
+        </w:rPr>
+        <w:t>VPC Interface Endpoints</w:t>
+      </w:r>
+    </w:p>
+    <w:p>
+      <w:pPr>
+        <w:pStyle w:val="ListParagraph"/>
+        <w:numPr>
+          <w:ilvl w:val="0"/>
+          <w:numId w:val="1"/>
+        </w:numPr>
+        <w:rPr>
+          <w:rFonts w:ascii="Times New Roman" w:hAnsi="Times New Roman" w:cs="Times New Roman"/>
+          <w:sz w:val="26"/>
+          <w:szCs w:val="26"/>
+        </w:rPr>
+      </w:pPr>
+      <w:r>
+        <w:rPr>
+          <w:rFonts w:ascii="Times New Roman" w:hAnsi="Times New Roman" w:cs="Times New Roman"/>
+          <w:sz w:val="26"/>
+          <w:szCs w:val="26"/>
+        </w:rPr>
+        <w:t>Global Accelerator</w:t>
+      </w:r>
+    </w:p>
+    <w:p>
+      <w:pPr>
+        <w:pStyle w:val="ListParagraph"/>
+        <w:numPr>
+          <w:ilvl w:val="0"/>
+          <w:numId w:val="1"/>
+        </w:numPr>
+        <w:rPr>
+          <w:rFonts w:ascii="Times New Roman" w:hAnsi="Times New Roman" w:cs="Times New Roman"/>
+          <w:sz w:val="26"/>
+          <w:szCs w:val="26"/>
+        </w:rPr>
+      </w:pPr>
+      <w:r>
+        <w:rPr>
+          <w:rFonts w:ascii="Times New Roman" w:hAnsi="Times New Roman" w:cs="Times New Roman"/>
+          <w:sz w:val="26"/>
+          <w:szCs w:val="26"/>
+        </w:rPr>
+        <w:t>Route 53 record in the same hosted zone</w:t>
+      </w:r>
+    </w:p>
+    <w:p>
+      <w:pPr>
+        <w:pStyle w:val="ListParagraph"/>
+        <w:numPr>
+          <w:ilvl w:val="0"/>
+          <w:numId w:val="1"/>
+        </w:numPr>
+        <w:rPr>
+          <w:rFonts w:ascii="Times New Roman" w:hAnsi="Times New Roman" w:cs="Times New Roman"/>
+          <w:sz w:val="26"/>
+          <w:szCs w:val="26"/>
+        </w:rPr>
+      </w:pPr>
+      <w:r>
+        <w:rPr>
+          <w:rFonts w:ascii="Times New Roman" w:hAnsi="Times New Roman" w:cs="Times New Roman"/>
+          <w:sz w:val="26"/>
+          <w:szCs w:val="26"/>
+        </w:rPr>
+        <w:t>You cannot set ALIAS record for EC2 DNS name.</w:t>
+      </w:r>
+    </w:p>
+    <w:p>
+      <w:r>
+        <w:br w:type="page"/>
+      </w:r>
+    </w:p>
+    <w:p>
+      <w:pPr>
+        <w:pStyle w:val="Heading2"/>
+      </w:pPr>
+      <w:r>
+        <w:lastRenderedPageBreak/>
+        <w:t>Routing Policies</w:t>
+      </w:r>
+    </w:p>
+    <w:p>
+      <w:r>
+        <w:t>Define how Route 53 responds to DNS queries</w:t>
+      </w:r>
+    </w:p>
+    <w:p>
+      <w:r>
+        <w:t>DNS does not route any traffic, it only RESPONDS TO DNS QUERIES</w:t>
+      </w:r>
+    </w:p>
+    <w:p>
+      <w:r>
+        <w:t>It’s not the same Routing as Load Balancing routing which routes the traffic</w:t>
+      </w:r>
+    </w:p>
+    <w:p>
+      <w:r>
+        <w:t>Route 53 supports Routing Policies:</w:t>
+      </w:r>
+    </w:p>
+    <w:p>
+      <w:pPr>
+        <w:pStyle w:val="ListParagraph"/>
+        <w:numPr>
+          <w:ilvl w:val="0"/>
+          <w:numId w:val="1"/>
+        </w:numPr>
+      </w:pPr>
+      <w:r>
+        <w:t xml:space="preserve">Simple </w:t>
+      </w:r>
+    </w:p>
+    <w:p>
+      <w:pPr>
+        <w:pStyle w:val="ListParagraph"/>
+        <w:numPr>
+          <w:ilvl w:val="0"/>
+          <w:numId w:val="1"/>
+        </w:numPr>
+      </w:pPr>
+      <w:r>
+        <w:t>Weighted</w:t>
+      </w:r>
+    </w:p>
+    <w:p>
+      <w:pPr>
+        <w:pStyle w:val="ListParagraph"/>
+        <w:numPr>
+          <w:ilvl w:val="0"/>
+          <w:numId w:val="1"/>
+        </w:numPr>
+      </w:pPr>
+      <w:r>
+        <w:t>Failover</w:t>
+      </w:r>
+    </w:p>
+    <w:p>
+      <w:pPr>
+        <w:pStyle w:val="ListParagraph"/>
+        <w:numPr>
+          <w:ilvl w:val="0"/>
+          <w:numId w:val="1"/>
+        </w:numPr>
+      </w:pPr>
+      <w:r>
+        <w:t>Latency used</w:t>
+      </w:r>
+    </w:p>
+    <w:p>
+      <w:pPr>
+        <w:pStyle w:val="ListParagraph"/>
+        <w:numPr>
+          <w:ilvl w:val="0"/>
+          <w:numId w:val="1"/>
+        </w:numPr>
+      </w:pPr>
+      <w:r>
+        <w:t xml:space="preserve">Geolocation </w:t>
+      </w:r>
+    </w:p>
+    <w:p>
+      <w:pPr>
+        <w:pStyle w:val="ListParagraph"/>
+        <w:numPr>
+          <w:ilvl w:val="0"/>
+          <w:numId w:val="1"/>
+        </w:numPr>
+      </w:pPr>
+      <w:r>
+        <w:t>Multi-Value Answer</w:t>
+      </w:r>
+    </w:p>
+    <w:p>
+      <w:pPr>
+        <w:pStyle w:val="ListParagraph"/>
+        <w:numPr>
+          <w:ilvl w:val="0"/>
+          <w:numId w:val="1"/>
+        </w:numPr>
+      </w:pPr>
+      <w:r>
+        <w:t>Geoproximity</w:t>
+      </w:r>
+      <w:bookmarkStart w:id="0" w:name="_GoBack"/>
+      <w:bookmarkEnd w:id="0"/>
+    </w:p>
+    <w:p>
+      <w:pPr>
+        <w:ind w:left="360"/>
+        <w:rPr>
+          <w:rFonts w:ascii="Times New Roman" w:hAnsi="Times New Roman" w:cs="Times New Roman"/>
+          <w:sz w:val="26"/>
+          <w:szCs w:val="26"/>
+        </w:rPr>
+      </w:pPr>
+    </w:p>
+    <w:p>
+      <w:pPr>
+        <w:ind w:left="360"/>
+        <w:rPr>
+          <w:rFonts w:ascii="Times New Roman" w:hAnsi="Times New Roman" w:cs="Times New Roman"/>
+          <w:sz w:val="26"/>
+          <w:szCs w:val="26"/>
+        </w:rPr>
+      </w:pPr>
+    </w:p>
+    <w:p>
+      <w:pPr>
+        <w:ind w:left="360"/>
+        <w:rPr>
+          <w:rFonts w:ascii="Times New Roman" w:hAnsi="Times New Roman" w:cs="Times New Roman"/>
+          <w:sz w:val="26"/>
+          <w:szCs w:val="26"/>
+        </w:rPr>
+      </w:pPr>
     </w:p>
     <w:sectPr>
       <w:pgSz w:w="12240" w:h="15840"/>
@@ -3109,7 +5104,7 @@
 </file>
 
 <file path=customXml/itemProps1.xml><?xml version="1.0" encoding="utf-8"?>
-<ds:datastoreItem xmlns:ds="http://schemas.openxmlformats.org/officeDocument/2006/customXml" ds:itemID="{4183F596-7030-43A0-828A-07797E27347B}">
+<ds:datastoreItem xmlns:ds="http://schemas.openxmlformats.org/officeDocument/2006/customXml" ds:itemID="{F13CCF82-E385-4C01-BB0C-5DBC8818C01E}">
   <ds:schemaRefs>
     <ds:schemaRef ds:uri="http://schemas.openxmlformats.org/officeDocument/2006/bibliography"/>
   </ds:schemaRefs>

</xml_diff>

<commit_message>
Add Route policies for section 10
</commit_message>
<xml_diff>
--- a/Section 10 - Route 53.DOCX
+++ b/Section 10 - Route 53.DOCX
@@ -1,6 +1,6 @@
 
 <file path=word/document.xml><?xml version="1.0" encoding="utf-8"?>
-<w:document xmlns:wpc="http://schemas.microsoft.com/office/word/2010/wordprocessingCanvas" xmlns:cx="http://schemas.microsoft.com/office/drawing/2014/chartex" xmlns:cx1="http://schemas.microsoft.com/office/drawing/2015/9/8/chartex" xmlns:mc="http://schemas.openxmlformats.org/markup-compatibility/2006" xmlns:o="urn:schemas-microsoft-com:office:office" xmlns:r="http://schemas.openxmlformats.org/officeDocument/2006/relationships" xmlns:m="http://schemas.openxmlformats.org/officeDocument/2006/math" xmlns:v="urn:schemas-microsoft-com:vml" xmlns:wp14="http://schemas.microsoft.com/office/word/2010/wordprocessingDrawing" xmlns:wp="http://schemas.openxmlformats.org/drawingml/2006/wordprocessingDrawing" xmlns:w10="urn:schemas-microsoft-com:office:word" xmlns:w="http://schemas.openxmlformats.org/wordprocessingml/2006/main" xmlns:w14="http://schemas.microsoft.com/office/word/2010/wordml" xmlns:w15="http://schemas.microsoft.com/office/word/2012/wordml" xmlns:w16se="http://schemas.microsoft.com/office/word/2015/wordml/symex" xmlns:wpg="http://schemas.microsoft.com/office/word/2010/wordprocessingGroup" xmlns:wpi="http://schemas.microsoft.com/office/word/2010/wordprocessingInk" xmlns:wne="http://schemas.microsoft.com/office/word/2006/wordml" xmlns:wps="http://schemas.microsoft.com/office/word/2010/wordprocessingShape" mc:Ignorable="w14 w15 w16se wp14">
+<w:document xmlns:wpc="http://schemas.microsoft.com/office/word/2010/wordprocessingCanvas" xmlns:cx="http://schemas.microsoft.com/office/drawing/2014/chartex" xmlns:mc="http://schemas.openxmlformats.org/markup-compatibility/2006" xmlns:o="urn:schemas-microsoft-com:office:office" xmlns:r="http://schemas.openxmlformats.org/officeDocument/2006/relationships" xmlns:m="http://schemas.openxmlformats.org/officeDocument/2006/math" xmlns:v="urn:schemas-microsoft-com:vml" xmlns:wp14="http://schemas.microsoft.com/office/word/2010/wordprocessingDrawing" xmlns:wp="http://schemas.openxmlformats.org/drawingml/2006/wordprocessingDrawing" xmlns:w10="urn:schemas-microsoft-com:office:word" xmlns:w="http://schemas.openxmlformats.org/wordprocessingml/2006/main" xmlns:w14="http://schemas.microsoft.com/office/word/2010/wordml" xmlns:w15="http://schemas.microsoft.com/office/word/2012/wordml" xmlns:w16se="http://schemas.microsoft.com/office/word/2015/wordml/symex" xmlns:wpg="http://schemas.microsoft.com/office/word/2010/wordprocessingGroup" xmlns:wpi="http://schemas.microsoft.com/office/word/2010/wordprocessingInk" xmlns:wne="http://schemas.microsoft.com/office/word/2006/wordml" xmlns:wps="http://schemas.microsoft.com/office/word/2010/wordprocessingShape" mc:Ignorable="w14 w15 w16se wp14">
   <w:body>
     <w:p>
       <w:pPr>
@@ -523,6 +523,7 @@
         <w:t xml:space="preserve"> </w:t>
       </w:r>
       <w:proofErr w:type="spellStart"/>
+      <w:proofErr w:type="gramStart"/>
       <w:r>
         <w:rPr>
           <w:rFonts w:ascii="Times New Roman" w:hAnsi="Times New Roman" w:cs="Times New Roman"/>
@@ -530,6 +531,131 @@
           <w:szCs w:val="26"/>
         </w:rPr>
         <w:t>CloudFlare</w:t>
+      </w:r>
+      <w:proofErr w:type="spellEnd"/>
+      <w:r>
+        <w:rPr>
+          <w:rFonts w:ascii="Times New Roman" w:hAnsi="Times New Roman" w:cs="Times New Roman"/>
+          <w:sz w:val="26"/>
+          <w:szCs w:val="26"/>
+        </w:rPr>
+        <w:t>,</w:t>
+      </w:r>
+      <w:r>
+        <w:rPr>
+          <w:rFonts w:ascii="Times New Roman" w:hAnsi="Times New Roman" w:cs="Times New Roman"/>
+          <w:sz w:val="26"/>
+          <w:szCs w:val="26"/>
+        </w:rPr>
+        <w:t>…</w:t>
+      </w:r>
+      <w:proofErr w:type="gramEnd"/>
+    </w:p>
+    <w:p>
+      <w:pPr>
+        <w:pStyle w:val="ListParagraph"/>
+        <w:numPr>
+          <w:ilvl w:val="0"/>
+          <w:numId w:val="1"/>
+        </w:numPr>
+        <w:rPr>
+          <w:rFonts w:ascii="Times New Roman" w:hAnsi="Times New Roman" w:cs="Times New Roman"/>
+          <w:sz w:val="26"/>
+          <w:szCs w:val="26"/>
+        </w:rPr>
+      </w:pPr>
+      <w:r>
+        <w:rPr>
+          <w:rFonts w:ascii="Times New Roman" w:hAnsi="Times New Roman" w:cs="Times New Roman"/>
+          <w:sz w:val="26"/>
+          <w:szCs w:val="26"/>
+        </w:rPr>
+        <w:t xml:space="preserve">DNS records: A, AAAA, CNAME, </w:t>
+      </w:r>
+      <w:proofErr w:type="gramStart"/>
+      <w:r>
+        <w:rPr>
+          <w:rFonts w:ascii="Times New Roman" w:hAnsi="Times New Roman" w:cs="Times New Roman"/>
+          <w:sz w:val="26"/>
+          <w:szCs w:val="26"/>
+        </w:rPr>
+        <w:t>NS,…</w:t>
+      </w:r>
+      <w:proofErr w:type="gramEnd"/>
+    </w:p>
+    <w:p>
+      <w:pPr>
+        <w:pStyle w:val="ListParagraph"/>
+        <w:numPr>
+          <w:ilvl w:val="0"/>
+          <w:numId w:val="1"/>
+        </w:numPr>
+        <w:rPr>
+          <w:rFonts w:ascii="Times New Roman" w:hAnsi="Times New Roman" w:cs="Times New Roman"/>
+          <w:sz w:val="26"/>
+          <w:szCs w:val="26"/>
+        </w:rPr>
+      </w:pPr>
+      <w:r>
+        <w:rPr>
+          <w:rFonts w:ascii="Times New Roman" w:hAnsi="Times New Roman" w:cs="Times New Roman"/>
+          <w:sz w:val="26"/>
+          <w:szCs w:val="26"/>
+        </w:rPr>
+        <w:t>Zone File: contains DNS records</w:t>
+      </w:r>
+    </w:p>
+    <w:p>
+      <w:pPr>
+        <w:pStyle w:val="ListParagraph"/>
+        <w:numPr>
+          <w:ilvl w:val="0"/>
+          <w:numId w:val="1"/>
+        </w:numPr>
+        <w:rPr>
+          <w:rFonts w:ascii="Times New Roman" w:hAnsi="Times New Roman" w:cs="Times New Roman"/>
+          <w:sz w:val="26"/>
+          <w:szCs w:val="26"/>
+        </w:rPr>
+      </w:pPr>
+      <w:r>
+        <w:rPr>
+          <w:rFonts w:ascii="Times New Roman" w:hAnsi="Times New Roman" w:cs="Times New Roman"/>
+          <w:sz w:val="26"/>
+          <w:szCs w:val="26"/>
+        </w:rPr>
+        <w:t>Name server: resolves DNS queries ( Authoritative or Non-Authoritative)</w:t>
+      </w:r>
+    </w:p>
+    <w:p>
+      <w:pPr>
+        <w:pStyle w:val="ListParagraph"/>
+        <w:numPr>
+          <w:ilvl w:val="0"/>
+          <w:numId w:val="1"/>
+        </w:numPr>
+        <w:rPr>
+          <w:rFonts w:ascii="Times New Roman" w:hAnsi="Times New Roman" w:cs="Times New Roman"/>
+          <w:sz w:val="26"/>
+          <w:szCs w:val="26"/>
+        </w:rPr>
+      </w:pPr>
+      <w:r>
+        <w:rPr>
+          <w:rFonts w:ascii="Times New Roman" w:hAnsi="Times New Roman" w:cs="Times New Roman"/>
+          <w:sz w:val="26"/>
+          <w:szCs w:val="26"/>
+        </w:rPr>
+        <w:t>Top Level Domain – TLD: .com, .us, .in, .</w:t>
+      </w:r>
+      <w:proofErr w:type="spellStart"/>
+      <w:r>
+        <w:rPr>
+          <w:rFonts w:ascii="Times New Roman" w:hAnsi="Times New Roman" w:cs="Times New Roman"/>
+          <w:sz w:val="26"/>
+          <w:szCs w:val="26"/>
+        </w:rPr>
+        <w:t>gov</w:t>
       </w:r>
       <w:proofErr w:type="spellEnd"/>
       <w:proofErr w:type="gramStart"/>
@@ -539,17 +665,27 @@
           <w:sz w:val="26"/>
           <w:szCs w:val="26"/>
         </w:rPr>
-        <w:t>,</w:t>
-      </w:r>
-      <w:r>
-        <w:rPr>
-          <w:rFonts w:ascii="Times New Roman" w:hAnsi="Times New Roman" w:cs="Times New Roman"/>
-          <w:sz w:val="26"/>
-          <w:szCs w:val="26"/>
-        </w:rPr>
-        <w:t>…</w:t>
-      </w:r>
+        <w:t>, .</w:t>
+      </w:r>
+      <w:proofErr w:type="spellStart"/>
       <w:proofErr w:type="gramEnd"/>
+      <w:r>
+        <w:rPr>
+          <w:rFonts w:ascii="Times New Roman" w:hAnsi="Times New Roman" w:cs="Times New Roman"/>
+          <w:sz w:val="26"/>
+          <w:szCs w:val="26"/>
+        </w:rPr>
+        <w:t>edu</w:t>
+      </w:r>
+      <w:proofErr w:type="spellEnd"/>
+      <w:r>
+        <w:rPr>
+          <w:rFonts w:ascii="Times New Roman" w:hAnsi="Times New Roman" w:cs="Times New Roman"/>
+          <w:sz w:val="26"/>
+          <w:szCs w:val="26"/>
+        </w:rPr>
+        <w:t>,….</w:t>
+      </w:r>
     </w:p>
     <w:p>
       <w:pPr>
@@ -570,7 +706,7 @@
           <w:sz w:val="26"/>
           <w:szCs w:val="26"/>
         </w:rPr>
-        <w:t>DNS records: A, AAAA, CNAME, NS</w:t>
+        <w:t xml:space="preserve">Second Level Domain – SLD: amazon.com, </w:t>
       </w:r>
       <w:proofErr w:type="gramStart"/>
       <w:r>
@@ -579,145 +715,17 @@
           <w:sz w:val="26"/>
           <w:szCs w:val="26"/>
         </w:rPr>
-        <w:t>,…</w:t>
+        <w:t>google.com,…</w:t>
       </w:r>
       <w:proofErr w:type="gramEnd"/>
-    </w:p>
-    <w:p>
-      <w:pPr>
-        <w:pStyle w:val="ListParagraph"/>
-        <w:numPr>
-          <w:ilvl w:val="0"/>
-          <w:numId w:val="1"/>
-        </w:numPr>
-        <w:rPr>
-          <w:rFonts w:ascii="Times New Roman" w:hAnsi="Times New Roman" w:cs="Times New Roman"/>
-          <w:sz w:val="26"/>
-          <w:szCs w:val="26"/>
-        </w:rPr>
-      </w:pPr>
-      <w:r>
-        <w:rPr>
-          <w:rFonts w:ascii="Times New Roman" w:hAnsi="Times New Roman" w:cs="Times New Roman"/>
-          <w:sz w:val="26"/>
-          <w:szCs w:val="26"/>
-        </w:rPr>
-        <w:t>Zone File: contains DNS records</w:t>
-      </w:r>
-    </w:p>
-    <w:p>
-      <w:pPr>
-        <w:pStyle w:val="ListParagraph"/>
-        <w:numPr>
-          <w:ilvl w:val="0"/>
-          <w:numId w:val="1"/>
-        </w:numPr>
-        <w:rPr>
-          <w:rFonts w:ascii="Times New Roman" w:hAnsi="Times New Roman" w:cs="Times New Roman"/>
-          <w:sz w:val="26"/>
-          <w:szCs w:val="26"/>
-        </w:rPr>
-      </w:pPr>
-      <w:r>
-        <w:rPr>
-          <w:rFonts w:ascii="Times New Roman" w:hAnsi="Times New Roman" w:cs="Times New Roman"/>
-          <w:sz w:val="26"/>
-          <w:szCs w:val="26"/>
-        </w:rPr>
-        <w:t>Name server: resolves DNS queries ( Authoritative or Non-Authoritative)</w:t>
-      </w:r>
-    </w:p>
-    <w:p>
-      <w:pPr>
-        <w:pStyle w:val="ListParagraph"/>
-        <w:numPr>
-          <w:ilvl w:val="0"/>
-          <w:numId w:val="1"/>
-        </w:numPr>
-        <w:rPr>
-          <w:rFonts w:ascii="Times New Roman" w:hAnsi="Times New Roman" w:cs="Times New Roman"/>
-          <w:sz w:val="26"/>
-          <w:szCs w:val="26"/>
-        </w:rPr>
-      </w:pPr>
-      <w:r>
-        <w:rPr>
-          <w:rFonts w:ascii="Times New Roman" w:hAnsi="Times New Roman" w:cs="Times New Roman"/>
-          <w:sz w:val="26"/>
-          <w:szCs w:val="26"/>
-        </w:rPr>
-        <w:t>Top Level Domain – TLD: .com, .us, .in, .</w:t>
-      </w:r>
-      <w:proofErr w:type="spellStart"/>
-      <w:r>
-        <w:rPr>
-          <w:rFonts w:ascii="Times New Roman" w:hAnsi="Times New Roman" w:cs="Times New Roman"/>
-          <w:sz w:val="26"/>
-          <w:szCs w:val="26"/>
-        </w:rPr>
-        <w:t>gov</w:t>
-      </w:r>
-      <w:proofErr w:type="spellEnd"/>
-      <w:r>
-        <w:rPr>
-          <w:rFonts w:ascii="Times New Roman" w:hAnsi="Times New Roman" w:cs="Times New Roman"/>
-          <w:sz w:val="26"/>
-          <w:szCs w:val="26"/>
-        </w:rPr>
-        <w:t>, .</w:t>
-      </w:r>
-      <w:proofErr w:type="spellStart"/>
-      <w:proofErr w:type="gramStart"/>
-      <w:r>
-        <w:rPr>
-          <w:rFonts w:ascii="Times New Roman" w:hAnsi="Times New Roman" w:cs="Times New Roman"/>
-          <w:sz w:val="26"/>
-          <w:szCs w:val="26"/>
-        </w:rPr>
-        <w:t>edu</w:t>
-      </w:r>
-      <w:proofErr w:type="spellEnd"/>
-      <w:r>
-        <w:rPr>
-          <w:rFonts w:ascii="Times New Roman" w:hAnsi="Times New Roman" w:cs="Times New Roman"/>
-          <w:sz w:val="26"/>
-          <w:szCs w:val="26"/>
-        </w:rPr>
-        <w:t>,….</w:t>
-      </w:r>
-      <w:proofErr w:type="gramEnd"/>
-    </w:p>
-    <w:p>
-      <w:pPr>
-        <w:pStyle w:val="ListParagraph"/>
-        <w:numPr>
-          <w:ilvl w:val="0"/>
-          <w:numId w:val="1"/>
-        </w:numPr>
-        <w:rPr>
-          <w:rFonts w:ascii="Times New Roman" w:hAnsi="Times New Roman" w:cs="Times New Roman"/>
-          <w:sz w:val="26"/>
-          <w:szCs w:val="26"/>
-        </w:rPr>
-      </w:pPr>
-      <w:r>
-        <w:rPr>
-          <w:rFonts w:ascii="Times New Roman" w:hAnsi="Times New Roman" w:cs="Times New Roman"/>
-          <w:sz w:val="26"/>
-          <w:szCs w:val="26"/>
-        </w:rPr>
-        <w:t xml:space="preserve">Second Level Domain – SLD: amazon.com, </w:t>
-      </w:r>
-      <w:proofErr w:type="gramStart"/>
-      <w:r>
-        <w:rPr>
-          <w:rFonts w:ascii="Times New Roman" w:hAnsi="Times New Roman" w:cs="Times New Roman"/>
-          <w:sz w:val="26"/>
-          <w:szCs w:val="26"/>
-        </w:rPr>
-        <w:t>google.com,….</w:t>
-      </w:r>
-      <w:proofErr w:type="gramEnd"/>
+      <w:r>
+        <w:rPr>
+          <w:rFonts w:ascii="Times New Roman" w:hAnsi="Times New Roman" w:cs="Times New Roman"/>
+          <w:sz w:val="26"/>
+          <w:szCs w:val="26"/>
+        </w:rPr>
+        <w:t>.</w:t>
+      </w:r>
     </w:p>
     <w:p>
       <w:pPr>
@@ -1861,25 +1869,7 @@
           <w:sz w:val="26"/>
           <w:szCs w:val="26"/>
         </w:rPr>
-        <w:t xml:space="preserve">Input domain name. Ex: domain_name.com and choose </w:t>
-      </w:r>
-      <w:proofErr w:type="gramStart"/>
-      <w:r>
-        <w:rPr>
-          <w:rFonts w:ascii="Times New Roman" w:hAnsi="Times New Roman" w:cs="Times New Roman"/>
-          <w:sz w:val="26"/>
-          <w:szCs w:val="26"/>
-        </w:rPr>
-        <w:t>duration(</w:t>
-      </w:r>
-      <w:proofErr w:type="gramEnd"/>
-      <w:r>
-        <w:rPr>
-          <w:rFonts w:ascii="Times New Roman" w:hAnsi="Times New Roman" w:cs="Times New Roman"/>
-          <w:sz w:val="26"/>
-          <w:szCs w:val="26"/>
-        </w:rPr>
-        <w:t>price) and Enable/disable Auto-renew</w:t>
+        <w:t>Input domain name. Ex: domain_name.com and choose duration(price) and Enable/disable Auto-renew</w:t>
       </w:r>
     </w:p>
     <w:p>
@@ -1921,25 +1911,7 @@
           <w:sz w:val="26"/>
           <w:szCs w:val="26"/>
         </w:rPr>
-        <w:t xml:space="preserve">Finally </w:t>
-      </w:r>
-      <w:proofErr w:type="gramStart"/>
-      <w:r>
-        <w:rPr>
-          <w:rFonts w:ascii="Times New Roman" w:hAnsi="Times New Roman" w:cs="Times New Roman"/>
-          <w:sz w:val="26"/>
-          <w:szCs w:val="26"/>
-        </w:rPr>
-        <w:t>Submit</w:t>
-      </w:r>
-      <w:proofErr w:type="gramEnd"/>
-      <w:r>
-        <w:rPr>
-          <w:rFonts w:ascii="Times New Roman" w:hAnsi="Times New Roman" w:cs="Times New Roman"/>
-          <w:sz w:val="26"/>
-          <w:szCs w:val="26"/>
-        </w:rPr>
-        <w:t xml:space="preserve"> to register domain and pay money for the domain</w:t>
+        <w:t>Finally Submit to register domain and pay money for the domain</w:t>
       </w:r>
     </w:p>
     <w:p>
@@ -2214,25 +2186,7 @@
           <w:sz w:val="26"/>
           <w:szCs w:val="26"/>
         </w:rPr>
-        <w:t xml:space="preserve">TLS: 300s, </w:t>
-      </w:r>
-      <w:proofErr w:type="gramStart"/>
-      <w:r>
-        <w:rPr>
-          <w:rFonts w:ascii="Times New Roman" w:hAnsi="Times New Roman" w:cs="Times New Roman"/>
-          <w:sz w:val="26"/>
-          <w:szCs w:val="26"/>
-        </w:rPr>
-        <w:t>Routing</w:t>
-      </w:r>
-      <w:proofErr w:type="gramEnd"/>
-      <w:r>
-        <w:rPr>
-          <w:rFonts w:ascii="Times New Roman" w:hAnsi="Times New Roman" w:cs="Times New Roman"/>
-          <w:sz w:val="26"/>
-          <w:szCs w:val="26"/>
-        </w:rPr>
-        <w:t xml:space="preserve"> policy Simple routing</w:t>
+        <w:t>TLS: 300s, Routing policy Simple routing</w:t>
       </w:r>
     </w:p>
     <w:p>
@@ -2338,6 +2292,14 @@
           <w:szCs w:val="26"/>
         </w:rPr>
       </w:pPr>
+      <w:r>
+        <w:rPr>
+          <w:rFonts w:ascii="Times New Roman" w:hAnsi="Times New Roman" w:cs="Times New Roman"/>
+          <w:sz w:val="26"/>
+          <w:szCs w:val="26"/>
+        </w:rPr>
+        <w:t>Step</w:t>
+      </w:r>
       <w:proofErr w:type="gramStart"/>
       <w:r>
         <w:rPr>
@@ -2345,7 +2307,7 @@
           <w:sz w:val="26"/>
           <w:szCs w:val="26"/>
         </w:rPr>
-        <w:t>Step1 :</w:t>
+        <w:t>1 :</w:t>
       </w:r>
       <w:proofErr w:type="gramEnd"/>
       <w:r>
@@ -2512,79 +2474,7 @@
           <w:sz w:val="26"/>
           <w:szCs w:val="26"/>
         </w:rPr>
-        <w:t xml:space="preserve">Response: </w:t>
-      </w:r>
-      <w:r>
-        <w:rPr>
-          <w:rFonts w:ascii="Times New Roman" w:hAnsi="Times New Roman" w:cs="Times New Roman"/>
-          <w:sz w:val="26"/>
-          <w:szCs w:val="26"/>
-        </w:rPr>
-        <w:t>Hello world from ip-172-31-</w:t>
-      </w:r>
-      <w:r>
-        <w:rPr>
-          <w:rFonts w:ascii="Times New Roman" w:hAnsi="Times New Roman" w:cs="Times New Roman"/>
-          <w:sz w:val="26"/>
-          <w:szCs w:val="26"/>
-        </w:rPr>
-        <w:t>38</w:t>
-      </w:r>
-      <w:r>
-        <w:rPr>
-          <w:rFonts w:ascii="Times New Roman" w:hAnsi="Times New Roman" w:cs="Times New Roman"/>
-          <w:sz w:val="26"/>
-          <w:szCs w:val="26"/>
-        </w:rPr>
-        <w:t>-</w:t>
-      </w:r>
-      <w:r>
-        <w:rPr>
-          <w:rFonts w:ascii="Times New Roman" w:hAnsi="Times New Roman" w:cs="Times New Roman"/>
-          <w:sz w:val="26"/>
-          <w:szCs w:val="26"/>
-        </w:rPr>
-        <w:t>100</w:t>
-      </w:r>
-      <w:r>
-        <w:rPr>
-          <w:rFonts w:ascii="Times New Roman" w:hAnsi="Times New Roman" w:cs="Times New Roman"/>
-          <w:sz w:val="26"/>
-          <w:szCs w:val="26"/>
-        </w:rPr>
-        <w:t>.</w:t>
-      </w:r>
-      <w:r>
-        <w:rPr>
-          <w:rFonts w:ascii="Times New Roman" w:hAnsi="Times New Roman" w:cs="Times New Roman"/>
-          <w:sz w:val="26"/>
-          <w:szCs w:val="26"/>
-        </w:rPr>
-        <w:t>eu-central</w:t>
-      </w:r>
-      <w:r>
-        <w:rPr>
-          <w:rFonts w:ascii="Times New Roman" w:hAnsi="Times New Roman" w:cs="Times New Roman"/>
-          <w:sz w:val="26"/>
-          <w:szCs w:val="26"/>
-        </w:rPr>
-        <w:t xml:space="preserve">-1.compute.internal in AZ </w:t>
-      </w:r>
-      <w:r>
-        <w:rPr>
-          <w:rFonts w:ascii="Times New Roman" w:hAnsi="Times New Roman" w:cs="Times New Roman"/>
-          <w:sz w:val="26"/>
-          <w:szCs w:val="26"/>
-        </w:rPr>
-        <w:t>eu-central</w:t>
-      </w:r>
-      <w:r>
-        <w:rPr>
-          <w:rFonts w:ascii="Times New Roman" w:hAnsi="Times New Roman" w:cs="Times New Roman"/>
-          <w:sz w:val="26"/>
-          <w:szCs w:val="26"/>
-        </w:rPr>
-        <w:t>-1b</w:t>
+        <w:t>Response: Hello world from ip-172-31-38-100.eu-central-1.compute.internal in AZ eu-central-1b</w:t>
       </w:r>
     </w:p>
     <w:p>
@@ -2618,13 +2508,6 @@
           <w:szCs w:val="26"/>
         </w:rPr>
         <w:br/>
-      </w:r>
-      <w:r>
-        <w:rPr>
-          <w:rFonts w:ascii="Times New Roman" w:hAnsi="Times New Roman" w:cs="Times New Roman"/>
-          <w:sz w:val="26"/>
-          <w:szCs w:val="26"/>
-        </w:rPr>
         <w:t>Response: Hello world from ip-172-31-</w:t>
       </w:r>
       <w:r>
@@ -2722,7 +2605,7 @@
           <w:sz w:val="32"/>
           <w:szCs w:val="32"/>
         </w:rPr>
-        <w:t>TTL(</w:t>
+        <w:t>TTL( Time</w:t>
       </w:r>
       <w:proofErr w:type="gramEnd"/>
       <w:r>
@@ -2732,7 +2615,7 @@
           <w:sz w:val="32"/>
           <w:szCs w:val="32"/>
         </w:rPr>
-        <w:t xml:space="preserve"> Time To Live</w:t>
+        <w:t xml:space="preserve"> To Live</w:t>
       </w:r>
       <w:r>
         <w:rPr>
@@ -2852,6 +2735,7 @@
       <w:r>
         <w:rPr>
           <w:rFonts w:ascii="Times New Roman" w:hAnsi="Times New Roman" w:cs="Times New Roman"/>
+          <w:noProof/>
           <w:sz w:val="26"/>
           <w:szCs w:val="26"/>
         </w:rPr>
@@ -3364,6 +3248,7 @@
         <w:rPr>
           <w:rFonts w:ascii="Times New Roman" w:hAnsi="Times New Roman" w:cs="Times New Roman"/>
           <w:b/>
+          <w:noProof/>
           <w:sz w:val="26"/>
           <w:szCs w:val="26"/>
         </w:rPr>
@@ -3620,8 +3505,19 @@
     <w:p>
       <w:pPr>
         <w:pStyle w:val="Heading2"/>
-      </w:pPr>
-      <w:r>
+        <w:jc w:val="center"/>
+        <w:rPr>
+          <w:b/>
+          <w:sz w:val="32"/>
+          <w:szCs w:val="32"/>
+        </w:rPr>
+      </w:pPr>
+      <w:r>
+        <w:rPr>
+          <w:b/>
+          <w:sz w:val="32"/>
+          <w:szCs w:val="32"/>
+        </w:rPr>
         <w:lastRenderedPageBreak/>
         <w:t>Routing Policies</w:t>
       </w:r>
@@ -3729,38 +3625,1270 @@
       <w:r>
         <w:t>Geoproximity</w:t>
       </w:r>
+    </w:p>
+    <w:p>
+      <w:pPr>
+        <w:pStyle w:val="Heading3"/>
+        <w:rPr>
+          <w:rFonts w:ascii="Times New Roman" w:hAnsi="Times New Roman" w:cs="Times New Roman"/>
+          <w:b/>
+          <w:sz w:val="26"/>
+          <w:szCs w:val="26"/>
+        </w:rPr>
+      </w:pPr>
+      <w:r>
+        <w:rPr>
+          <w:rFonts w:ascii="Times New Roman" w:hAnsi="Times New Roman" w:cs="Times New Roman"/>
+          <w:b/>
+          <w:sz w:val="26"/>
+          <w:szCs w:val="26"/>
+        </w:rPr>
+        <w:t>Simple – Routing Policies</w:t>
+      </w:r>
+    </w:p>
+    <w:p>
+      <w:pPr>
+        <w:pStyle w:val="ListParagraph"/>
+        <w:numPr>
+          <w:ilvl w:val="0"/>
+          <w:numId w:val="1"/>
+        </w:numPr>
+        <w:rPr>
+          <w:rFonts w:ascii="Times New Roman" w:hAnsi="Times New Roman" w:cs="Times New Roman"/>
+          <w:sz w:val="26"/>
+          <w:szCs w:val="26"/>
+        </w:rPr>
+      </w:pPr>
+      <w:r>
+        <w:rPr>
+          <w:rFonts w:ascii="Times New Roman" w:hAnsi="Times New Roman" w:cs="Times New Roman"/>
+          <w:sz w:val="26"/>
+          <w:szCs w:val="26"/>
+        </w:rPr>
+        <w:t xml:space="preserve">Typically, </w:t>
+      </w:r>
+      <w:r>
+        <w:rPr>
+          <w:rFonts w:ascii="Times New Roman" w:hAnsi="Times New Roman" w:cs="Times New Roman"/>
+          <w:b/>
+          <w:sz w:val="26"/>
+          <w:szCs w:val="26"/>
+        </w:rPr>
+        <w:t>Route traffic to a single resource</w:t>
+      </w:r>
+    </w:p>
+    <w:p>
+      <w:pPr>
+        <w:pStyle w:val="ListParagraph"/>
+        <w:numPr>
+          <w:ilvl w:val="0"/>
+          <w:numId w:val="1"/>
+        </w:numPr>
+        <w:rPr>
+          <w:rFonts w:ascii="Times New Roman" w:hAnsi="Times New Roman" w:cs="Times New Roman"/>
+          <w:sz w:val="26"/>
+          <w:szCs w:val="26"/>
+        </w:rPr>
+      </w:pPr>
+      <w:r>
+        <w:rPr>
+          <w:rFonts w:ascii="Times New Roman" w:hAnsi="Times New Roman" w:cs="Times New Roman"/>
+          <w:sz w:val="26"/>
+          <w:szCs w:val="26"/>
+        </w:rPr>
+        <w:t>Can specify multiple values in same record</w:t>
+      </w:r>
+    </w:p>
+    <w:p>
+      <w:pPr>
+        <w:pStyle w:val="ListParagraph"/>
+        <w:numPr>
+          <w:ilvl w:val="0"/>
+          <w:numId w:val="1"/>
+        </w:numPr>
+        <w:rPr>
+          <w:rFonts w:ascii="Times New Roman" w:hAnsi="Times New Roman" w:cs="Times New Roman"/>
+          <w:sz w:val="26"/>
+          <w:szCs w:val="26"/>
+        </w:rPr>
+      </w:pPr>
+      <w:r>
+        <w:rPr>
+          <w:rFonts w:ascii="Times New Roman" w:hAnsi="Times New Roman" w:cs="Times New Roman"/>
+          <w:sz w:val="26"/>
+          <w:szCs w:val="26"/>
+        </w:rPr>
+        <w:t>If it returned multiple values, a random one is chosen by the client</w:t>
+      </w:r>
+    </w:p>
+    <w:p>
+      <w:pPr>
+        <w:pStyle w:val="ListParagraph"/>
+        <w:numPr>
+          <w:ilvl w:val="0"/>
+          <w:numId w:val="1"/>
+        </w:numPr>
+        <w:rPr>
+          <w:rFonts w:ascii="Times New Roman" w:hAnsi="Times New Roman" w:cs="Times New Roman"/>
+          <w:sz w:val="26"/>
+          <w:szCs w:val="26"/>
+        </w:rPr>
+      </w:pPr>
+      <w:r>
+        <w:rPr>
+          <w:rFonts w:ascii="Times New Roman" w:hAnsi="Times New Roman" w:cs="Times New Roman"/>
+          <w:sz w:val="26"/>
+          <w:szCs w:val="26"/>
+        </w:rPr>
+        <w:t>When Alias enabled, specify only 1 AWS resource</w:t>
+      </w:r>
+    </w:p>
+    <w:p>
+      <w:pPr>
+        <w:pStyle w:val="ListParagraph"/>
+        <w:numPr>
+          <w:ilvl w:val="0"/>
+          <w:numId w:val="1"/>
+        </w:numPr>
+        <w:rPr>
+          <w:rFonts w:ascii="Times New Roman" w:hAnsi="Times New Roman" w:cs="Times New Roman"/>
+          <w:sz w:val="26"/>
+          <w:szCs w:val="26"/>
+        </w:rPr>
+      </w:pPr>
+      <w:r>
+        <w:rPr>
+          <w:rFonts w:ascii="Times New Roman" w:hAnsi="Times New Roman" w:cs="Times New Roman"/>
+          <w:sz w:val="26"/>
+          <w:szCs w:val="26"/>
+        </w:rPr>
+        <w:t>Can’t be associated with Health Checks</w:t>
+      </w:r>
+    </w:p>
+    <w:p>
+      <w:pPr>
+        <w:rPr>
+          <w:rFonts w:ascii="Times New Roman" w:hAnsi="Times New Roman" w:cs="Times New Roman"/>
+          <w:sz w:val="26"/>
+          <w:szCs w:val="26"/>
+        </w:rPr>
+      </w:pPr>
+      <w:r>
+        <w:rPr>
+          <w:rFonts w:ascii="Times New Roman" w:hAnsi="Times New Roman" w:cs="Times New Roman"/>
+          <w:sz w:val="26"/>
+          <w:szCs w:val="26"/>
+        </w:rPr>
+        <w:br w:type="page"/>
+      </w:r>
+    </w:p>
+    <w:p>
+      <w:pPr>
+        <w:pStyle w:val="ListParagraph"/>
+        <w:rPr>
+          <w:rFonts w:ascii="Times New Roman" w:hAnsi="Times New Roman" w:cs="Times New Roman"/>
+          <w:sz w:val="26"/>
+          <w:szCs w:val="26"/>
+        </w:rPr>
+      </w:pPr>
+      <w:r>
+        <w:rPr>
+          <w:rFonts w:ascii="Times New Roman" w:hAnsi="Times New Roman" w:cs="Times New Roman"/>
+          <w:sz w:val="26"/>
+          <w:szCs w:val="26"/>
+        </w:rPr>
+        <w:lastRenderedPageBreak/>
+        <w:t>Diagram illustrate how Simple policies route traffic:</w:t>
+      </w:r>
+    </w:p>
+    <w:p>
+      <w:pPr>
+        <w:ind w:left="360"/>
+        <w:rPr>
+          <w:rFonts w:ascii="Times New Roman" w:hAnsi="Times New Roman" w:cs="Times New Roman"/>
+          <w:sz w:val="26"/>
+          <w:szCs w:val="26"/>
+        </w:rPr>
+      </w:pPr>
+      <w:r>
+        <w:rPr>
+          <w:rFonts w:ascii="Times New Roman" w:hAnsi="Times New Roman" w:cs="Times New Roman"/>
+          <w:sz w:val="26"/>
+          <w:szCs w:val="26"/>
+        </w:rPr>
+        <w:drawing>
+          <wp:inline distT="0" distB="0" distL="0" distR="0" wp14:anchorId="5228B0AB" wp14:editId="76BC1538">
+            <wp:extent cx="5943600" cy="6315710"/>
+            <wp:effectExtent l="0" t="0" r="0" b="8890"/>
+            <wp:docPr id="9" name="Picture 9"/>
+            <wp:cNvGraphicFramePr>
+              <a:graphicFrameLocks xmlns:a="http://schemas.openxmlformats.org/drawingml/2006/main" noChangeAspect="1"/>
+            </wp:cNvGraphicFramePr>
+            <a:graphic xmlns:a="http://schemas.openxmlformats.org/drawingml/2006/main">
+              <a:graphicData uri="http://schemas.openxmlformats.org/drawingml/2006/picture">
+                <pic:pic xmlns:pic="http://schemas.openxmlformats.org/drawingml/2006/picture">
+                  <pic:nvPicPr>
+                    <pic:cNvPr id="1" name=""/>
+                    <pic:cNvPicPr/>
+                  </pic:nvPicPr>
+                  <pic:blipFill>
+                    <a:blip r:embed="rId19"/>
+                    <a:stretch>
+                      <a:fillRect/>
+                    </a:stretch>
+                  </pic:blipFill>
+                  <pic:spPr>
+                    <a:xfrm>
+                      <a:off x="0" y="0"/>
+                      <a:ext cx="5943600" cy="6315710"/>
+                    </a:xfrm>
+                    <a:prstGeom prst="rect">
+                      <a:avLst/>
+                    </a:prstGeom>
+                  </pic:spPr>
+                </pic:pic>
+              </a:graphicData>
+            </a:graphic>
+          </wp:inline>
+        </w:drawing>
+      </w:r>
+    </w:p>
+    <w:p>
+      <w:pPr>
+        <w:rPr>
+          <w:rFonts w:ascii="Times New Roman" w:hAnsi="Times New Roman" w:cs="Times New Roman"/>
+          <w:sz w:val="26"/>
+          <w:szCs w:val="26"/>
+        </w:rPr>
+      </w:pPr>
+      <w:r>
+        <w:rPr>
+          <w:rFonts w:ascii="Times New Roman" w:hAnsi="Times New Roman" w:cs="Times New Roman"/>
+          <w:sz w:val="26"/>
+          <w:szCs w:val="26"/>
+        </w:rPr>
+        <w:br w:type="page"/>
+      </w:r>
+    </w:p>
+    <w:p>
+      <w:pPr>
+        <w:pStyle w:val="Heading3"/>
+        <w:rPr>
+          <w:rFonts w:ascii="Times New Roman" w:hAnsi="Times New Roman" w:cs="Times New Roman"/>
+          <w:sz w:val="26"/>
+          <w:szCs w:val="26"/>
+        </w:rPr>
+      </w:pPr>
+      <w:r>
+        <w:rPr>
+          <w:rFonts w:ascii="Times New Roman" w:hAnsi="Times New Roman" w:cs="Times New Roman"/>
+          <w:sz w:val="26"/>
+          <w:szCs w:val="26"/>
+        </w:rPr>
+        <w:lastRenderedPageBreak/>
+        <w:t>Weighted – Routing Policies</w:t>
+      </w:r>
+    </w:p>
+    <w:p>
+      <w:pPr>
+        <w:pStyle w:val="ListParagraph"/>
+        <w:numPr>
+          <w:ilvl w:val="0"/>
+          <w:numId w:val="1"/>
+        </w:numPr>
+        <w:rPr>
+          <w:rFonts w:ascii="Times New Roman" w:hAnsi="Times New Roman" w:cs="Times New Roman"/>
+          <w:sz w:val="26"/>
+          <w:szCs w:val="26"/>
+        </w:rPr>
+      </w:pPr>
+      <w:r>
+        <w:rPr>
+          <w:rFonts w:ascii="Times New Roman" w:hAnsi="Times New Roman" w:cs="Times New Roman"/>
+          <w:sz w:val="26"/>
+          <w:szCs w:val="26"/>
+        </w:rPr>
+        <w:t>Control the percentage of requests go to each specific resource</w:t>
+      </w:r>
+    </w:p>
+    <w:p>
+      <w:pPr>
+        <w:pStyle w:val="ListParagraph"/>
+        <w:numPr>
+          <w:ilvl w:val="0"/>
+          <w:numId w:val="1"/>
+        </w:numPr>
+        <w:rPr>
+          <w:rFonts w:ascii="Times New Roman" w:hAnsi="Times New Roman" w:cs="Times New Roman"/>
+          <w:sz w:val="26"/>
+          <w:szCs w:val="26"/>
+        </w:rPr>
+      </w:pPr>
+      <w:r>
+        <w:rPr>
+          <w:rFonts w:ascii="Times New Roman" w:hAnsi="Times New Roman" w:cs="Times New Roman"/>
+          <w:sz w:val="26"/>
+          <w:szCs w:val="26"/>
+        </w:rPr>
+        <w:t>Assign each record a relative weight:</w:t>
+      </w:r>
+    </w:p>
+    <w:p>
+      <w:pPr>
+        <w:pStyle w:val="ListParagraph"/>
+        <w:rPr>
+          <w:rFonts w:ascii="Times New Roman" w:hAnsi="Times New Roman" w:cs="Times New Roman"/>
+          <w:sz w:val="26"/>
+          <w:szCs w:val="26"/>
+        </w:rPr>
+      </w:pPr>
+      <w:r>
+        <w:rPr>
+          <w:rFonts w:ascii="Times New Roman" w:hAnsi="Times New Roman" w:cs="Times New Roman"/>
+          <w:sz w:val="26"/>
+          <w:szCs w:val="26"/>
+        </w:rPr>
+        <w:fldChar w:fldCharType="begin"/>
+      </w:r>
+      <w:r>
+        <w:rPr>
+          <w:rFonts w:ascii="Times New Roman" w:hAnsi="Times New Roman" w:cs="Times New Roman"/>
+          <w:sz w:val="26"/>
+          <w:szCs w:val="26"/>
+        </w:rPr>
+        <w:instrText xml:space="preserve"> traffic=Weight for a specific record/ Sum of all the weight for all records </w:instrText>
+      </w:r>
+      <w:r>
+        <w:rPr>
+          <w:rFonts w:ascii="Times New Roman" w:hAnsi="Times New Roman" w:cs="Times New Roman"/>
+          <w:sz w:val="26"/>
+          <w:szCs w:val="26"/>
+        </w:rPr>
+        <w:fldChar w:fldCharType="end"/>
+      </w:r>
+    </w:p>
+    <w:p>
+      <w:pPr>
+        <w:ind w:left="360"/>
+        <w:rPr>
+          <w:rFonts w:ascii="Times New Roman" w:hAnsi="Times New Roman" w:cs="Times New Roman"/>
+          <w:b/>
+          <w:sz w:val="26"/>
+          <w:szCs w:val="26"/>
+        </w:rPr>
+      </w:pPr>
+      <w:r>
+        <w:rPr>
+          <w:rFonts w:ascii="Times New Roman" w:hAnsi="Times New Roman" w:cs="Times New Roman"/>
+          <w:b/>
+          <w:sz w:val="26"/>
+          <w:szCs w:val="26"/>
+        </w:rPr>
+        <w:t>traffic (%) = Weight for a specific record / Sum of all the weights for all records</w:t>
+      </w:r>
+    </w:p>
+    <w:p>
+      <w:pPr>
+        <w:pStyle w:val="ListParagraph"/>
+        <w:numPr>
+          <w:ilvl w:val="0"/>
+          <w:numId w:val="1"/>
+        </w:numPr>
+        <w:rPr>
+          <w:rFonts w:ascii="Times New Roman" w:hAnsi="Times New Roman" w:cs="Times New Roman"/>
+          <w:sz w:val="26"/>
+          <w:szCs w:val="26"/>
+        </w:rPr>
+      </w:pPr>
+      <w:r>
+        <w:rPr>
+          <w:rFonts w:ascii="Times New Roman" w:hAnsi="Times New Roman" w:cs="Times New Roman"/>
+          <w:b/>
+          <w:sz w:val="26"/>
+          <w:szCs w:val="26"/>
+        </w:rPr>
+        <w:t>DNS records</w:t>
+      </w:r>
+      <w:r>
+        <w:rPr>
+          <w:rFonts w:ascii="Times New Roman" w:hAnsi="Times New Roman" w:cs="Times New Roman"/>
+          <w:sz w:val="26"/>
+          <w:szCs w:val="26"/>
+        </w:rPr>
+        <w:t xml:space="preserve"> must have </w:t>
+      </w:r>
+      <w:r>
+        <w:rPr>
+          <w:rFonts w:ascii="Times New Roman" w:hAnsi="Times New Roman" w:cs="Times New Roman"/>
+          <w:b/>
+          <w:sz w:val="26"/>
+          <w:szCs w:val="26"/>
+        </w:rPr>
+        <w:t>same name and type</w:t>
+      </w:r>
+    </w:p>
+    <w:p>
+      <w:pPr>
+        <w:pStyle w:val="ListParagraph"/>
+        <w:numPr>
+          <w:ilvl w:val="0"/>
+          <w:numId w:val="1"/>
+        </w:numPr>
+        <w:rPr>
+          <w:rFonts w:ascii="Times New Roman" w:hAnsi="Times New Roman" w:cs="Times New Roman"/>
+          <w:sz w:val="26"/>
+          <w:szCs w:val="26"/>
+        </w:rPr>
+      </w:pPr>
+      <w:r>
+        <w:rPr>
+          <w:rFonts w:ascii="Times New Roman" w:hAnsi="Times New Roman" w:cs="Times New Roman"/>
+          <w:sz w:val="26"/>
+          <w:szCs w:val="26"/>
+        </w:rPr>
+        <w:t xml:space="preserve">Can be associated with </w:t>
+      </w:r>
+      <w:r>
+        <w:rPr>
+          <w:rFonts w:ascii="Times New Roman" w:hAnsi="Times New Roman" w:cs="Times New Roman"/>
+          <w:b/>
+          <w:sz w:val="26"/>
+          <w:szCs w:val="26"/>
+        </w:rPr>
+        <w:t>Health checks</w:t>
+      </w:r>
+    </w:p>
+    <w:p>
+      <w:pPr>
+        <w:pStyle w:val="ListParagraph"/>
+        <w:numPr>
+          <w:ilvl w:val="0"/>
+          <w:numId w:val="1"/>
+        </w:numPr>
+        <w:rPr>
+          <w:rFonts w:ascii="Times New Roman" w:hAnsi="Times New Roman" w:cs="Times New Roman"/>
+          <w:sz w:val="26"/>
+          <w:szCs w:val="26"/>
+        </w:rPr>
+      </w:pPr>
+      <w:r>
+        <w:rPr>
+          <w:rFonts w:ascii="Times New Roman" w:hAnsi="Times New Roman" w:cs="Times New Roman"/>
+          <w:sz w:val="26"/>
+          <w:szCs w:val="26"/>
+        </w:rPr>
+        <w:t>Use cases: load balancing between regions, testing new application versions</w:t>
+      </w:r>
+    </w:p>
+    <w:p>
+      <w:pPr>
+        <w:pStyle w:val="ListParagraph"/>
+        <w:numPr>
+          <w:ilvl w:val="0"/>
+          <w:numId w:val="1"/>
+        </w:numPr>
+        <w:rPr>
+          <w:rFonts w:ascii="Times New Roman" w:hAnsi="Times New Roman" w:cs="Times New Roman"/>
+          <w:sz w:val="26"/>
+          <w:szCs w:val="26"/>
+        </w:rPr>
+      </w:pPr>
+      <w:r>
+        <w:rPr>
+          <w:rFonts w:ascii="Times New Roman" w:hAnsi="Times New Roman" w:cs="Times New Roman"/>
+          <w:sz w:val="26"/>
+          <w:szCs w:val="26"/>
+        </w:rPr>
+        <w:t xml:space="preserve">Assign a </w:t>
+      </w:r>
+      <w:r>
+        <w:rPr>
+          <w:rFonts w:ascii="Times New Roman" w:hAnsi="Times New Roman" w:cs="Times New Roman"/>
+          <w:b/>
+          <w:sz w:val="26"/>
+          <w:szCs w:val="26"/>
+        </w:rPr>
+        <w:t>weight of 0</w:t>
+      </w:r>
+      <w:r>
+        <w:rPr>
+          <w:rFonts w:ascii="Times New Roman" w:hAnsi="Times New Roman" w:cs="Times New Roman"/>
+          <w:sz w:val="26"/>
+          <w:szCs w:val="26"/>
+        </w:rPr>
+        <w:t xml:space="preserve"> to a record </w:t>
+      </w:r>
+      <w:r>
+        <w:rPr>
+          <w:rFonts w:ascii="Times New Roman" w:hAnsi="Times New Roman" w:cs="Times New Roman"/>
+          <w:b/>
+          <w:sz w:val="26"/>
+          <w:szCs w:val="26"/>
+        </w:rPr>
+        <w:t>to</w:t>
+      </w:r>
+      <w:r>
+        <w:rPr>
+          <w:rFonts w:ascii="Times New Roman" w:hAnsi="Times New Roman" w:cs="Times New Roman"/>
+          <w:sz w:val="26"/>
+          <w:szCs w:val="26"/>
+        </w:rPr>
+        <w:t xml:space="preserve"> </w:t>
+      </w:r>
+      <w:r>
+        <w:rPr>
+          <w:rFonts w:ascii="Times New Roman" w:hAnsi="Times New Roman" w:cs="Times New Roman"/>
+          <w:b/>
+          <w:sz w:val="26"/>
+          <w:szCs w:val="26"/>
+        </w:rPr>
+        <w:t>stop sending traffic to a resource</w:t>
+      </w:r>
+    </w:p>
+    <w:p>
+      <w:pPr>
+        <w:pStyle w:val="ListParagraph"/>
+        <w:numPr>
+          <w:ilvl w:val="0"/>
+          <w:numId w:val="1"/>
+        </w:numPr>
+        <w:rPr>
+          <w:rFonts w:ascii="Times New Roman" w:hAnsi="Times New Roman" w:cs="Times New Roman"/>
+          <w:sz w:val="26"/>
+          <w:szCs w:val="26"/>
+        </w:rPr>
+      </w:pPr>
+      <w:r>
+        <w:rPr>
+          <w:rFonts w:ascii="Times New Roman" w:hAnsi="Times New Roman" w:cs="Times New Roman"/>
+          <w:sz w:val="26"/>
+          <w:szCs w:val="26"/>
+        </w:rPr>
+        <w:t>If all records have weight of 0, then all records will be returned equally</w:t>
+      </w:r>
+    </w:p>
+    <w:p>
+      <w:pPr>
+        <w:ind w:left="360"/>
+        <w:jc w:val="center"/>
+        <w:rPr>
+          <w:rFonts w:ascii="Times New Roman" w:hAnsi="Times New Roman" w:cs="Times New Roman"/>
+          <w:sz w:val="26"/>
+          <w:szCs w:val="26"/>
+        </w:rPr>
+      </w:pPr>
+      <w:r>
+        <w:rPr>
+          <w:rFonts w:ascii="Times New Roman" w:hAnsi="Times New Roman" w:cs="Times New Roman"/>
+          <w:sz w:val="26"/>
+          <w:szCs w:val="26"/>
+        </w:rPr>
+        <w:drawing>
+          <wp:inline distT="0" distB="0" distL="0" distR="0" wp14:anchorId="138D38F4" wp14:editId="44621FF5">
+            <wp:extent cx="4231758" cy="5025644"/>
+            <wp:effectExtent l="0" t="0" r="0" b="3810"/>
+            <wp:docPr id="10" name="Picture 10"/>
+            <wp:cNvGraphicFramePr>
+              <a:graphicFrameLocks xmlns:a="http://schemas.openxmlformats.org/drawingml/2006/main" noChangeAspect="1"/>
+            </wp:cNvGraphicFramePr>
+            <a:graphic xmlns:a="http://schemas.openxmlformats.org/drawingml/2006/main">
+              <a:graphicData uri="http://schemas.openxmlformats.org/drawingml/2006/picture">
+                <pic:pic xmlns:pic="http://schemas.openxmlformats.org/drawingml/2006/picture">
+                  <pic:nvPicPr>
+                    <pic:cNvPr id="1" name=""/>
+                    <pic:cNvPicPr/>
+                  </pic:nvPicPr>
+                  <pic:blipFill>
+                    <a:blip r:embed="rId20"/>
+                    <a:stretch>
+                      <a:fillRect/>
+                    </a:stretch>
+                  </pic:blipFill>
+                  <pic:spPr>
+                    <a:xfrm>
+                      <a:off x="0" y="0"/>
+                      <a:ext cx="4231758" cy="5025644"/>
+                    </a:xfrm>
+                    <a:prstGeom prst="rect">
+                      <a:avLst/>
+                    </a:prstGeom>
+                  </pic:spPr>
+                </pic:pic>
+              </a:graphicData>
+            </a:graphic>
+          </wp:inline>
+        </w:drawing>
+      </w:r>
+    </w:p>
+    <w:p>
+      <w:pPr>
+        <w:pStyle w:val="Heading3"/>
+        <w:rPr>
+          <w:rFonts w:ascii="Times New Roman" w:hAnsi="Times New Roman" w:cs="Times New Roman"/>
+          <w:sz w:val="26"/>
+          <w:szCs w:val="26"/>
+        </w:rPr>
+      </w:pPr>
+      <w:r>
+        <w:rPr>
+          <w:rFonts w:ascii="Times New Roman" w:hAnsi="Times New Roman" w:cs="Times New Roman"/>
+          <w:sz w:val="26"/>
+          <w:szCs w:val="26"/>
+        </w:rPr>
+        <w:br w:type="page"/>
+      </w:r>
+      <w:r>
+        <w:rPr>
+          <w:rFonts w:ascii="Times New Roman" w:hAnsi="Times New Roman" w:cs="Times New Roman"/>
+          <w:sz w:val="26"/>
+          <w:szCs w:val="26"/>
+        </w:rPr>
+        <w:lastRenderedPageBreak/>
+        <w:t>Latency-based – Routing Policies</w:t>
+      </w:r>
+    </w:p>
+    <w:p>
+      <w:pPr>
+        <w:pStyle w:val="ListParagraph"/>
+        <w:numPr>
+          <w:ilvl w:val="0"/>
+          <w:numId w:val="6"/>
+        </w:numPr>
+        <w:rPr>
+          <w:rFonts w:ascii="Times New Roman" w:hAnsi="Times New Roman" w:cs="Times New Roman"/>
+          <w:sz w:val="26"/>
+          <w:szCs w:val="26"/>
+        </w:rPr>
+      </w:pPr>
+      <w:r>
+        <w:rPr>
+          <w:rFonts w:ascii="Times New Roman" w:hAnsi="Times New Roman" w:cs="Times New Roman"/>
+          <w:sz w:val="26"/>
+          <w:szCs w:val="26"/>
+        </w:rPr>
+        <w:t>Redirect to the resource that has the least latency and the closest</w:t>
+      </w:r>
+    </w:p>
+    <w:p>
+      <w:pPr>
+        <w:pStyle w:val="ListParagraph"/>
+        <w:numPr>
+          <w:ilvl w:val="0"/>
+          <w:numId w:val="6"/>
+        </w:numPr>
+        <w:rPr>
+          <w:rFonts w:ascii="Times New Roman" w:hAnsi="Times New Roman" w:cs="Times New Roman"/>
+          <w:sz w:val="26"/>
+          <w:szCs w:val="26"/>
+        </w:rPr>
+      </w:pPr>
+      <w:r>
+        <w:rPr>
+          <w:rFonts w:ascii="Times New Roman" w:hAnsi="Times New Roman" w:cs="Times New Roman"/>
+          <w:sz w:val="26"/>
+          <w:szCs w:val="26"/>
+        </w:rPr>
+        <w:t>Super helpful when latency is a priority</w:t>
+      </w:r>
+    </w:p>
+    <w:p>
+      <w:pPr>
+        <w:pStyle w:val="ListParagraph"/>
+        <w:numPr>
+          <w:ilvl w:val="0"/>
+          <w:numId w:val="6"/>
+        </w:numPr>
+        <w:rPr>
+          <w:rFonts w:ascii="Times New Roman" w:hAnsi="Times New Roman" w:cs="Times New Roman"/>
+          <w:b/>
+          <w:sz w:val="26"/>
+          <w:szCs w:val="26"/>
+        </w:rPr>
+      </w:pPr>
+      <w:r>
+        <w:rPr>
+          <w:rFonts w:ascii="Times New Roman" w:hAnsi="Times New Roman" w:cs="Times New Roman"/>
+          <w:b/>
+          <w:sz w:val="26"/>
+          <w:szCs w:val="26"/>
+        </w:rPr>
+        <w:t>Latency is based on traffic between users and AWS regions</w:t>
+      </w:r>
+    </w:p>
+    <w:p>
+      <w:pPr>
+        <w:pStyle w:val="ListParagraph"/>
+        <w:numPr>
+          <w:ilvl w:val="0"/>
+          <w:numId w:val="6"/>
+        </w:numPr>
+        <w:rPr>
+          <w:rFonts w:ascii="Times New Roman" w:hAnsi="Times New Roman" w:cs="Times New Roman"/>
+          <w:sz w:val="26"/>
+          <w:szCs w:val="26"/>
+        </w:rPr>
+      </w:pPr>
+      <w:r>
+        <w:rPr>
+          <w:rFonts w:ascii="Times New Roman" w:hAnsi="Times New Roman" w:cs="Times New Roman"/>
+          <w:sz w:val="26"/>
+          <w:szCs w:val="26"/>
+        </w:rPr>
+        <w:t>Can be associated with Health Checks (has failover capability)</w:t>
+      </w:r>
+    </w:p>
+    <w:p>
+      <w:pPr>
+        <w:rPr>
+          <w:rFonts w:ascii="Times New Roman" w:hAnsi="Times New Roman" w:cs="Times New Roman"/>
+          <w:sz w:val="26"/>
+          <w:szCs w:val="26"/>
+        </w:rPr>
+      </w:pPr>
+    </w:p>
+    <w:p>
+      <w:pPr>
+        <w:pStyle w:val="Heading3"/>
+        <w:rPr>
+          <w:rFonts w:ascii="Times New Roman" w:hAnsi="Times New Roman" w:cs="Times New Roman"/>
+          <w:sz w:val="26"/>
+          <w:szCs w:val="26"/>
+        </w:rPr>
+      </w:pPr>
+      <w:r>
+        <w:rPr>
+          <w:rFonts w:ascii="Times New Roman" w:hAnsi="Times New Roman" w:cs="Times New Roman"/>
+          <w:sz w:val="26"/>
+          <w:szCs w:val="26"/>
+        </w:rPr>
+        <w:t>Health Checks – Route 53</w:t>
+      </w:r>
+    </w:p>
+    <w:p>
+      <w:pPr>
+        <w:pStyle w:val="ListParagraph"/>
+        <w:numPr>
+          <w:ilvl w:val="0"/>
+          <w:numId w:val="6"/>
+        </w:numPr>
+        <w:rPr>
+          <w:rFonts w:ascii="Times New Roman" w:hAnsi="Times New Roman" w:cs="Times New Roman"/>
+          <w:sz w:val="26"/>
+          <w:szCs w:val="26"/>
+        </w:rPr>
+      </w:pPr>
+      <w:r>
+        <w:rPr>
+          <w:rFonts w:ascii="Times New Roman" w:hAnsi="Times New Roman" w:cs="Times New Roman"/>
+          <w:sz w:val="26"/>
+          <w:szCs w:val="26"/>
+        </w:rPr>
+        <w:t>HTTP Health Checks only for public resources</w:t>
+      </w:r>
+    </w:p>
+    <w:p>
+      <w:pPr>
+        <w:pStyle w:val="ListParagraph"/>
+        <w:numPr>
+          <w:ilvl w:val="0"/>
+          <w:numId w:val="6"/>
+        </w:numPr>
+        <w:rPr>
+          <w:rFonts w:ascii="Times New Roman" w:hAnsi="Times New Roman" w:cs="Times New Roman"/>
+          <w:sz w:val="26"/>
+          <w:szCs w:val="26"/>
+        </w:rPr>
+      </w:pPr>
+      <w:r>
+        <w:rPr>
+          <w:rFonts w:ascii="Times New Roman" w:hAnsi="Times New Roman" w:cs="Times New Roman"/>
+          <w:sz w:val="26"/>
+          <w:szCs w:val="26"/>
+        </w:rPr>
+        <w:t>Reason to use Health Check are it act as Automated DNS Failover for:</w:t>
+      </w:r>
+    </w:p>
+    <w:p>
+      <w:pPr>
+        <w:pStyle w:val="ListParagraph"/>
+        <w:numPr>
+          <w:ilvl w:val="1"/>
+          <w:numId w:val="7"/>
+        </w:numPr>
+        <w:rPr>
+          <w:rFonts w:ascii="Times New Roman" w:hAnsi="Times New Roman" w:cs="Times New Roman"/>
+          <w:sz w:val="26"/>
+          <w:szCs w:val="26"/>
+        </w:rPr>
+      </w:pPr>
+      <w:r>
+        <w:rPr>
+          <w:rFonts w:ascii="Times New Roman" w:hAnsi="Times New Roman" w:cs="Times New Roman"/>
+          <w:sz w:val="26"/>
+          <w:szCs w:val="26"/>
+        </w:rPr>
+        <w:t>Health checks that monitor endpoint (application, server, other AWS resources)</w:t>
+      </w:r>
+    </w:p>
+    <w:p>
+      <w:pPr>
+        <w:pStyle w:val="ListParagraph"/>
+        <w:numPr>
+          <w:ilvl w:val="1"/>
+          <w:numId w:val="7"/>
+        </w:numPr>
+        <w:rPr>
+          <w:rFonts w:ascii="Times New Roman" w:hAnsi="Times New Roman" w:cs="Times New Roman"/>
+          <w:sz w:val="26"/>
+          <w:szCs w:val="26"/>
+        </w:rPr>
+      </w:pPr>
+      <w:r>
+        <w:rPr>
+          <w:rFonts w:ascii="Times New Roman" w:hAnsi="Times New Roman" w:cs="Times New Roman"/>
+          <w:sz w:val="26"/>
+          <w:szCs w:val="26"/>
+        </w:rPr>
+        <w:t>Health check that monitor other Health check (Calculated Health Checks)</w:t>
+      </w:r>
+    </w:p>
+    <w:p>
+      <w:pPr>
+        <w:pStyle w:val="ListParagraph"/>
+        <w:numPr>
+          <w:ilvl w:val="1"/>
+          <w:numId w:val="7"/>
+        </w:numPr>
+        <w:rPr>
+          <w:rFonts w:ascii="Times New Roman" w:hAnsi="Times New Roman" w:cs="Times New Roman"/>
+          <w:sz w:val="26"/>
+          <w:szCs w:val="26"/>
+        </w:rPr>
+      </w:pPr>
+      <w:r>
+        <w:rPr>
+          <w:rFonts w:ascii="Times New Roman" w:hAnsi="Times New Roman" w:cs="Times New Roman"/>
+          <w:sz w:val="26"/>
+          <w:szCs w:val="26"/>
+        </w:rPr>
+        <w:t xml:space="preserve">Health check that monitor </w:t>
+      </w:r>
+      <w:proofErr w:type="spellStart"/>
+      <w:r>
+        <w:rPr>
+          <w:rFonts w:ascii="Times New Roman" w:hAnsi="Times New Roman" w:cs="Times New Roman"/>
+          <w:sz w:val="26"/>
+          <w:szCs w:val="26"/>
+        </w:rPr>
+        <w:t>CloudWatch</w:t>
+      </w:r>
+      <w:proofErr w:type="spellEnd"/>
+      <w:r>
+        <w:rPr>
+          <w:rFonts w:ascii="Times New Roman" w:hAnsi="Times New Roman" w:cs="Times New Roman"/>
+          <w:sz w:val="26"/>
+          <w:szCs w:val="26"/>
+        </w:rPr>
+        <w:t xml:space="preserve"> Alarms. Ex: throttles of </w:t>
+      </w:r>
+      <w:proofErr w:type="spellStart"/>
+      <w:r>
+        <w:rPr>
+          <w:rFonts w:ascii="Times New Roman" w:hAnsi="Times New Roman" w:cs="Times New Roman"/>
+          <w:sz w:val="26"/>
+          <w:szCs w:val="26"/>
+        </w:rPr>
+        <w:t>DynamoDB</w:t>
+      </w:r>
+      <w:proofErr w:type="spellEnd"/>
+      <w:r>
+        <w:rPr>
+          <w:rFonts w:ascii="Times New Roman" w:hAnsi="Times New Roman" w:cs="Times New Roman"/>
+          <w:sz w:val="26"/>
+          <w:szCs w:val="26"/>
+        </w:rPr>
+        <w:t xml:space="preserve">, alarms on RDS, custom </w:t>
+      </w:r>
+      <w:proofErr w:type="gramStart"/>
+      <w:r>
+        <w:rPr>
+          <w:rFonts w:ascii="Times New Roman" w:hAnsi="Times New Roman" w:cs="Times New Roman"/>
+          <w:sz w:val="26"/>
+          <w:szCs w:val="26"/>
+        </w:rPr>
+        <w:t>metrics,…</w:t>
+      </w:r>
+      <w:proofErr w:type="gramEnd"/>
+    </w:p>
+    <w:p>
+      <w:pPr>
+        <w:pStyle w:val="ListParagraph"/>
+        <w:numPr>
+          <w:ilvl w:val="0"/>
+          <w:numId w:val="7"/>
+        </w:numPr>
+        <w:rPr>
+          <w:rFonts w:ascii="Times New Roman" w:hAnsi="Times New Roman" w:cs="Times New Roman"/>
+          <w:sz w:val="26"/>
+          <w:szCs w:val="26"/>
+        </w:rPr>
+      </w:pPr>
+      <w:r>
+        <w:rPr>
+          <w:rFonts w:ascii="Times New Roman" w:hAnsi="Times New Roman" w:cs="Times New Roman"/>
+          <w:sz w:val="26"/>
+          <w:szCs w:val="26"/>
+        </w:rPr>
+        <w:t xml:space="preserve">Health Checks are integrated with </w:t>
+      </w:r>
+      <w:proofErr w:type="spellStart"/>
+      <w:r>
+        <w:rPr>
+          <w:rFonts w:ascii="Times New Roman" w:hAnsi="Times New Roman" w:cs="Times New Roman"/>
+          <w:sz w:val="26"/>
+          <w:szCs w:val="26"/>
+        </w:rPr>
+        <w:t>CloudWatch</w:t>
+      </w:r>
+      <w:proofErr w:type="spellEnd"/>
+      <w:r>
+        <w:rPr>
+          <w:rFonts w:ascii="Times New Roman" w:hAnsi="Times New Roman" w:cs="Times New Roman"/>
+          <w:sz w:val="26"/>
+          <w:szCs w:val="26"/>
+        </w:rPr>
+        <w:t xml:space="preserve"> metric</w:t>
+      </w:r>
+    </w:p>
+    <w:p>
+      <w:pPr>
+        <w:pStyle w:val="ListParagraph"/>
+        <w:jc w:val="center"/>
+        <w:rPr>
+          <w:rFonts w:ascii="Times New Roman" w:hAnsi="Times New Roman" w:cs="Times New Roman"/>
+          <w:sz w:val="26"/>
+          <w:szCs w:val="26"/>
+        </w:rPr>
+      </w:pPr>
+      <w:r>
+        <w:rPr>
+          <w:rFonts w:ascii="Times New Roman" w:hAnsi="Times New Roman" w:cs="Times New Roman"/>
+          <w:sz w:val="26"/>
+          <w:szCs w:val="26"/>
+        </w:rPr>
+        <w:drawing>
+          <wp:inline distT="0" distB="0" distL="0" distR="0" wp14:anchorId="25542C64" wp14:editId="10A7FF73">
+            <wp:extent cx="4040372" cy="4843266"/>
+            <wp:effectExtent l="0" t="0" r="0" b="0"/>
+            <wp:docPr id="11" name="Picture 11"/>
+            <wp:cNvGraphicFramePr>
+              <a:graphicFrameLocks xmlns:a="http://schemas.openxmlformats.org/drawingml/2006/main" noChangeAspect="1"/>
+            </wp:cNvGraphicFramePr>
+            <a:graphic xmlns:a="http://schemas.openxmlformats.org/drawingml/2006/main">
+              <a:graphicData uri="http://schemas.openxmlformats.org/drawingml/2006/picture">
+                <pic:pic xmlns:pic="http://schemas.openxmlformats.org/drawingml/2006/picture">
+                  <pic:nvPicPr>
+                    <pic:cNvPr id="1" name=""/>
+                    <pic:cNvPicPr/>
+                  </pic:nvPicPr>
+                  <pic:blipFill>
+                    <a:blip r:embed="rId21"/>
+                    <a:stretch>
+                      <a:fillRect/>
+                    </a:stretch>
+                  </pic:blipFill>
+                  <pic:spPr>
+                    <a:xfrm>
+                      <a:off x="0" y="0"/>
+                      <a:ext cx="4064498" cy="4872186"/>
+                    </a:xfrm>
+                    <a:prstGeom prst="rect">
+                      <a:avLst/>
+                    </a:prstGeom>
+                  </pic:spPr>
+                </pic:pic>
+              </a:graphicData>
+            </a:graphic>
+          </wp:inline>
+        </w:drawing>
+      </w:r>
+    </w:p>
+    <w:p>
+      <w:pPr>
+        <w:pStyle w:val="Heading3"/>
+        <w:rPr>
+          <w:rFonts w:ascii="Times New Roman" w:hAnsi="Times New Roman" w:cs="Times New Roman"/>
+          <w:sz w:val="26"/>
+          <w:szCs w:val="26"/>
+        </w:rPr>
+      </w:pPr>
+      <w:r>
+        <w:rPr>
+          <w:rFonts w:ascii="Times New Roman" w:hAnsi="Times New Roman" w:cs="Times New Roman"/>
+          <w:sz w:val="26"/>
+          <w:szCs w:val="26"/>
+        </w:rPr>
+        <w:lastRenderedPageBreak/>
+        <w:t>Health checks – Monitor an Endpoint</w:t>
+      </w:r>
+    </w:p>
+    <w:p>
+      <w:pPr>
+        <w:pStyle w:val="ListParagraph"/>
+        <w:numPr>
+          <w:ilvl w:val="0"/>
+          <w:numId w:val="7"/>
+        </w:numPr>
+        <w:rPr>
+          <w:rFonts w:ascii="Times New Roman" w:hAnsi="Times New Roman" w:cs="Times New Roman"/>
+          <w:sz w:val="26"/>
+          <w:szCs w:val="26"/>
+        </w:rPr>
+      </w:pPr>
+      <w:r>
+        <w:rPr>
+          <w:rFonts w:ascii="Times New Roman" w:hAnsi="Times New Roman" w:cs="Times New Roman"/>
+          <w:sz w:val="26"/>
+          <w:szCs w:val="26"/>
+        </w:rPr>
+        <w:t>About 15 global health checks will check the endpoint of health</w:t>
+      </w:r>
+      <w:r>
+        <w:rPr>
+          <w:rFonts w:ascii="Times New Roman" w:hAnsi="Times New Roman" w:cs="Times New Roman"/>
+          <w:sz w:val="26"/>
+          <w:szCs w:val="26"/>
+        </w:rPr>
+        <w:t>:</w:t>
+      </w:r>
+    </w:p>
+    <w:p>
+      <w:pPr>
+        <w:pStyle w:val="ListParagraph"/>
+        <w:numPr>
+          <w:ilvl w:val="0"/>
+          <w:numId w:val="9"/>
+        </w:numPr>
+        <w:rPr>
+          <w:rFonts w:ascii="Times New Roman" w:hAnsi="Times New Roman" w:cs="Times New Roman"/>
+          <w:sz w:val="26"/>
+          <w:szCs w:val="26"/>
+        </w:rPr>
+      </w:pPr>
+      <w:r>
+        <w:rPr>
+          <w:rFonts w:ascii="Times New Roman" w:hAnsi="Times New Roman" w:cs="Times New Roman"/>
+          <w:sz w:val="26"/>
+          <w:szCs w:val="26"/>
+        </w:rPr>
+        <w:t>Healthy/Unhealthy Threshold – 3 (default)</w:t>
+      </w:r>
+    </w:p>
+    <w:p>
+      <w:pPr>
+        <w:pStyle w:val="ListParagraph"/>
+        <w:numPr>
+          <w:ilvl w:val="0"/>
+          <w:numId w:val="9"/>
+        </w:numPr>
+        <w:rPr>
+          <w:rFonts w:ascii="Times New Roman" w:hAnsi="Times New Roman" w:cs="Times New Roman"/>
+          <w:sz w:val="26"/>
+          <w:szCs w:val="26"/>
+        </w:rPr>
+      </w:pPr>
+      <w:r>
+        <w:rPr>
+          <w:rFonts w:ascii="Times New Roman" w:hAnsi="Times New Roman" w:cs="Times New Roman"/>
+          <w:sz w:val="26"/>
+          <w:szCs w:val="26"/>
+        </w:rPr>
+        <w:t xml:space="preserve">Interval – 30 </w:t>
+      </w:r>
+      <w:proofErr w:type="gramStart"/>
+      <w:r>
+        <w:rPr>
+          <w:rFonts w:ascii="Times New Roman" w:hAnsi="Times New Roman" w:cs="Times New Roman"/>
+          <w:sz w:val="26"/>
+          <w:szCs w:val="26"/>
+        </w:rPr>
+        <w:t>sec</w:t>
+      </w:r>
+      <w:proofErr w:type="gramEnd"/>
+      <w:r>
+        <w:rPr>
+          <w:rFonts w:ascii="Times New Roman" w:hAnsi="Times New Roman" w:cs="Times New Roman"/>
+          <w:sz w:val="26"/>
+          <w:szCs w:val="26"/>
+        </w:rPr>
+        <w:t xml:space="preserve"> (can set to 10 sec – higher cost)</w:t>
+      </w:r>
+    </w:p>
+    <w:p>
+      <w:pPr>
+        <w:pStyle w:val="ListParagraph"/>
+        <w:numPr>
+          <w:ilvl w:val="0"/>
+          <w:numId w:val="9"/>
+        </w:numPr>
+        <w:rPr>
+          <w:rFonts w:ascii="Times New Roman" w:hAnsi="Times New Roman" w:cs="Times New Roman"/>
+          <w:sz w:val="26"/>
+          <w:szCs w:val="26"/>
+        </w:rPr>
+      </w:pPr>
+      <w:r>
+        <w:rPr>
+          <w:rFonts w:ascii="Times New Roman" w:hAnsi="Times New Roman" w:cs="Times New Roman"/>
+          <w:sz w:val="26"/>
+          <w:szCs w:val="26"/>
+        </w:rPr>
+        <w:t>Supported protocol: HTTP, HTTPS and TCP</w:t>
+      </w:r>
+    </w:p>
+    <w:p>
+      <w:pPr>
+        <w:pStyle w:val="ListParagraph"/>
+        <w:numPr>
+          <w:ilvl w:val="0"/>
+          <w:numId w:val="9"/>
+        </w:numPr>
+        <w:rPr>
+          <w:rFonts w:ascii="Times New Roman" w:hAnsi="Times New Roman" w:cs="Times New Roman"/>
+          <w:sz w:val="26"/>
+          <w:szCs w:val="26"/>
+        </w:rPr>
+      </w:pPr>
+      <w:r>
+        <w:rPr>
+          <w:rFonts w:ascii="Times New Roman" w:hAnsi="Times New Roman" w:cs="Times New Roman"/>
+          <w:sz w:val="26"/>
+          <w:szCs w:val="26"/>
+        </w:rPr>
+        <w:t xml:space="preserve">If &gt; 18% of health </w:t>
+      </w:r>
+      <w:r>
+        <w:rPr>
+          <w:rFonts w:ascii="Times New Roman" w:hAnsi="Times New Roman" w:cs="Times New Roman"/>
+          <w:sz w:val="26"/>
+          <w:szCs w:val="26"/>
+        </w:rPr>
+        <w:t xml:space="preserve">checkers report the endpoint is </w:t>
+      </w:r>
+      <w:r>
+        <w:rPr>
+          <w:rFonts w:ascii="Times New Roman" w:hAnsi="Times New Roman" w:cs="Times New Roman"/>
+          <w:sz w:val="26"/>
+          <w:szCs w:val="26"/>
+        </w:rPr>
+        <w:t>healthy, Route 53 consid</w:t>
+      </w:r>
+      <w:r>
+        <w:rPr>
+          <w:rFonts w:ascii="Times New Roman" w:hAnsi="Times New Roman" w:cs="Times New Roman"/>
+          <w:sz w:val="26"/>
+          <w:szCs w:val="26"/>
+        </w:rPr>
+        <w:t>ers it Healthy. Otherwise, it’s u</w:t>
+      </w:r>
+      <w:r>
+        <w:rPr>
+          <w:rFonts w:ascii="Times New Roman" w:hAnsi="Times New Roman" w:cs="Times New Roman"/>
+          <w:sz w:val="26"/>
+          <w:szCs w:val="26"/>
+        </w:rPr>
+        <w:t>nhealthy</w:t>
+      </w:r>
+    </w:p>
+    <w:p>
+      <w:pPr>
+        <w:pStyle w:val="ListParagraph"/>
+        <w:numPr>
+          <w:ilvl w:val="0"/>
+          <w:numId w:val="9"/>
+        </w:numPr>
+        <w:rPr>
+          <w:rFonts w:ascii="Times New Roman" w:hAnsi="Times New Roman" w:cs="Times New Roman"/>
+          <w:sz w:val="26"/>
+          <w:szCs w:val="26"/>
+        </w:rPr>
+      </w:pPr>
+      <w:r>
+        <w:rPr>
+          <w:rFonts w:ascii="Times New Roman" w:hAnsi="Times New Roman" w:cs="Times New Roman"/>
+          <w:sz w:val="26"/>
+          <w:szCs w:val="26"/>
+        </w:rPr>
+        <w:t>Ability to choose which locations you want Route 53 to</w:t>
+      </w:r>
+    </w:p>
+    <w:p>
+      <w:pPr>
+        <w:pStyle w:val="ListParagraph"/>
+        <w:numPr>
+          <w:ilvl w:val="0"/>
+          <w:numId w:val="7"/>
+        </w:numPr>
+        <w:rPr>
+          <w:rFonts w:ascii="Times New Roman" w:hAnsi="Times New Roman" w:cs="Times New Roman"/>
+          <w:sz w:val="26"/>
+          <w:szCs w:val="26"/>
+        </w:rPr>
+      </w:pPr>
+      <w:r>
+        <w:rPr>
+          <w:rFonts w:ascii="Times New Roman" w:hAnsi="Times New Roman" w:cs="Times New Roman"/>
+          <w:sz w:val="26"/>
+          <w:szCs w:val="26"/>
+        </w:rPr>
+        <w:t>Health Checks pass only when endpoint responds status 2xx and 3xx codes</w:t>
+      </w:r>
+    </w:p>
+    <w:p>
+      <w:pPr>
+        <w:pStyle w:val="ListParagraph"/>
+        <w:numPr>
+          <w:ilvl w:val="0"/>
+          <w:numId w:val="7"/>
+        </w:numPr>
+        <w:rPr>
+          <w:rFonts w:ascii="Times New Roman" w:hAnsi="Times New Roman" w:cs="Times New Roman"/>
+          <w:sz w:val="26"/>
+          <w:szCs w:val="26"/>
+        </w:rPr>
+      </w:pPr>
+      <w:r>
+        <w:rPr>
+          <w:rFonts w:ascii="Times New Roman" w:hAnsi="Times New Roman" w:cs="Times New Roman"/>
+          <w:sz w:val="26"/>
+          <w:szCs w:val="26"/>
+        </w:rPr>
+        <w:t>Health Checks can be setup to pass/fail based on the text in the first 5120 bytes of the response</w:t>
+      </w:r>
+    </w:p>
+    <w:p>
+      <w:pPr>
+        <w:pStyle w:val="ListParagraph"/>
+        <w:numPr>
+          <w:ilvl w:val="0"/>
+          <w:numId w:val="7"/>
+        </w:numPr>
+        <w:rPr>
+          <w:rFonts w:ascii="Times New Roman" w:hAnsi="Times New Roman" w:cs="Times New Roman"/>
+          <w:sz w:val="26"/>
+          <w:szCs w:val="26"/>
+        </w:rPr>
+      </w:pPr>
+      <w:r>
+        <w:rPr>
+          <w:rFonts w:ascii="Times New Roman" w:hAnsi="Times New Roman" w:cs="Times New Roman"/>
+          <w:sz w:val="26"/>
+          <w:szCs w:val="26"/>
+        </w:rPr>
+        <w:t>Configure your router/ firewall to allow incoming requests from Route 53 Health Checkers</w:t>
+      </w:r>
       <w:bookmarkStart w:id="0" w:name="_GoBack"/>
       <w:bookmarkEnd w:id="0"/>
-    </w:p>
-    <w:p>
-      <w:pPr>
-        <w:ind w:left="360"/>
-        <w:rPr>
-          <w:rFonts w:ascii="Times New Roman" w:hAnsi="Times New Roman" w:cs="Times New Roman"/>
-          <w:sz w:val="26"/>
-          <w:szCs w:val="26"/>
-        </w:rPr>
-      </w:pPr>
-    </w:p>
-    <w:p>
-      <w:pPr>
-        <w:ind w:left="360"/>
-        <w:rPr>
-          <w:rFonts w:ascii="Times New Roman" w:hAnsi="Times New Roman" w:cs="Times New Roman"/>
-          <w:sz w:val="26"/>
-          <w:szCs w:val="26"/>
-        </w:rPr>
-      </w:pPr>
-    </w:p>
-    <w:p>
-      <w:pPr>
-        <w:ind w:left="360"/>
-        <w:rPr>
-          <w:rFonts w:ascii="Times New Roman" w:hAnsi="Times New Roman" w:cs="Times New Roman"/>
-          <w:sz w:val="26"/>
-          <w:szCs w:val="26"/>
-        </w:rPr>
-      </w:pPr>
     </w:p>
     <w:sectPr>
       <w:pgSz w:w="12240" w:h="15840"/>
@@ -3773,7 +4901,7 @@
 </file>
 
 <file path=word/numbering.xml><?xml version="1.0" encoding="utf-8"?>
-<w:numbering xmlns:wpc="http://schemas.microsoft.com/office/word/2010/wordprocessingCanvas" xmlns:cx="http://schemas.microsoft.com/office/drawing/2014/chartex" xmlns:cx1="http://schemas.microsoft.com/office/drawing/2015/9/8/chartex" xmlns:mc="http://schemas.openxmlformats.org/markup-compatibility/2006" xmlns:o="urn:schemas-microsoft-com:office:office" xmlns:r="http://schemas.openxmlformats.org/officeDocument/2006/relationships" xmlns:m="http://schemas.openxmlformats.org/officeDocument/2006/math" xmlns:v="urn:schemas-microsoft-com:vml" xmlns:wp14="http://schemas.microsoft.com/office/word/2010/wordprocessingDrawing" xmlns:wp="http://schemas.openxmlformats.org/drawingml/2006/wordprocessingDrawing" xmlns:w10="urn:schemas-microsoft-com:office:word" xmlns:w="http://schemas.openxmlformats.org/wordprocessingml/2006/main" xmlns:w14="http://schemas.microsoft.com/office/word/2010/wordml" xmlns:w15="http://schemas.microsoft.com/office/word/2012/wordml" xmlns:w16se="http://schemas.microsoft.com/office/word/2015/wordml/symex" xmlns:wpg="http://schemas.microsoft.com/office/word/2010/wordprocessingGroup" xmlns:wpi="http://schemas.microsoft.com/office/word/2010/wordprocessingInk" xmlns:wne="http://schemas.microsoft.com/office/word/2006/wordml" xmlns:wps="http://schemas.microsoft.com/office/word/2010/wordprocessingShape" mc:Ignorable="w14 w15 w16se wp14">
+<w:numbering xmlns:wpc="http://schemas.microsoft.com/office/word/2010/wordprocessingCanvas" xmlns:cx="http://schemas.microsoft.com/office/drawing/2014/chartex" xmlns:mc="http://schemas.openxmlformats.org/markup-compatibility/2006" xmlns:o="urn:schemas-microsoft-com:office:office" xmlns:r="http://schemas.openxmlformats.org/officeDocument/2006/relationships" xmlns:m="http://schemas.openxmlformats.org/officeDocument/2006/math" xmlns:v="urn:schemas-microsoft-com:vml" xmlns:wp14="http://schemas.microsoft.com/office/word/2010/wordprocessingDrawing" xmlns:wp="http://schemas.openxmlformats.org/drawingml/2006/wordprocessingDrawing" xmlns:w10="urn:schemas-microsoft-com:office:word" xmlns:w="http://schemas.openxmlformats.org/wordprocessingml/2006/main" xmlns:w14="http://schemas.microsoft.com/office/word/2010/wordml" xmlns:w15="http://schemas.microsoft.com/office/word/2012/wordml" xmlns:w16se="http://schemas.microsoft.com/office/word/2015/wordml/symex" xmlns:wpg="http://schemas.microsoft.com/office/word/2010/wordprocessingGroup" xmlns:wpi="http://schemas.microsoft.com/office/word/2010/wordprocessingInk" xmlns:wne="http://schemas.microsoft.com/office/word/2006/wordml" xmlns:wps="http://schemas.microsoft.com/office/word/2010/wordprocessingShape" mc:Ignorable="w14 w15 w16se wp14">
   <w:abstractNum w:abstractNumId="0" w15:restartNumberingAfterBreak="0">
     <w:nsid w:val="00E503C5"/>
     <w:multiLevelType w:val="hybridMultilevel"/>
@@ -4264,6 +5392,455 @@
       <w:pPr>
         <w:ind w:left="6480" w:hanging="180"/>
       </w:pPr>
+    </w:lvl>
+  </w:abstractNum>
+  <w:abstractNum w:abstractNumId="5" w15:restartNumberingAfterBreak="0">
+    <w:nsid w:val="3C473ACC"/>
+    <w:multiLevelType w:val="hybridMultilevel"/>
+    <w:tmpl w:val="EA4C2ACE"/>
+    <w:lvl w:ilvl="0" w:tplc="8F4A8568">
+      <w:numFmt w:val="bullet"/>
+      <w:lvlText w:val="-"/>
+      <w:lvlJc w:val="left"/>
+      <w:pPr>
+        <w:ind w:left="720" w:hanging="360"/>
+      </w:pPr>
+      <w:rPr>
+        <w:rFonts w:ascii="Times New Roman" w:eastAsiaTheme="minorHAnsi" w:hAnsi="Times New Roman" w:cs="Times New Roman" w:hint="default"/>
+      </w:rPr>
+    </w:lvl>
+    <w:lvl w:ilvl="1" w:tplc="04090003" w:tentative="1">
+      <w:start w:val="1"/>
+      <w:numFmt w:val="bullet"/>
+      <w:lvlText w:val="o"/>
+      <w:lvlJc w:val="left"/>
+      <w:pPr>
+        <w:ind w:left="1440" w:hanging="360"/>
+      </w:pPr>
+      <w:rPr>
+        <w:rFonts w:ascii="Courier New" w:hAnsi="Courier New" w:cs="Courier New" w:hint="default"/>
+      </w:rPr>
+    </w:lvl>
+    <w:lvl w:ilvl="2" w:tplc="04090005" w:tentative="1">
+      <w:start w:val="1"/>
+      <w:numFmt w:val="bullet"/>
+      <w:lvlText w:val=""/>
+      <w:lvlJc w:val="left"/>
+      <w:pPr>
+        <w:ind w:left="2160" w:hanging="360"/>
+      </w:pPr>
+      <w:rPr>
+        <w:rFonts w:ascii="Wingdings" w:hAnsi="Wingdings" w:hint="default"/>
+      </w:rPr>
+    </w:lvl>
+    <w:lvl w:ilvl="3" w:tplc="04090001" w:tentative="1">
+      <w:start w:val="1"/>
+      <w:numFmt w:val="bullet"/>
+      <w:lvlText w:val=""/>
+      <w:lvlJc w:val="left"/>
+      <w:pPr>
+        <w:ind w:left="2880" w:hanging="360"/>
+      </w:pPr>
+      <w:rPr>
+        <w:rFonts w:ascii="Symbol" w:hAnsi="Symbol" w:hint="default"/>
+      </w:rPr>
+    </w:lvl>
+    <w:lvl w:ilvl="4" w:tplc="04090003" w:tentative="1">
+      <w:start w:val="1"/>
+      <w:numFmt w:val="bullet"/>
+      <w:lvlText w:val="o"/>
+      <w:lvlJc w:val="left"/>
+      <w:pPr>
+        <w:ind w:left="3600" w:hanging="360"/>
+      </w:pPr>
+      <w:rPr>
+        <w:rFonts w:ascii="Courier New" w:hAnsi="Courier New" w:cs="Courier New" w:hint="default"/>
+      </w:rPr>
+    </w:lvl>
+    <w:lvl w:ilvl="5" w:tplc="04090005" w:tentative="1">
+      <w:start w:val="1"/>
+      <w:numFmt w:val="bullet"/>
+      <w:lvlText w:val=""/>
+      <w:lvlJc w:val="left"/>
+      <w:pPr>
+        <w:ind w:left="4320" w:hanging="360"/>
+      </w:pPr>
+      <w:rPr>
+        <w:rFonts w:ascii="Wingdings" w:hAnsi="Wingdings" w:hint="default"/>
+      </w:rPr>
+    </w:lvl>
+    <w:lvl w:ilvl="6" w:tplc="04090001" w:tentative="1">
+      <w:start w:val="1"/>
+      <w:numFmt w:val="bullet"/>
+      <w:lvlText w:val=""/>
+      <w:lvlJc w:val="left"/>
+      <w:pPr>
+        <w:ind w:left="5040" w:hanging="360"/>
+      </w:pPr>
+      <w:rPr>
+        <w:rFonts w:ascii="Symbol" w:hAnsi="Symbol" w:hint="default"/>
+      </w:rPr>
+    </w:lvl>
+    <w:lvl w:ilvl="7" w:tplc="04090003" w:tentative="1">
+      <w:start w:val="1"/>
+      <w:numFmt w:val="bullet"/>
+      <w:lvlText w:val="o"/>
+      <w:lvlJc w:val="left"/>
+      <w:pPr>
+        <w:ind w:left="5760" w:hanging="360"/>
+      </w:pPr>
+      <w:rPr>
+        <w:rFonts w:ascii="Courier New" w:hAnsi="Courier New" w:cs="Courier New" w:hint="default"/>
+      </w:rPr>
+    </w:lvl>
+    <w:lvl w:ilvl="8" w:tplc="04090005" w:tentative="1">
+      <w:start w:val="1"/>
+      <w:numFmt w:val="bullet"/>
+      <w:lvlText w:val=""/>
+      <w:lvlJc w:val="left"/>
+      <w:pPr>
+        <w:ind w:left="6480" w:hanging="360"/>
+      </w:pPr>
+      <w:rPr>
+        <w:rFonts w:ascii="Wingdings" w:hAnsi="Wingdings" w:hint="default"/>
+      </w:rPr>
+    </w:lvl>
+  </w:abstractNum>
+  <w:abstractNum w:abstractNumId="6" w15:restartNumberingAfterBreak="0">
+    <w:nsid w:val="4DCC44FD"/>
+    <w:multiLevelType w:val="hybridMultilevel"/>
+    <w:tmpl w:val="E0E6770E"/>
+    <w:lvl w:ilvl="0" w:tplc="04090003">
+      <w:start w:val="1"/>
+      <w:numFmt w:val="bullet"/>
+      <w:lvlText w:val="o"/>
+      <w:lvlJc w:val="left"/>
+      <w:pPr>
+        <w:ind w:left="1080" w:hanging="360"/>
+      </w:pPr>
+      <w:rPr>
+        <w:rFonts w:ascii="Courier New" w:hAnsi="Courier New" w:cs="Courier New" w:hint="default"/>
+      </w:rPr>
+    </w:lvl>
+    <w:lvl w:ilvl="1" w:tplc="04090003" w:tentative="1">
+      <w:start w:val="1"/>
+      <w:numFmt w:val="bullet"/>
+      <w:lvlText w:val="o"/>
+      <w:lvlJc w:val="left"/>
+      <w:pPr>
+        <w:ind w:left="1800" w:hanging="360"/>
+      </w:pPr>
+      <w:rPr>
+        <w:rFonts w:ascii="Courier New" w:hAnsi="Courier New" w:cs="Courier New" w:hint="default"/>
+      </w:rPr>
+    </w:lvl>
+    <w:lvl w:ilvl="2" w:tplc="04090005" w:tentative="1">
+      <w:start w:val="1"/>
+      <w:numFmt w:val="bullet"/>
+      <w:lvlText w:val=""/>
+      <w:lvlJc w:val="left"/>
+      <w:pPr>
+        <w:ind w:left="2520" w:hanging="360"/>
+      </w:pPr>
+      <w:rPr>
+        <w:rFonts w:ascii="Wingdings" w:hAnsi="Wingdings" w:hint="default"/>
+      </w:rPr>
+    </w:lvl>
+    <w:lvl w:ilvl="3" w:tplc="04090001" w:tentative="1">
+      <w:start w:val="1"/>
+      <w:numFmt w:val="bullet"/>
+      <w:lvlText w:val=""/>
+      <w:lvlJc w:val="left"/>
+      <w:pPr>
+        <w:ind w:left="3240" w:hanging="360"/>
+      </w:pPr>
+      <w:rPr>
+        <w:rFonts w:ascii="Symbol" w:hAnsi="Symbol" w:hint="default"/>
+      </w:rPr>
+    </w:lvl>
+    <w:lvl w:ilvl="4" w:tplc="04090003" w:tentative="1">
+      <w:start w:val="1"/>
+      <w:numFmt w:val="bullet"/>
+      <w:lvlText w:val="o"/>
+      <w:lvlJc w:val="left"/>
+      <w:pPr>
+        <w:ind w:left="3960" w:hanging="360"/>
+      </w:pPr>
+      <w:rPr>
+        <w:rFonts w:ascii="Courier New" w:hAnsi="Courier New" w:cs="Courier New" w:hint="default"/>
+      </w:rPr>
+    </w:lvl>
+    <w:lvl w:ilvl="5" w:tplc="04090005" w:tentative="1">
+      <w:start w:val="1"/>
+      <w:numFmt w:val="bullet"/>
+      <w:lvlText w:val=""/>
+      <w:lvlJc w:val="left"/>
+      <w:pPr>
+        <w:ind w:left="4680" w:hanging="360"/>
+      </w:pPr>
+      <w:rPr>
+        <w:rFonts w:ascii="Wingdings" w:hAnsi="Wingdings" w:hint="default"/>
+      </w:rPr>
+    </w:lvl>
+    <w:lvl w:ilvl="6" w:tplc="04090001" w:tentative="1">
+      <w:start w:val="1"/>
+      <w:numFmt w:val="bullet"/>
+      <w:lvlText w:val=""/>
+      <w:lvlJc w:val="left"/>
+      <w:pPr>
+        <w:ind w:left="5400" w:hanging="360"/>
+      </w:pPr>
+      <w:rPr>
+        <w:rFonts w:ascii="Symbol" w:hAnsi="Symbol" w:hint="default"/>
+      </w:rPr>
+    </w:lvl>
+    <w:lvl w:ilvl="7" w:tplc="04090003" w:tentative="1">
+      <w:start w:val="1"/>
+      <w:numFmt w:val="bullet"/>
+      <w:lvlText w:val="o"/>
+      <w:lvlJc w:val="left"/>
+      <w:pPr>
+        <w:ind w:left="6120" w:hanging="360"/>
+      </w:pPr>
+      <w:rPr>
+        <w:rFonts w:ascii="Courier New" w:hAnsi="Courier New" w:cs="Courier New" w:hint="default"/>
+      </w:rPr>
+    </w:lvl>
+    <w:lvl w:ilvl="8" w:tplc="04090005" w:tentative="1">
+      <w:start w:val="1"/>
+      <w:numFmt w:val="bullet"/>
+      <w:lvlText w:val=""/>
+      <w:lvlJc w:val="left"/>
+      <w:pPr>
+        <w:ind w:left="6840" w:hanging="360"/>
+      </w:pPr>
+      <w:rPr>
+        <w:rFonts w:ascii="Wingdings" w:hAnsi="Wingdings" w:hint="default"/>
+      </w:rPr>
+    </w:lvl>
+  </w:abstractNum>
+  <w:abstractNum w:abstractNumId="7" w15:restartNumberingAfterBreak="0">
+    <w:nsid w:val="6E7971AF"/>
+    <w:multiLevelType w:val="hybridMultilevel"/>
+    <w:tmpl w:val="4E243F5C"/>
+    <w:lvl w:ilvl="0" w:tplc="8F4A8568">
+      <w:numFmt w:val="bullet"/>
+      <w:lvlText w:val="-"/>
+      <w:lvlJc w:val="left"/>
+      <w:pPr>
+        <w:ind w:left="720" w:hanging="360"/>
+      </w:pPr>
+      <w:rPr>
+        <w:rFonts w:ascii="Times New Roman" w:eastAsiaTheme="minorHAnsi" w:hAnsi="Times New Roman" w:cs="Times New Roman" w:hint="default"/>
+      </w:rPr>
+    </w:lvl>
+    <w:lvl w:ilvl="1" w:tplc="0409000F">
+      <w:start w:val="1"/>
+      <w:numFmt w:val="decimal"/>
+      <w:lvlText w:val="%2."/>
+      <w:lvlJc w:val="left"/>
+      <w:pPr>
+        <w:ind w:left="1440" w:hanging="360"/>
+      </w:pPr>
+      <w:rPr>
+        <w:rFonts w:hint="default"/>
+      </w:rPr>
+    </w:lvl>
+    <w:lvl w:ilvl="2" w:tplc="04090005" w:tentative="1">
+      <w:start w:val="1"/>
+      <w:numFmt w:val="bullet"/>
+      <w:lvlText w:val=""/>
+      <w:lvlJc w:val="left"/>
+      <w:pPr>
+        <w:ind w:left="2160" w:hanging="360"/>
+      </w:pPr>
+      <w:rPr>
+        <w:rFonts w:ascii="Wingdings" w:hAnsi="Wingdings" w:hint="default"/>
+      </w:rPr>
+    </w:lvl>
+    <w:lvl w:ilvl="3" w:tplc="04090001" w:tentative="1">
+      <w:start w:val="1"/>
+      <w:numFmt w:val="bullet"/>
+      <w:lvlText w:val=""/>
+      <w:lvlJc w:val="left"/>
+      <w:pPr>
+        <w:ind w:left="2880" w:hanging="360"/>
+      </w:pPr>
+      <w:rPr>
+        <w:rFonts w:ascii="Symbol" w:hAnsi="Symbol" w:hint="default"/>
+      </w:rPr>
+    </w:lvl>
+    <w:lvl w:ilvl="4" w:tplc="04090003" w:tentative="1">
+      <w:start w:val="1"/>
+      <w:numFmt w:val="bullet"/>
+      <w:lvlText w:val="o"/>
+      <w:lvlJc w:val="left"/>
+      <w:pPr>
+        <w:ind w:left="3600" w:hanging="360"/>
+      </w:pPr>
+      <w:rPr>
+        <w:rFonts w:ascii="Courier New" w:hAnsi="Courier New" w:cs="Courier New" w:hint="default"/>
+      </w:rPr>
+    </w:lvl>
+    <w:lvl w:ilvl="5" w:tplc="04090005" w:tentative="1">
+      <w:start w:val="1"/>
+      <w:numFmt w:val="bullet"/>
+      <w:lvlText w:val=""/>
+      <w:lvlJc w:val="left"/>
+      <w:pPr>
+        <w:ind w:left="4320" w:hanging="360"/>
+      </w:pPr>
+      <w:rPr>
+        <w:rFonts w:ascii="Wingdings" w:hAnsi="Wingdings" w:hint="default"/>
+      </w:rPr>
+    </w:lvl>
+    <w:lvl w:ilvl="6" w:tplc="04090001" w:tentative="1">
+      <w:start w:val="1"/>
+      <w:numFmt w:val="bullet"/>
+      <w:lvlText w:val=""/>
+      <w:lvlJc w:val="left"/>
+      <w:pPr>
+        <w:ind w:left="5040" w:hanging="360"/>
+      </w:pPr>
+      <w:rPr>
+        <w:rFonts w:ascii="Symbol" w:hAnsi="Symbol" w:hint="default"/>
+      </w:rPr>
+    </w:lvl>
+    <w:lvl w:ilvl="7" w:tplc="04090003" w:tentative="1">
+      <w:start w:val="1"/>
+      <w:numFmt w:val="bullet"/>
+      <w:lvlText w:val="o"/>
+      <w:lvlJc w:val="left"/>
+      <w:pPr>
+        <w:ind w:left="5760" w:hanging="360"/>
+      </w:pPr>
+      <w:rPr>
+        <w:rFonts w:ascii="Courier New" w:hAnsi="Courier New" w:cs="Courier New" w:hint="default"/>
+      </w:rPr>
+    </w:lvl>
+    <w:lvl w:ilvl="8" w:tplc="04090005" w:tentative="1">
+      <w:start w:val="1"/>
+      <w:numFmt w:val="bullet"/>
+      <w:lvlText w:val=""/>
+      <w:lvlJc w:val="left"/>
+      <w:pPr>
+        <w:ind w:left="6480" w:hanging="360"/>
+      </w:pPr>
+      <w:rPr>
+        <w:rFonts w:ascii="Wingdings" w:hAnsi="Wingdings" w:hint="default"/>
+      </w:rPr>
+    </w:lvl>
+  </w:abstractNum>
+  <w:abstractNum w:abstractNumId="8" w15:restartNumberingAfterBreak="0">
+    <w:nsid w:val="6F9739C5"/>
+    <w:multiLevelType w:val="hybridMultilevel"/>
+    <w:tmpl w:val="D3447698"/>
+    <w:lvl w:ilvl="0" w:tplc="8F4A8568">
+      <w:numFmt w:val="bullet"/>
+      <w:lvlText w:val="-"/>
+      <w:lvlJc w:val="left"/>
+      <w:pPr>
+        <w:ind w:left="720" w:hanging="360"/>
+      </w:pPr>
+      <w:rPr>
+        <w:rFonts w:ascii="Times New Roman" w:eastAsiaTheme="minorHAnsi" w:hAnsi="Times New Roman" w:cs="Times New Roman" w:hint="default"/>
+      </w:rPr>
+    </w:lvl>
+    <w:lvl w:ilvl="1" w:tplc="04090003">
+      <w:start w:val="1"/>
+      <w:numFmt w:val="bullet"/>
+      <w:lvlText w:val="o"/>
+      <w:lvlJc w:val="left"/>
+      <w:pPr>
+        <w:ind w:left="1440" w:hanging="360"/>
+      </w:pPr>
+      <w:rPr>
+        <w:rFonts w:ascii="Courier New" w:hAnsi="Courier New" w:cs="Courier New" w:hint="default"/>
+      </w:rPr>
+    </w:lvl>
+    <w:lvl w:ilvl="2" w:tplc="04090005" w:tentative="1">
+      <w:start w:val="1"/>
+      <w:numFmt w:val="bullet"/>
+      <w:lvlText w:val=""/>
+      <w:lvlJc w:val="left"/>
+      <w:pPr>
+        <w:ind w:left="2160" w:hanging="360"/>
+      </w:pPr>
+      <w:rPr>
+        <w:rFonts w:ascii="Wingdings" w:hAnsi="Wingdings" w:hint="default"/>
+      </w:rPr>
+    </w:lvl>
+    <w:lvl w:ilvl="3" w:tplc="04090001" w:tentative="1">
+      <w:start w:val="1"/>
+      <w:numFmt w:val="bullet"/>
+      <w:lvlText w:val=""/>
+      <w:lvlJc w:val="left"/>
+      <w:pPr>
+        <w:ind w:left="2880" w:hanging="360"/>
+      </w:pPr>
+      <w:rPr>
+        <w:rFonts w:ascii="Symbol" w:hAnsi="Symbol" w:hint="default"/>
+      </w:rPr>
+    </w:lvl>
+    <w:lvl w:ilvl="4" w:tplc="04090003" w:tentative="1">
+      <w:start w:val="1"/>
+      <w:numFmt w:val="bullet"/>
+      <w:lvlText w:val="o"/>
+      <w:lvlJc w:val="left"/>
+      <w:pPr>
+        <w:ind w:left="3600" w:hanging="360"/>
+      </w:pPr>
+      <w:rPr>
+        <w:rFonts w:ascii="Courier New" w:hAnsi="Courier New" w:cs="Courier New" w:hint="default"/>
+      </w:rPr>
+    </w:lvl>
+    <w:lvl w:ilvl="5" w:tplc="04090005" w:tentative="1">
+      <w:start w:val="1"/>
+      <w:numFmt w:val="bullet"/>
+      <w:lvlText w:val=""/>
+      <w:lvlJc w:val="left"/>
+      <w:pPr>
+        <w:ind w:left="4320" w:hanging="360"/>
+      </w:pPr>
+      <w:rPr>
+        <w:rFonts w:ascii="Wingdings" w:hAnsi="Wingdings" w:hint="default"/>
+      </w:rPr>
+    </w:lvl>
+    <w:lvl w:ilvl="6" w:tplc="04090001" w:tentative="1">
+      <w:start w:val="1"/>
+      <w:numFmt w:val="bullet"/>
+      <w:lvlText w:val=""/>
+      <w:lvlJc w:val="left"/>
+      <w:pPr>
+        <w:ind w:left="5040" w:hanging="360"/>
+      </w:pPr>
+      <w:rPr>
+        <w:rFonts w:ascii="Symbol" w:hAnsi="Symbol" w:hint="default"/>
+      </w:rPr>
+    </w:lvl>
+    <w:lvl w:ilvl="7" w:tplc="04090003" w:tentative="1">
+      <w:start w:val="1"/>
+      <w:numFmt w:val="bullet"/>
+      <w:lvlText w:val="o"/>
+      <w:lvlJc w:val="left"/>
+      <w:pPr>
+        <w:ind w:left="5760" w:hanging="360"/>
+      </w:pPr>
+      <w:rPr>
+        <w:rFonts w:ascii="Courier New" w:hAnsi="Courier New" w:cs="Courier New" w:hint="default"/>
+      </w:rPr>
+    </w:lvl>
+    <w:lvl w:ilvl="8" w:tplc="04090005" w:tentative="1">
+      <w:start w:val="1"/>
+      <w:numFmt w:val="bullet"/>
+      <w:lvlText w:val=""/>
+      <w:lvlJc w:val="left"/>
+      <w:pPr>
+        <w:ind w:left="6480" w:hanging="360"/>
+      </w:pPr>
+      <w:rPr>
+        <w:rFonts w:ascii="Wingdings" w:hAnsi="Wingdings" w:hint="default"/>
+      </w:rPr>
     </w:lvl>
   </w:abstractNum>
   <w:num w:numId="1">
@@ -4280,6 +5857,18 @@
   </w:num>
   <w:num w:numId="5">
     <w:abstractNumId w:val="2"/>
+  </w:num>
+  <w:num w:numId="6">
+    <w:abstractNumId w:val="8"/>
+  </w:num>
+  <w:num w:numId="7">
+    <w:abstractNumId w:val="7"/>
+  </w:num>
+  <w:num w:numId="8">
+    <w:abstractNumId w:val="5"/>
+  </w:num>
+  <w:num w:numId="9">
+    <w:abstractNumId w:val="6"/>
   </w:num>
 </w:numbering>
 </file>
@@ -5104,7 +6693,7 @@
 </file>
 
 <file path=customXml/itemProps1.xml><?xml version="1.0" encoding="utf-8"?>
-<ds:datastoreItem xmlns:ds="http://schemas.openxmlformats.org/officeDocument/2006/customXml" ds:itemID="{F13CCF82-E385-4C01-BB0C-5DBC8818C01E}">
+<ds:datastoreItem xmlns:ds="http://schemas.openxmlformats.org/officeDocument/2006/customXml" ds:itemID="{726ADAA7-93C5-4AD0-87DB-9ED9BA492436}">
   <ds:schemaRefs>
     <ds:schemaRef ds:uri="http://schemas.openxmlformats.org/officeDocument/2006/bibliography"/>
   </ds:schemaRefs>

</xml_diff>

<commit_message>
Add completed edition of Section 10 route 53
</commit_message>
<xml_diff>
--- a/Section 10 - Route 53.DOCX
+++ b/Section 10 - Route 53.DOCX
@@ -2651,25 +2651,33 @@
           <w:sz w:val="26"/>
           <w:szCs w:val="26"/>
         </w:rPr>
-        <w:t xml:space="preserve"> to return a </w:t>
-      </w:r>
-      <w:proofErr w:type="spellStart"/>
-      <w:r>
-        <w:rPr>
-          <w:rFonts w:ascii="Times New Roman" w:hAnsi="Times New Roman" w:cs="Times New Roman"/>
-          <w:sz w:val="26"/>
-          <w:szCs w:val="26"/>
-        </w:rPr>
-        <w:t>A</w:t>
-      </w:r>
-      <w:proofErr w:type="spellEnd"/>
-      <w:r>
-        <w:rPr>
-          <w:rFonts w:ascii="Times New Roman" w:hAnsi="Times New Roman" w:cs="Times New Roman"/>
-          <w:sz w:val="26"/>
-          <w:szCs w:val="26"/>
-        </w:rPr>
-        <w:t xml:space="preserve"> record IPv4 response with The Time Live </w:t>
+        <w:t xml:space="preserve"> to return </w:t>
+      </w:r>
+      <w:proofErr w:type="gramStart"/>
+      <w:r>
+        <w:rPr>
+          <w:rFonts w:ascii="Times New Roman" w:hAnsi="Times New Roman" w:cs="Times New Roman"/>
+          <w:sz w:val="26"/>
+          <w:szCs w:val="26"/>
+        </w:rPr>
+        <w:t>a</w:t>
+      </w:r>
+      <w:proofErr w:type="gramEnd"/>
+      <w:r>
+        <w:rPr>
+          <w:rFonts w:ascii="Times New Roman" w:hAnsi="Times New Roman" w:cs="Times New Roman"/>
+          <w:sz w:val="26"/>
+          <w:szCs w:val="26"/>
+        </w:rPr>
+        <w:t xml:space="preserve"> A-</w:t>
+      </w:r>
+      <w:r>
+        <w:rPr>
+          <w:rFonts w:ascii="Times New Roman" w:hAnsi="Times New Roman" w:cs="Times New Roman"/>
+          <w:sz w:val="26"/>
+          <w:szCs w:val="26"/>
+        </w:rPr>
+        <w:t xml:space="preserve">record IPv4 response with The Time Live </w:t>
       </w:r>
       <w:proofErr w:type="spellStart"/>
       <w:r>
@@ -2843,7 +2851,41 @@
           <w:sz w:val="26"/>
           <w:szCs w:val="26"/>
         </w:rPr>
-        <w:t xml:space="preserve">Both AWS Resources(Load Balancer, </w:t>
+        <w:t>Both</w:t>
+      </w:r>
+      <w:r>
+        <w:rPr>
+          <w:rFonts w:ascii="Times New Roman" w:hAnsi="Times New Roman" w:cs="Times New Roman"/>
+          <w:sz w:val="26"/>
+          <w:szCs w:val="26"/>
+        </w:rPr>
+        <w:t xml:space="preserve"> are</w:t>
+      </w:r>
+      <w:r>
+        <w:rPr>
+          <w:rFonts w:ascii="Times New Roman" w:hAnsi="Times New Roman" w:cs="Times New Roman"/>
+          <w:sz w:val="26"/>
+          <w:szCs w:val="26"/>
+        </w:rPr>
+        <w:t xml:space="preserve"> AWS </w:t>
+      </w:r>
+      <w:proofErr w:type="gramStart"/>
+      <w:r>
+        <w:rPr>
+          <w:rFonts w:ascii="Times New Roman" w:hAnsi="Times New Roman" w:cs="Times New Roman"/>
+          <w:sz w:val="26"/>
+          <w:szCs w:val="26"/>
+        </w:rPr>
+        <w:t>Resources(</w:t>
+      </w:r>
+      <w:proofErr w:type="gramEnd"/>
+      <w:r>
+        <w:rPr>
+          <w:rFonts w:ascii="Times New Roman" w:hAnsi="Times New Roman" w:cs="Times New Roman"/>
+          <w:sz w:val="26"/>
+          <w:szCs w:val="26"/>
+        </w:rPr>
+        <w:t xml:space="preserve">Load Balancer, </w:t>
       </w:r>
       <w:proofErr w:type="spellStart"/>
       <w:r>
@@ -3813,6 +3855,7 @@
       <w:r>
         <w:rPr>
           <w:rFonts w:ascii="Times New Roman" w:hAnsi="Times New Roman" w:cs="Times New Roman"/>
+          <w:noProof/>
           <w:sz w:val="26"/>
           <w:szCs w:val="26"/>
         </w:rPr>
@@ -4180,6 +4223,7 @@
       <w:r>
         <w:rPr>
           <w:rFonts w:ascii="Times New Roman" w:hAnsi="Times New Roman" w:cs="Times New Roman"/>
+          <w:noProof/>
           <w:sz w:val="26"/>
           <w:szCs w:val="26"/>
         </w:rPr>
@@ -4244,7 +4288,16 @@
           <w:szCs w:val="26"/>
         </w:rPr>
         <w:lastRenderedPageBreak/>
-        <w:t>Latency-based – Routing Policies</w:t>
+        <w:t>L</w:t>
+      </w:r>
+      <w:r>
+        <w:rPr>
+          <w:rFonts w:ascii="Times New Roman" w:hAnsi="Times New Roman" w:cs="Times New Roman"/>
+          <w:b/>
+          <w:sz w:val="26"/>
+          <w:szCs w:val="26"/>
+        </w:rPr>
+        <w:t>atency-based – Routing Policies</w:t>
       </w:r>
     </w:p>
     <w:p>
@@ -4573,6 +4626,7 @@
       <w:r>
         <w:rPr>
           <w:rFonts w:ascii="Times New Roman" w:hAnsi="Times New Roman" w:cs="Times New Roman"/>
+          <w:noProof/>
           <w:sz w:val="26"/>
           <w:szCs w:val="26"/>
         </w:rPr>
@@ -4765,39 +4819,7 @@
           <w:sz w:val="26"/>
           <w:szCs w:val="26"/>
         </w:rPr>
-        <w:t xml:space="preserve">If &gt; 18% of health </w:t>
-      </w:r>
-      <w:r>
-        <w:rPr>
-          <w:rFonts w:ascii="Times New Roman" w:hAnsi="Times New Roman" w:cs="Times New Roman"/>
-          <w:sz w:val="26"/>
-          <w:szCs w:val="26"/>
-        </w:rPr>
-        <w:t xml:space="preserve">checkers report the endpoint is </w:t>
-      </w:r>
-      <w:r>
-        <w:rPr>
-          <w:rFonts w:ascii="Times New Roman" w:hAnsi="Times New Roman" w:cs="Times New Roman"/>
-          <w:sz w:val="26"/>
-          <w:szCs w:val="26"/>
-        </w:rPr>
-        <w:t>healthy, Route 53 consid</w:t>
-      </w:r>
-      <w:r>
-        <w:rPr>
-          <w:rFonts w:ascii="Times New Roman" w:hAnsi="Times New Roman" w:cs="Times New Roman"/>
-          <w:sz w:val="26"/>
-          <w:szCs w:val="26"/>
-        </w:rPr>
-        <w:t>ers it Healthy. Otherwise, it’s u</w:t>
-      </w:r>
-      <w:r>
-        <w:rPr>
-          <w:rFonts w:ascii="Times New Roman" w:hAnsi="Times New Roman" w:cs="Times New Roman"/>
-          <w:sz w:val="26"/>
-          <w:szCs w:val="26"/>
-        </w:rPr>
-        <w:t>nhealthy</w:t>
+        <w:t>If &gt; 18% of health checkers report the endpoint is healthy, Route 53 considers it Healthy. Otherwise, it’s unhealthy</w:t>
       </w:r>
     </w:p>
     <w:p>
@@ -4886,9 +4908,2698 @@
           <w:szCs w:val="26"/>
         </w:rPr>
         <w:t>Configure your router/ firewall to allow incoming requests from Route 53 Health Checkers</w:t>
+      </w:r>
+    </w:p>
+    <w:p>
+      <w:pPr>
+        <w:ind w:left="360"/>
+        <w:jc w:val="center"/>
+        <w:rPr>
+          <w:rFonts w:ascii="Times New Roman" w:hAnsi="Times New Roman" w:cs="Times New Roman"/>
+          <w:sz w:val="26"/>
+          <w:szCs w:val="26"/>
+        </w:rPr>
+      </w:pPr>
+      <w:r>
+        <w:rPr>
+          <w:rFonts w:ascii="Times New Roman" w:hAnsi="Times New Roman" w:cs="Times New Roman"/>
+          <w:noProof/>
+          <w:sz w:val="26"/>
+          <w:szCs w:val="26"/>
+        </w:rPr>
+        <w:drawing>
+          <wp:inline distT="0" distB="0" distL="0" distR="0" wp14:anchorId="52E7267D" wp14:editId="07DEED51">
+            <wp:extent cx="3824577" cy="4716749"/>
+            <wp:effectExtent l="0" t="0" r="5080" b="8255"/>
+            <wp:docPr id="12" name="Picture 12"/>
+            <wp:cNvGraphicFramePr>
+              <a:graphicFrameLocks xmlns:a="http://schemas.openxmlformats.org/drawingml/2006/main" noChangeAspect="1"/>
+            </wp:cNvGraphicFramePr>
+            <a:graphic xmlns:a="http://schemas.openxmlformats.org/drawingml/2006/main">
+              <a:graphicData uri="http://schemas.openxmlformats.org/drawingml/2006/picture">
+                <pic:pic xmlns:pic="http://schemas.openxmlformats.org/drawingml/2006/picture">
+                  <pic:nvPicPr>
+                    <pic:cNvPr id="1" name=""/>
+                    <pic:cNvPicPr/>
+                  </pic:nvPicPr>
+                  <pic:blipFill>
+                    <a:blip r:embed="rId22"/>
+                    <a:stretch>
+                      <a:fillRect/>
+                    </a:stretch>
+                  </pic:blipFill>
+                  <pic:spPr>
+                    <a:xfrm>
+                      <a:off x="0" y="0"/>
+                      <a:ext cx="3834295" cy="4728733"/>
+                    </a:xfrm>
+                    <a:prstGeom prst="rect">
+                      <a:avLst/>
+                    </a:prstGeom>
+                  </pic:spPr>
+                </pic:pic>
+              </a:graphicData>
+            </a:graphic>
+          </wp:inline>
+        </w:drawing>
+      </w:r>
+    </w:p>
+    <w:p>
+      <w:r>
+        <w:br w:type="page"/>
+      </w:r>
+    </w:p>
+    <w:p>
+      <w:pPr>
+        <w:pStyle w:val="Heading3"/>
+        <w:rPr>
+          <w:rFonts w:ascii="Times New Roman" w:hAnsi="Times New Roman" w:cs="Times New Roman"/>
+          <w:b/>
+          <w:sz w:val="26"/>
+          <w:szCs w:val="26"/>
+        </w:rPr>
+      </w:pPr>
+      <w:r>
+        <w:rPr>
+          <w:rFonts w:ascii="Times New Roman" w:hAnsi="Times New Roman" w:cs="Times New Roman"/>
+          <w:b/>
+          <w:sz w:val="26"/>
+          <w:szCs w:val="26"/>
+        </w:rPr>
+        <w:lastRenderedPageBreak/>
+        <w:t>Calculated Health Checks – Route 53</w:t>
+      </w:r>
+    </w:p>
+    <w:p>
+      <w:pPr>
+        <w:pStyle w:val="ListParagraph"/>
+        <w:numPr>
+          <w:ilvl w:val="0"/>
+          <w:numId w:val="7"/>
+        </w:numPr>
+        <w:rPr>
+          <w:rFonts w:ascii="Times New Roman" w:hAnsi="Times New Roman" w:cs="Times New Roman"/>
+          <w:b/>
+          <w:sz w:val="26"/>
+          <w:szCs w:val="26"/>
+        </w:rPr>
+      </w:pPr>
+      <w:r>
+        <w:rPr>
+          <w:rFonts w:ascii="Times New Roman" w:hAnsi="Times New Roman" w:cs="Times New Roman"/>
+          <w:b/>
+          <w:sz w:val="26"/>
+          <w:szCs w:val="26"/>
+        </w:rPr>
+        <w:t>Combine results of multiple Health Check into a single Health Check</w:t>
+      </w:r>
+      <w:r>
+        <w:rPr>
+          <w:rFonts w:ascii="Times New Roman" w:hAnsi="Times New Roman" w:cs="Times New Roman"/>
+          <w:b/>
+          <w:sz w:val="26"/>
+          <w:szCs w:val="26"/>
+        </w:rPr>
+        <w:t xml:space="preserve">. </w:t>
+      </w:r>
+      <w:r>
+        <w:rPr>
+          <w:rFonts w:ascii="Times New Roman" w:hAnsi="Times New Roman" w:cs="Times New Roman"/>
+          <w:sz w:val="26"/>
+          <w:szCs w:val="26"/>
+        </w:rPr>
+        <w:t>In a word</w:t>
+      </w:r>
+      <w:r>
+        <w:rPr>
+          <w:rFonts w:ascii="Times New Roman" w:hAnsi="Times New Roman" w:cs="Times New Roman"/>
+          <w:b/>
+          <w:sz w:val="26"/>
+          <w:szCs w:val="26"/>
+        </w:rPr>
+        <w:t xml:space="preserve"> Calculated Health check is Parent Health Check</w:t>
+      </w:r>
+    </w:p>
+    <w:p>
+      <w:pPr>
+        <w:pStyle w:val="ListParagraph"/>
+        <w:numPr>
+          <w:ilvl w:val="0"/>
+          <w:numId w:val="7"/>
+        </w:numPr>
+        <w:rPr>
+          <w:rFonts w:ascii="Times New Roman" w:hAnsi="Times New Roman" w:cs="Times New Roman"/>
+          <w:b/>
+          <w:sz w:val="26"/>
+          <w:szCs w:val="26"/>
+        </w:rPr>
+      </w:pPr>
+      <w:r>
+        <w:rPr>
+          <w:rFonts w:ascii="Times New Roman" w:hAnsi="Times New Roman" w:cs="Times New Roman"/>
+          <w:b/>
+          <w:sz w:val="26"/>
+          <w:szCs w:val="26"/>
+        </w:rPr>
+        <w:t>You can use OR, AND or NOT</w:t>
+      </w:r>
+    </w:p>
+    <w:p>
+      <w:pPr>
+        <w:pStyle w:val="ListParagraph"/>
+        <w:numPr>
+          <w:ilvl w:val="0"/>
+          <w:numId w:val="7"/>
+        </w:numPr>
+        <w:rPr>
+          <w:rFonts w:ascii="Times New Roman" w:hAnsi="Times New Roman" w:cs="Times New Roman"/>
+          <w:sz w:val="26"/>
+          <w:szCs w:val="26"/>
+        </w:rPr>
+      </w:pPr>
+      <w:r>
+        <w:rPr>
+          <w:rFonts w:ascii="Times New Roman" w:hAnsi="Times New Roman" w:cs="Times New Roman"/>
+          <w:sz w:val="26"/>
+          <w:szCs w:val="26"/>
+        </w:rPr>
+        <w:t>Can monitor up to 256 Child Health Check</w:t>
+      </w:r>
+      <w:r>
+        <w:rPr>
+          <w:rFonts w:ascii="Times New Roman" w:hAnsi="Times New Roman" w:cs="Times New Roman"/>
+          <w:sz w:val="26"/>
+          <w:szCs w:val="26"/>
+        </w:rPr>
+        <w:t>s</w:t>
+      </w:r>
+    </w:p>
+    <w:p>
+      <w:pPr>
+        <w:pStyle w:val="ListParagraph"/>
+        <w:numPr>
+          <w:ilvl w:val="0"/>
+          <w:numId w:val="7"/>
+        </w:numPr>
+        <w:rPr>
+          <w:rFonts w:ascii="Times New Roman" w:hAnsi="Times New Roman" w:cs="Times New Roman"/>
+          <w:sz w:val="26"/>
+          <w:szCs w:val="26"/>
+        </w:rPr>
+      </w:pPr>
+      <w:r>
+        <w:rPr>
+          <w:rFonts w:ascii="Times New Roman" w:hAnsi="Times New Roman" w:cs="Times New Roman"/>
+          <w:sz w:val="26"/>
+          <w:szCs w:val="26"/>
+        </w:rPr>
+        <w:t>Specify how many health checks need to pass to make the parent pass</w:t>
+      </w:r>
+    </w:p>
+    <w:p>
+      <w:pPr>
+        <w:pStyle w:val="ListParagraph"/>
+        <w:numPr>
+          <w:ilvl w:val="0"/>
+          <w:numId w:val="7"/>
+        </w:numPr>
+        <w:rPr>
+          <w:rFonts w:ascii="Times New Roman" w:hAnsi="Times New Roman" w:cs="Times New Roman"/>
+          <w:b/>
+          <w:sz w:val="26"/>
+          <w:szCs w:val="26"/>
+        </w:rPr>
+      </w:pPr>
+      <w:r>
+        <w:rPr>
+          <w:rFonts w:ascii="Times New Roman" w:hAnsi="Times New Roman" w:cs="Times New Roman"/>
+          <w:sz w:val="26"/>
+          <w:szCs w:val="26"/>
+        </w:rPr>
+        <w:t xml:space="preserve">Usage: </w:t>
+      </w:r>
+      <w:r>
+        <w:rPr>
+          <w:rFonts w:ascii="Times New Roman" w:hAnsi="Times New Roman" w:cs="Times New Roman"/>
+          <w:b/>
+          <w:sz w:val="26"/>
+          <w:szCs w:val="26"/>
+        </w:rPr>
+        <w:t>perform maintenance</w:t>
+      </w:r>
+      <w:r>
+        <w:rPr>
+          <w:rFonts w:ascii="Times New Roman" w:hAnsi="Times New Roman" w:cs="Times New Roman"/>
+          <w:sz w:val="26"/>
+          <w:szCs w:val="26"/>
+        </w:rPr>
+        <w:t xml:space="preserve"> to your web </w:t>
+      </w:r>
+      <w:r>
+        <w:rPr>
+          <w:rFonts w:ascii="Times New Roman" w:hAnsi="Times New Roman" w:cs="Times New Roman"/>
+          <w:b/>
+          <w:sz w:val="26"/>
+          <w:szCs w:val="26"/>
+        </w:rPr>
+        <w:t>without causing all the health checks to fail</w:t>
+      </w:r>
+    </w:p>
+    <w:p>
+      <w:pPr>
+        <w:ind w:left="360"/>
+        <w:jc w:val="center"/>
+        <w:rPr>
+          <w:rFonts w:ascii="Times New Roman" w:hAnsi="Times New Roman" w:cs="Times New Roman"/>
+          <w:b/>
+          <w:sz w:val="26"/>
+          <w:szCs w:val="26"/>
+        </w:rPr>
+      </w:pPr>
+      <w:r>
+        <w:rPr>
+          <w:rFonts w:ascii="Times New Roman" w:hAnsi="Times New Roman" w:cs="Times New Roman"/>
+          <w:b/>
+          <w:noProof/>
+          <w:sz w:val="26"/>
+          <w:szCs w:val="26"/>
+        </w:rPr>
+        <w:drawing>
+          <wp:inline distT="0" distB="0" distL="0" distR="0" wp14:anchorId="3294B86C" wp14:editId="0CE21AD9">
+            <wp:extent cx="4477375" cy="6020640"/>
+            <wp:effectExtent l="0" t="0" r="0" b="0"/>
+            <wp:docPr id="14" name="Picture 14"/>
+            <wp:cNvGraphicFramePr>
+              <a:graphicFrameLocks xmlns:a="http://schemas.openxmlformats.org/drawingml/2006/main" noChangeAspect="1"/>
+            </wp:cNvGraphicFramePr>
+            <a:graphic xmlns:a="http://schemas.openxmlformats.org/drawingml/2006/main">
+              <a:graphicData uri="http://schemas.openxmlformats.org/drawingml/2006/picture">
+                <pic:pic xmlns:pic="http://schemas.openxmlformats.org/drawingml/2006/picture">
+                  <pic:nvPicPr>
+                    <pic:cNvPr id="1" name=""/>
+                    <pic:cNvPicPr/>
+                  </pic:nvPicPr>
+                  <pic:blipFill>
+                    <a:blip r:embed="rId23"/>
+                    <a:stretch>
+                      <a:fillRect/>
+                    </a:stretch>
+                  </pic:blipFill>
+                  <pic:spPr>
+                    <a:xfrm>
+                      <a:off x="0" y="0"/>
+                      <a:ext cx="4477375" cy="6020640"/>
+                    </a:xfrm>
+                    <a:prstGeom prst="rect">
+                      <a:avLst/>
+                    </a:prstGeom>
+                  </pic:spPr>
+                </pic:pic>
+              </a:graphicData>
+            </a:graphic>
+          </wp:inline>
+        </w:drawing>
+      </w:r>
+    </w:p>
+    <w:p>
+      <w:pPr>
+        <w:pStyle w:val="Heading3"/>
+        <w:rPr>
+          <w:rFonts w:ascii="Times New Roman" w:hAnsi="Times New Roman" w:cs="Times New Roman"/>
+          <w:b/>
+          <w:sz w:val="26"/>
+          <w:szCs w:val="26"/>
+        </w:rPr>
+      </w:pPr>
+      <w:r>
+        <w:rPr>
+          <w:rFonts w:ascii="Times New Roman" w:hAnsi="Times New Roman" w:cs="Times New Roman"/>
+          <w:b/>
+          <w:sz w:val="26"/>
+          <w:szCs w:val="26"/>
+        </w:rPr>
+        <w:lastRenderedPageBreak/>
+        <w:t>Health Checks – Private Hosted Zones</w:t>
+      </w:r>
+    </w:p>
+    <w:p>
+      <w:pPr>
+        <w:pStyle w:val="ListParagraph"/>
+        <w:numPr>
+          <w:ilvl w:val="0"/>
+          <w:numId w:val="7"/>
+        </w:numPr>
+        <w:rPr>
+          <w:rFonts w:ascii="Times New Roman" w:hAnsi="Times New Roman" w:cs="Times New Roman"/>
+          <w:sz w:val="26"/>
+          <w:szCs w:val="26"/>
+        </w:rPr>
+      </w:pPr>
+      <w:r>
+        <w:rPr>
+          <w:rFonts w:ascii="Times New Roman" w:hAnsi="Times New Roman" w:cs="Times New Roman"/>
+          <w:sz w:val="26"/>
+          <w:szCs w:val="26"/>
+        </w:rPr>
+        <w:t>Health Checkers are outside the VPC and cannot access or check Private Hosted Zone</w:t>
+      </w:r>
+    </w:p>
+    <w:p>
+      <w:pPr>
+        <w:pStyle w:val="ListParagraph"/>
+        <w:numPr>
+          <w:ilvl w:val="0"/>
+          <w:numId w:val="7"/>
+        </w:numPr>
+        <w:rPr>
+          <w:rFonts w:ascii="Times New Roman" w:hAnsi="Times New Roman" w:cs="Times New Roman"/>
+          <w:sz w:val="26"/>
+          <w:szCs w:val="26"/>
+        </w:rPr>
+      </w:pPr>
+      <w:r>
+        <w:rPr>
+          <w:rFonts w:ascii="Times New Roman" w:hAnsi="Times New Roman" w:cs="Times New Roman"/>
+          <w:sz w:val="26"/>
+          <w:szCs w:val="26"/>
+        </w:rPr>
+        <w:t xml:space="preserve">You can </w:t>
+      </w:r>
+      <w:r>
+        <w:rPr>
+          <w:rFonts w:ascii="Times New Roman" w:hAnsi="Times New Roman" w:cs="Times New Roman"/>
+          <w:b/>
+          <w:sz w:val="26"/>
+          <w:szCs w:val="26"/>
+        </w:rPr>
+        <w:t xml:space="preserve">create </w:t>
+      </w:r>
+      <w:proofErr w:type="spellStart"/>
+      <w:r>
+        <w:rPr>
+          <w:rFonts w:ascii="Times New Roman" w:hAnsi="Times New Roman" w:cs="Times New Roman"/>
+          <w:b/>
+          <w:sz w:val="26"/>
+          <w:szCs w:val="26"/>
+        </w:rPr>
+        <w:t>CloudWatch</w:t>
+      </w:r>
+      <w:proofErr w:type="spellEnd"/>
+      <w:r>
+        <w:rPr>
+          <w:rFonts w:ascii="Times New Roman" w:hAnsi="Times New Roman" w:cs="Times New Roman"/>
+          <w:b/>
+          <w:sz w:val="26"/>
+          <w:szCs w:val="26"/>
+        </w:rPr>
+        <w:t xml:space="preserve"> Metric and associate the </w:t>
+      </w:r>
+      <w:proofErr w:type="spellStart"/>
+      <w:r>
+        <w:rPr>
+          <w:rFonts w:ascii="Times New Roman" w:hAnsi="Times New Roman" w:cs="Times New Roman"/>
+          <w:b/>
+          <w:sz w:val="26"/>
+          <w:szCs w:val="26"/>
+        </w:rPr>
+        <w:t>CloudWatch</w:t>
+      </w:r>
+      <w:proofErr w:type="spellEnd"/>
+      <w:r>
+        <w:rPr>
+          <w:rFonts w:ascii="Times New Roman" w:hAnsi="Times New Roman" w:cs="Times New Roman"/>
+          <w:b/>
+          <w:sz w:val="26"/>
+          <w:szCs w:val="26"/>
+        </w:rPr>
+        <w:t xml:space="preserve"> Alarm</w:t>
+      </w:r>
+      <w:r>
+        <w:rPr>
+          <w:rFonts w:ascii="Times New Roman" w:hAnsi="Times New Roman" w:cs="Times New Roman"/>
+          <w:sz w:val="26"/>
+          <w:szCs w:val="26"/>
+        </w:rPr>
+        <w:t xml:space="preserve">, then </w:t>
+      </w:r>
+      <w:r>
+        <w:rPr>
+          <w:rFonts w:ascii="Times New Roman" w:hAnsi="Times New Roman" w:cs="Times New Roman"/>
+          <w:b/>
+          <w:sz w:val="26"/>
+          <w:szCs w:val="26"/>
+        </w:rPr>
+        <w:t>create Health Check that checks the alarm itself</w:t>
+      </w:r>
+      <w:r>
+        <w:rPr>
+          <w:rFonts w:ascii="Times New Roman" w:hAnsi="Times New Roman" w:cs="Times New Roman"/>
+          <w:sz w:val="26"/>
+          <w:szCs w:val="26"/>
+        </w:rPr>
+        <w:t xml:space="preserve"> in order to do Health Check on Private Hosted Zones</w:t>
+      </w:r>
+    </w:p>
+    <w:p>
+      <w:pPr>
+        <w:ind w:left="360"/>
+        <w:jc w:val="center"/>
+        <w:rPr>
+          <w:rFonts w:ascii="Times New Roman" w:hAnsi="Times New Roman" w:cs="Times New Roman"/>
+          <w:sz w:val="26"/>
+          <w:szCs w:val="26"/>
+        </w:rPr>
+      </w:pPr>
+      <w:r>
+        <w:rPr>
+          <w:rFonts w:ascii="Times New Roman" w:hAnsi="Times New Roman" w:cs="Times New Roman"/>
+          <w:noProof/>
+          <w:sz w:val="26"/>
+          <w:szCs w:val="26"/>
+        </w:rPr>
+        <w:drawing>
+          <wp:inline distT="0" distB="0" distL="0" distR="0" wp14:anchorId="3C4CE74F" wp14:editId="701D1FB9">
+            <wp:extent cx="5191850" cy="4667901"/>
+            <wp:effectExtent l="0" t="0" r="8890" b="0"/>
+            <wp:docPr id="13" name="Picture 13"/>
+            <wp:cNvGraphicFramePr>
+              <a:graphicFrameLocks xmlns:a="http://schemas.openxmlformats.org/drawingml/2006/main" noChangeAspect="1"/>
+            </wp:cNvGraphicFramePr>
+            <a:graphic xmlns:a="http://schemas.openxmlformats.org/drawingml/2006/main">
+              <a:graphicData uri="http://schemas.openxmlformats.org/drawingml/2006/picture">
+                <pic:pic xmlns:pic="http://schemas.openxmlformats.org/drawingml/2006/picture">
+                  <pic:nvPicPr>
+                    <pic:cNvPr id="1" name=""/>
+                    <pic:cNvPicPr/>
+                  </pic:nvPicPr>
+                  <pic:blipFill>
+                    <a:blip r:embed="rId24"/>
+                    <a:stretch>
+                      <a:fillRect/>
+                    </a:stretch>
+                  </pic:blipFill>
+                  <pic:spPr>
+                    <a:xfrm>
+                      <a:off x="0" y="0"/>
+                      <a:ext cx="5191850" cy="4667901"/>
+                    </a:xfrm>
+                    <a:prstGeom prst="rect">
+                      <a:avLst/>
+                    </a:prstGeom>
+                  </pic:spPr>
+                </pic:pic>
+              </a:graphicData>
+            </a:graphic>
+          </wp:inline>
+        </w:drawing>
+      </w:r>
+    </w:p>
+    <w:p>
+      <w:pPr>
+        <w:ind w:left="360"/>
+        <w:jc w:val="both"/>
+        <w:rPr>
+          <w:rFonts w:ascii="Times New Roman" w:hAnsi="Times New Roman" w:cs="Times New Roman"/>
+          <w:sz w:val="26"/>
+          <w:szCs w:val="26"/>
+        </w:rPr>
+      </w:pPr>
+      <w:r>
+        <w:rPr>
+          <w:rFonts w:ascii="Times New Roman" w:hAnsi="Times New Roman" w:cs="Times New Roman"/>
+          <w:sz w:val="26"/>
+          <w:szCs w:val="26"/>
+        </w:rPr>
+        <w:t>Health Checks – Hands-on</w:t>
+      </w:r>
+    </w:p>
+    <w:p>
+      <w:pPr>
+        <w:ind w:left="360"/>
+        <w:jc w:val="both"/>
+        <w:rPr>
+          <w:rFonts w:ascii="Times New Roman" w:hAnsi="Times New Roman" w:cs="Times New Roman"/>
+          <w:sz w:val="26"/>
+          <w:szCs w:val="26"/>
+        </w:rPr>
+      </w:pPr>
+      <w:hyperlink r:id="rId25" w:anchor="overview" w:history="1">
+        <w:r>
+          <w:rPr>
+            <w:rStyle w:val="Hyperlink"/>
+            <w:rFonts w:ascii="Times New Roman" w:hAnsi="Times New Roman" w:cs="Times New Roman"/>
+            <w:sz w:val="26"/>
+            <w:szCs w:val="26"/>
+          </w:rPr>
+          <w:t>https://www.udemy.com/course/aws-certified-solutions-architect-associate-saa-c03/learn/lecture/28384354#overview</w:t>
+        </w:r>
+      </w:hyperlink>
+    </w:p>
+    <w:p>
+      <w:pPr>
+        <w:rPr>
+          <w:rFonts w:ascii="Times New Roman" w:hAnsi="Times New Roman" w:cs="Times New Roman"/>
+          <w:sz w:val="26"/>
+          <w:szCs w:val="26"/>
+        </w:rPr>
+      </w:pPr>
+      <w:r>
+        <w:rPr>
+          <w:rFonts w:ascii="Times New Roman" w:hAnsi="Times New Roman" w:cs="Times New Roman"/>
+          <w:sz w:val="26"/>
+          <w:szCs w:val="26"/>
+        </w:rPr>
+        <w:br w:type="page"/>
+      </w:r>
+    </w:p>
+    <w:p>
+      <w:pPr>
+        <w:pStyle w:val="Heading3"/>
+        <w:rPr>
+          <w:rFonts w:ascii="Times New Roman" w:hAnsi="Times New Roman" w:cs="Times New Roman"/>
+          <w:sz w:val="26"/>
+          <w:szCs w:val="26"/>
+        </w:rPr>
+      </w:pPr>
+      <w:r>
+        <w:rPr>
+          <w:rFonts w:ascii="Times New Roman" w:hAnsi="Times New Roman" w:cs="Times New Roman"/>
+          <w:sz w:val="26"/>
+          <w:szCs w:val="26"/>
+        </w:rPr>
+        <w:lastRenderedPageBreak/>
+        <w:t>Failover – Routing Policies (Active-Passive)</w:t>
+      </w:r>
+    </w:p>
+    <w:p>
+      <w:pPr>
+        <w:ind w:left="360"/>
+        <w:jc w:val="both"/>
+        <w:rPr>
+          <w:rFonts w:ascii="Times New Roman" w:hAnsi="Times New Roman" w:cs="Times New Roman"/>
+          <w:sz w:val="26"/>
+          <w:szCs w:val="26"/>
+        </w:rPr>
+      </w:pPr>
+      <w:r>
+        <w:rPr>
+          <w:rFonts w:ascii="Times New Roman" w:hAnsi="Times New Roman" w:cs="Times New Roman"/>
+          <w:sz w:val="26"/>
+          <w:szCs w:val="26"/>
+        </w:rPr>
+        <w:t>Scenario: Client send DNS requests go through Route 53 domain</w:t>
+      </w:r>
+    </w:p>
+    <w:p>
+      <w:pPr>
+        <w:ind w:left="360"/>
+        <w:jc w:val="both"/>
+        <w:rPr>
+          <w:rFonts w:ascii="Times New Roman" w:hAnsi="Times New Roman" w:cs="Times New Roman"/>
+          <w:sz w:val="26"/>
+          <w:szCs w:val="26"/>
+        </w:rPr>
+      </w:pPr>
+      <w:r>
+        <w:rPr>
+          <w:rFonts w:ascii="Times New Roman" w:hAnsi="Times New Roman" w:cs="Times New Roman"/>
+          <w:sz w:val="26"/>
+          <w:szCs w:val="26"/>
+        </w:rPr>
+        <w:t>If mandatory instance Health Check is healthy then it will return response from primary instance</w:t>
+      </w:r>
+    </w:p>
+    <w:p>
+      <w:pPr>
+        <w:ind w:left="360"/>
+        <w:jc w:val="both"/>
+        <w:rPr>
+          <w:rFonts w:ascii="Times New Roman" w:hAnsi="Times New Roman" w:cs="Times New Roman"/>
+          <w:sz w:val="26"/>
+          <w:szCs w:val="26"/>
+        </w:rPr>
+      </w:pPr>
+      <w:r>
+        <w:rPr>
+          <w:rFonts w:ascii="Times New Roman" w:hAnsi="Times New Roman" w:cs="Times New Roman"/>
+          <w:sz w:val="26"/>
+          <w:szCs w:val="26"/>
+        </w:rPr>
+        <w:t xml:space="preserve">Else in the case of unhealthy it </w:t>
+      </w:r>
+      <w:proofErr w:type="gramStart"/>
+      <w:r>
+        <w:rPr>
+          <w:rFonts w:ascii="Times New Roman" w:hAnsi="Times New Roman" w:cs="Times New Roman"/>
+          <w:sz w:val="26"/>
+          <w:szCs w:val="26"/>
+        </w:rPr>
+        <w:t>do</w:t>
+      </w:r>
+      <w:proofErr w:type="gramEnd"/>
+      <w:r>
+        <w:rPr>
+          <w:rFonts w:ascii="Times New Roman" w:hAnsi="Times New Roman" w:cs="Times New Roman"/>
+          <w:sz w:val="26"/>
+          <w:szCs w:val="26"/>
+        </w:rPr>
+        <w:t xml:space="preserve"> Failover disaster </w:t>
+      </w:r>
+      <w:proofErr w:type="spellStart"/>
+      <w:r>
+        <w:rPr>
+          <w:rFonts w:ascii="Times New Roman" w:hAnsi="Times New Roman" w:cs="Times New Roman"/>
+          <w:sz w:val="26"/>
+          <w:szCs w:val="26"/>
+        </w:rPr>
+        <w:t>recover</w:t>
+      </w:r>
+      <w:proofErr w:type="spellEnd"/>
+      <w:r>
+        <w:rPr>
+          <w:rFonts w:ascii="Times New Roman" w:hAnsi="Times New Roman" w:cs="Times New Roman"/>
+          <w:sz w:val="26"/>
+          <w:szCs w:val="26"/>
+        </w:rPr>
+        <w:t xml:space="preserve"> and return secondary instance.</w:t>
+      </w:r>
+    </w:p>
+    <w:p>
+      <w:pPr>
+        <w:ind w:left="360"/>
+        <w:jc w:val="both"/>
+        <w:rPr>
+          <w:rFonts w:ascii="Times New Roman" w:hAnsi="Times New Roman" w:cs="Times New Roman"/>
+          <w:sz w:val="26"/>
+          <w:szCs w:val="26"/>
+        </w:rPr>
+      </w:pPr>
+      <w:r>
+        <w:rPr>
+          <w:rFonts w:ascii="Times New Roman" w:hAnsi="Times New Roman" w:cs="Times New Roman"/>
+          <w:noProof/>
+          <w:sz w:val="26"/>
+          <w:szCs w:val="26"/>
+        </w:rPr>
+        <w:drawing>
+          <wp:inline distT="0" distB="0" distL="0" distR="0" wp14:anchorId="78D3A17C" wp14:editId="66D66E65">
+            <wp:extent cx="5943600" cy="2939415"/>
+            <wp:effectExtent l="0" t="0" r="0" b="0"/>
+            <wp:docPr id="15" name="Picture 15"/>
+            <wp:cNvGraphicFramePr>
+              <a:graphicFrameLocks xmlns:a="http://schemas.openxmlformats.org/drawingml/2006/main" noChangeAspect="1"/>
+            </wp:cNvGraphicFramePr>
+            <a:graphic xmlns:a="http://schemas.openxmlformats.org/drawingml/2006/main">
+              <a:graphicData uri="http://schemas.openxmlformats.org/drawingml/2006/picture">
+                <pic:pic xmlns:pic="http://schemas.openxmlformats.org/drawingml/2006/picture">
+                  <pic:nvPicPr>
+                    <pic:cNvPr id="1" name=""/>
+                    <pic:cNvPicPr/>
+                  </pic:nvPicPr>
+                  <pic:blipFill>
+                    <a:blip r:embed="rId26"/>
+                    <a:stretch>
+                      <a:fillRect/>
+                    </a:stretch>
+                  </pic:blipFill>
+                  <pic:spPr>
+                    <a:xfrm>
+                      <a:off x="0" y="0"/>
+                      <a:ext cx="5943600" cy="2939415"/>
+                    </a:xfrm>
+                    <a:prstGeom prst="rect">
+                      <a:avLst/>
+                    </a:prstGeom>
+                  </pic:spPr>
+                </pic:pic>
+              </a:graphicData>
+            </a:graphic>
+          </wp:inline>
+        </w:drawing>
+      </w:r>
+    </w:p>
+    <w:p>
+      <w:pPr>
+        <w:ind w:left="360"/>
+        <w:rPr>
+          <w:rFonts w:ascii="Times New Roman" w:hAnsi="Times New Roman" w:cs="Times New Roman"/>
+          <w:sz w:val="26"/>
+          <w:szCs w:val="26"/>
+        </w:rPr>
+      </w:pPr>
+      <w:r>
+        <w:rPr>
+          <w:rFonts w:ascii="Times New Roman" w:hAnsi="Times New Roman" w:cs="Times New Roman"/>
+          <w:sz w:val="26"/>
+          <w:szCs w:val="26"/>
+        </w:rPr>
+        <w:t xml:space="preserve">Failover hands-on: </w:t>
+      </w:r>
+      <w:hyperlink r:id="rId27" w:anchor="overview" w:history="1">
+        <w:r>
+          <w:rPr>
+            <w:rStyle w:val="Hyperlink"/>
+            <w:rFonts w:ascii="Times New Roman" w:hAnsi="Times New Roman" w:cs="Times New Roman"/>
+            <w:sz w:val="26"/>
+            <w:szCs w:val="26"/>
+          </w:rPr>
+          <w:t>https://www.udemy.com/course/aws-certified-solutions-architect-associate-saa-c03/learn/lecture/13528204#overview</w:t>
+        </w:r>
+      </w:hyperlink>
+    </w:p>
+    <w:p>
+      <w:pPr>
+        <w:ind w:left="360"/>
+        <w:rPr>
+          <w:rFonts w:ascii="Times New Roman" w:hAnsi="Times New Roman" w:cs="Times New Roman"/>
+          <w:sz w:val="26"/>
+          <w:szCs w:val="26"/>
+        </w:rPr>
+      </w:pPr>
+    </w:p>
+    <w:p>
+      <w:pPr>
+        <w:pStyle w:val="Heading3"/>
+        <w:rPr>
+          <w:rFonts w:ascii="Times New Roman" w:hAnsi="Times New Roman" w:cs="Times New Roman"/>
+          <w:b/>
+          <w:sz w:val="26"/>
+          <w:szCs w:val="26"/>
+        </w:rPr>
+      </w:pPr>
+      <w:r>
+        <w:rPr>
+          <w:rFonts w:ascii="Times New Roman" w:hAnsi="Times New Roman" w:cs="Times New Roman"/>
+          <w:b/>
+          <w:sz w:val="26"/>
+          <w:szCs w:val="26"/>
+        </w:rPr>
+        <w:t>Geolocation</w:t>
+      </w:r>
+      <w:r>
+        <w:rPr>
+          <w:rFonts w:ascii="Times New Roman" w:hAnsi="Times New Roman" w:cs="Times New Roman"/>
+          <w:b/>
+          <w:sz w:val="26"/>
+          <w:szCs w:val="26"/>
+        </w:rPr>
+        <w:t xml:space="preserve"> – Route 53</w:t>
+      </w:r>
+    </w:p>
+    <w:p>
+      <w:pPr>
+        <w:pStyle w:val="ListParagraph"/>
+        <w:numPr>
+          <w:ilvl w:val="0"/>
+          <w:numId w:val="7"/>
+        </w:numPr>
+        <w:rPr>
+          <w:rFonts w:ascii="Times New Roman" w:hAnsi="Times New Roman" w:cs="Times New Roman"/>
+          <w:b/>
+          <w:sz w:val="26"/>
+          <w:szCs w:val="26"/>
+        </w:rPr>
+      </w:pPr>
+      <w:r>
+        <w:rPr>
+          <w:rFonts w:ascii="Times New Roman" w:hAnsi="Times New Roman" w:cs="Times New Roman"/>
+          <w:b/>
+          <w:sz w:val="26"/>
+          <w:szCs w:val="26"/>
+        </w:rPr>
+        <w:t>This routing is based on user location</w:t>
+      </w:r>
+    </w:p>
+    <w:p>
+      <w:pPr>
+        <w:pStyle w:val="ListParagraph"/>
+        <w:numPr>
+          <w:ilvl w:val="0"/>
+          <w:numId w:val="7"/>
+        </w:numPr>
+        <w:rPr>
+          <w:rFonts w:ascii="Times New Roman" w:hAnsi="Times New Roman" w:cs="Times New Roman"/>
+          <w:b/>
+          <w:sz w:val="26"/>
+          <w:szCs w:val="26"/>
+        </w:rPr>
+      </w:pPr>
+      <w:r>
+        <w:rPr>
+          <w:rFonts w:ascii="Times New Roman" w:hAnsi="Times New Roman" w:cs="Times New Roman"/>
+          <w:b/>
+          <w:sz w:val="26"/>
+          <w:szCs w:val="26"/>
+        </w:rPr>
+        <w:t>Use cases: web localization, restrict content distribution, load balancing, prevent other country domain able to access to nation localize only domain.</w:t>
+      </w:r>
+    </w:p>
+    <w:p>
+      <w:pPr>
+        <w:pStyle w:val="ListParagraph"/>
+        <w:numPr>
+          <w:ilvl w:val="0"/>
+          <w:numId w:val="7"/>
+        </w:numPr>
+        <w:rPr>
+          <w:rFonts w:ascii="Times New Roman" w:hAnsi="Times New Roman" w:cs="Times New Roman"/>
+          <w:sz w:val="26"/>
+          <w:szCs w:val="26"/>
+        </w:rPr>
+      </w:pPr>
+      <w:r>
+        <w:rPr>
+          <w:rFonts w:ascii="Times New Roman" w:hAnsi="Times New Roman" w:cs="Times New Roman"/>
+          <w:sz w:val="26"/>
+          <w:szCs w:val="26"/>
+        </w:rPr>
+        <w:t>Specify location by Continent, Country,</w:t>
+      </w:r>
+      <w:r>
+        <w:rPr>
+          <w:rFonts w:ascii="Times New Roman" w:hAnsi="Times New Roman" w:cs="Times New Roman"/>
+          <w:sz w:val="26"/>
+          <w:szCs w:val="26"/>
+        </w:rPr>
+        <w:t xml:space="preserve"> or state</w:t>
+      </w:r>
+    </w:p>
+    <w:p>
+      <w:pPr>
+        <w:pStyle w:val="ListParagraph"/>
+        <w:numPr>
+          <w:ilvl w:val="0"/>
+          <w:numId w:val="7"/>
+        </w:numPr>
+        <w:rPr>
+          <w:rFonts w:ascii="Times New Roman" w:hAnsi="Times New Roman" w:cs="Times New Roman"/>
+          <w:sz w:val="26"/>
+          <w:szCs w:val="26"/>
+        </w:rPr>
+      </w:pPr>
+      <w:r>
+        <w:rPr>
+          <w:rFonts w:ascii="Times New Roman" w:hAnsi="Times New Roman" w:cs="Times New Roman"/>
+          <w:sz w:val="26"/>
+          <w:szCs w:val="26"/>
+        </w:rPr>
+        <w:t>Should create a “Default” record (in case of no match on location)</w:t>
+      </w:r>
+    </w:p>
+    <w:p>
+      <w:pPr>
+        <w:pStyle w:val="ListParagraph"/>
+        <w:numPr>
+          <w:ilvl w:val="0"/>
+          <w:numId w:val="7"/>
+        </w:numPr>
+        <w:rPr>
+          <w:rFonts w:ascii="Times New Roman" w:hAnsi="Times New Roman" w:cs="Times New Roman"/>
+          <w:sz w:val="26"/>
+          <w:szCs w:val="26"/>
+        </w:rPr>
+      </w:pPr>
+      <w:r>
+        <w:rPr>
+          <w:rFonts w:ascii="Times New Roman" w:hAnsi="Times New Roman" w:cs="Times New Roman"/>
+          <w:sz w:val="26"/>
+          <w:szCs w:val="26"/>
+        </w:rPr>
+        <w:t>Can be associated with Health Checks</w:t>
+      </w:r>
+    </w:p>
+    <w:p>
+      <w:pPr>
+        <w:rPr>
+          <w:rFonts w:ascii="Times New Roman" w:hAnsi="Times New Roman" w:cs="Times New Roman"/>
+          <w:sz w:val="26"/>
+          <w:szCs w:val="26"/>
+        </w:rPr>
+      </w:pPr>
+      <w:r>
+        <w:rPr>
+          <w:rFonts w:ascii="Times New Roman" w:hAnsi="Times New Roman" w:cs="Times New Roman"/>
+          <w:sz w:val="26"/>
+          <w:szCs w:val="26"/>
+        </w:rPr>
+        <w:t xml:space="preserve">Geolocation Hands-on: </w:t>
+      </w:r>
+      <w:hyperlink r:id="rId28" w:anchor="overview" w:history="1">
+        <w:r>
+          <w:rPr>
+            <w:rStyle w:val="Hyperlink"/>
+            <w:rFonts w:ascii="Times New Roman" w:hAnsi="Times New Roman" w:cs="Times New Roman"/>
+            <w:sz w:val="26"/>
+            <w:szCs w:val="26"/>
+          </w:rPr>
+          <w:t>https://www.udemy.com/course/aws-certified-solutions-architect-associate-saa-c03/learn/lecture/13528206#overview</w:t>
+        </w:r>
+      </w:hyperlink>
+    </w:p>
+    <w:p>
+      <w:pPr>
+        <w:rPr>
+          <w:rFonts w:ascii="Times New Roman" w:hAnsi="Times New Roman" w:cs="Times New Roman"/>
+          <w:sz w:val="26"/>
+          <w:szCs w:val="26"/>
+        </w:rPr>
+      </w:pPr>
+      <w:r>
+        <w:rPr>
+          <w:rFonts w:ascii="Times New Roman" w:hAnsi="Times New Roman" w:cs="Times New Roman"/>
+          <w:sz w:val="26"/>
+          <w:szCs w:val="26"/>
+        </w:rPr>
+        <w:br w:type="page"/>
+      </w:r>
+    </w:p>
+    <w:p>
+      <w:pPr>
+        <w:pStyle w:val="Heading3"/>
+        <w:rPr>
+          <w:rFonts w:ascii="Times New Roman" w:hAnsi="Times New Roman" w:cs="Times New Roman"/>
+          <w:b/>
+          <w:sz w:val="26"/>
+          <w:szCs w:val="26"/>
+        </w:rPr>
+      </w:pPr>
+      <w:proofErr w:type="spellStart"/>
+      <w:r>
+        <w:rPr>
+          <w:rFonts w:ascii="Times New Roman" w:hAnsi="Times New Roman" w:cs="Times New Roman"/>
+          <w:b/>
+          <w:sz w:val="26"/>
+          <w:szCs w:val="26"/>
+        </w:rPr>
+        <w:lastRenderedPageBreak/>
+        <w:t>Geoproximity</w:t>
+      </w:r>
+      <w:proofErr w:type="spellEnd"/>
+      <w:r>
+        <w:rPr>
+          <w:rFonts w:ascii="Times New Roman" w:hAnsi="Times New Roman" w:cs="Times New Roman"/>
+          <w:b/>
+          <w:sz w:val="26"/>
+          <w:szCs w:val="26"/>
+        </w:rPr>
+        <w:t xml:space="preserve"> – Route 53</w:t>
+      </w:r>
+    </w:p>
+    <w:p>
+      <w:pPr>
+        <w:rPr>
+          <w:rFonts w:ascii="Times New Roman" w:hAnsi="Times New Roman" w:cs="Times New Roman"/>
+          <w:sz w:val="26"/>
+          <w:szCs w:val="26"/>
+        </w:rPr>
+      </w:pPr>
+      <w:r>
+        <w:rPr>
+          <w:rFonts w:ascii="Times New Roman" w:hAnsi="Times New Roman" w:cs="Times New Roman"/>
+          <w:sz w:val="26"/>
+          <w:szCs w:val="26"/>
+        </w:rPr>
+        <w:t>Geo – Geography</w:t>
+      </w:r>
+    </w:p>
+    <w:p>
+      <w:pPr>
+        <w:rPr>
+          <w:rFonts w:ascii="Times New Roman" w:hAnsi="Times New Roman" w:cs="Times New Roman"/>
+          <w:sz w:val="26"/>
+          <w:szCs w:val="26"/>
+        </w:rPr>
+      </w:pPr>
+      <w:r>
+        <w:rPr>
+          <w:rFonts w:ascii="Times New Roman" w:hAnsi="Times New Roman" w:cs="Times New Roman"/>
+          <w:sz w:val="26"/>
+          <w:szCs w:val="26"/>
+        </w:rPr>
+        <w:t>Proximity – The nearness of location of the close of relationship</w:t>
+      </w:r>
+    </w:p>
+    <w:p>
+      <w:pPr>
+        <w:rPr>
+          <w:rFonts w:ascii="Times New Roman" w:hAnsi="Times New Roman" w:cs="Times New Roman"/>
+          <w:sz w:val="26"/>
+          <w:szCs w:val="26"/>
+        </w:rPr>
+      </w:pPr>
+      <w:r>
+        <w:rPr>
+          <w:rFonts w:ascii="Times New Roman" w:hAnsi="Times New Roman" w:cs="Times New Roman"/>
+          <w:sz w:val="26"/>
+          <w:szCs w:val="26"/>
+        </w:rPr>
+        <w:t>S</w:t>
+      </w:r>
+      <w:r>
+        <w:rPr>
+          <w:rFonts w:ascii="Times New Roman" w:hAnsi="Times New Roman" w:cs="Times New Roman"/>
+          <w:sz w:val="26"/>
+          <w:szCs w:val="26"/>
+        </w:rPr>
+        <w:t xml:space="preserve">o </w:t>
+      </w:r>
+      <w:proofErr w:type="spellStart"/>
+      <w:r>
+        <w:rPr>
+          <w:rFonts w:ascii="Times New Roman" w:hAnsi="Times New Roman" w:cs="Times New Roman"/>
+          <w:sz w:val="26"/>
+          <w:szCs w:val="26"/>
+        </w:rPr>
+        <w:t>Geoproximity</w:t>
+      </w:r>
+      <w:proofErr w:type="spellEnd"/>
+      <w:r>
+        <w:rPr>
+          <w:rFonts w:ascii="Times New Roman" w:hAnsi="Times New Roman" w:cs="Times New Roman"/>
+          <w:sz w:val="26"/>
+          <w:szCs w:val="26"/>
+        </w:rPr>
+        <w:t xml:space="preserve"> mean near </w:t>
+      </w:r>
+      <w:r>
+        <w:rPr>
+          <w:rFonts w:ascii="Times New Roman" w:hAnsi="Times New Roman" w:cs="Times New Roman"/>
+          <w:sz w:val="26"/>
+          <w:szCs w:val="26"/>
+        </w:rPr>
+        <w:t xml:space="preserve">physical </w:t>
+      </w:r>
+      <w:r>
+        <w:rPr>
+          <w:rFonts w:ascii="Times New Roman" w:hAnsi="Times New Roman" w:cs="Times New Roman"/>
+          <w:sz w:val="26"/>
+          <w:szCs w:val="26"/>
+        </w:rPr>
+        <w:t>location</w:t>
+      </w:r>
+    </w:p>
+    <w:p>
+      <w:pPr>
+        <w:pStyle w:val="ListParagraph"/>
+        <w:numPr>
+          <w:ilvl w:val="0"/>
+          <w:numId w:val="5"/>
+        </w:numPr>
+        <w:rPr>
+          <w:rFonts w:ascii="Times New Roman" w:hAnsi="Times New Roman" w:cs="Times New Roman"/>
+          <w:sz w:val="26"/>
+          <w:szCs w:val="26"/>
+        </w:rPr>
+      </w:pPr>
+      <w:proofErr w:type="spellStart"/>
+      <w:r>
+        <w:rPr>
+          <w:rFonts w:ascii="Times New Roman" w:hAnsi="Times New Roman" w:cs="Times New Roman"/>
+          <w:sz w:val="26"/>
+          <w:szCs w:val="26"/>
+        </w:rPr>
+        <w:t>Geoproximity</w:t>
+      </w:r>
+      <w:proofErr w:type="spellEnd"/>
+      <w:r>
+        <w:rPr>
+          <w:rFonts w:ascii="Times New Roman" w:hAnsi="Times New Roman" w:cs="Times New Roman"/>
+          <w:sz w:val="26"/>
+          <w:szCs w:val="26"/>
+        </w:rPr>
+        <w:t xml:space="preserve"> Routing Policy</w:t>
+      </w:r>
+    </w:p>
+    <w:p>
+      <w:pPr>
+        <w:pStyle w:val="ListParagraph"/>
+        <w:numPr>
+          <w:ilvl w:val="0"/>
+          <w:numId w:val="7"/>
+        </w:numPr>
+        <w:rPr>
+          <w:rFonts w:ascii="Times New Roman" w:hAnsi="Times New Roman" w:cs="Times New Roman"/>
+          <w:b/>
+          <w:sz w:val="26"/>
+          <w:szCs w:val="26"/>
+        </w:rPr>
+      </w:pPr>
+      <w:r>
+        <w:rPr>
+          <w:rFonts w:ascii="Times New Roman" w:hAnsi="Times New Roman" w:cs="Times New Roman"/>
+          <w:b/>
+          <w:sz w:val="26"/>
+          <w:szCs w:val="26"/>
+        </w:rPr>
+        <w:t>Route traffic to your resource based on how close the geographic location of users and resources</w:t>
+      </w:r>
+    </w:p>
+    <w:p>
+      <w:pPr>
+        <w:pStyle w:val="ListParagraph"/>
+        <w:numPr>
+          <w:ilvl w:val="0"/>
+          <w:numId w:val="7"/>
+        </w:numPr>
+        <w:rPr>
+          <w:rFonts w:ascii="Times New Roman" w:hAnsi="Times New Roman" w:cs="Times New Roman"/>
+          <w:b/>
+          <w:sz w:val="26"/>
+          <w:szCs w:val="26"/>
+        </w:rPr>
+      </w:pPr>
+      <w:r>
+        <w:rPr>
+          <w:rFonts w:ascii="Times New Roman" w:hAnsi="Times New Roman" w:cs="Times New Roman"/>
+          <w:b/>
+          <w:sz w:val="26"/>
+          <w:szCs w:val="26"/>
+        </w:rPr>
+        <w:t>Ability to shift more traffic to resources based on defined bias</w:t>
+      </w:r>
+    </w:p>
+    <w:p>
+      <w:pPr>
+        <w:pStyle w:val="ListParagraph"/>
+        <w:numPr>
+          <w:ilvl w:val="0"/>
+          <w:numId w:val="7"/>
+        </w:numPr>
+        <w:rPr>
+          <w:rFonts w:ascii="Times New Roman" w:hAnsi="Times New Roman" w:cs="Times New Roman"/>
+          <w:sz w:val="26"/>
+          <w:szCs w:val="26"/>
+        </w:rPr>
+      </w:pPr>
+      <w:r>
+        <w:rPr>
+          <w:rFonts w:ascii="Times New Roman" w:hAnsi="Times New Roman" w:cs="Times New Roman"/>
+          <w:sz w:val="26"/>
+          <w:szCs w:val="26"/>
+        </w:rPr>
+        <w:t>To change the size of the geographic region, specify bias values:</w:t>
+      </w:r>
+    </w:p>
+    <w:p>
+      <w:pPr>
+        <w:pStyle w:val="ListParagraph"/>
+        <w:numPr>
+          <w:ilvl w:val="1"/>
+          <w:numId w:val="7"/>
+        </w:numPr>
+        <w:rPr>
+          <w:rFonts w:ascii="Times New Roman" w:hAnsi="Times New Roman" w:cs="Times New Roman"/>
+          <w:sz w:val="26"/>
+          <w:szCs w:val="26"/>
+        </w:rPr>
+      </w:pPr>
+      <w:r>
+        <w:rPr>
+          <w:rFonts w:ascii="Times New Roman" w:hAnsi="Times New Roman" w:cs="Times New Roman"/>
+          <w:sz w:val="26"/>
+          <w:szCs w:val="26"/>
+        </w:rPr>
+        <w:t>To expand (1 to 99) – more traffic to the resource</w:t>
+      </w:r>
+    </w:p>
+    <w:p>
+      <w:pPr>
+        <w:pStyle w:val="ListParagraph"/>
+        <w:numPr>
+          <w:ilvl w:val="1"/>
+          <w:numId w:val="7"/>
+        </w:numPr>
+        <w:rPr>
+          <w:rFonts w:ascii="Times New Roman" w:hAnsi="Times New Roman" w:cs="Times New Roman"/>
+          <w:sz w:val="26"/>
+          <w:szCs w:val="26"/>
+        </w:rPr>
+      </w:pPr>
+      <w:r>
+        <w:rPr>
+          <w:rFonts w:ascii="Times New Roman" w:hAnsi="Times New Roman" w:cs="Times New Roman"/>
+          <w:sz w:val="26"/>
+          <w:szCs w:val="26"/>
+        </w:rPr>
+        <w:t>To shrink (-1 to -99) – less traffic to the resource</w:t>
+      </w:r>
+    </w:p>
+    <w:p>
+      <w:pPr>
+        <w:pStyle w:val="ListParagraph"/>
+        <w:numPr>
+          <w:ilvl w:val="0"/>
+          <w:numId w:val="7"/>
+        </w:numPr>
+        <w:rPr>
+          <w:rFonts w:ascii="Times New Roman" w:hAnsi="Times New Roman" w:cs="Times New Roman"/>
+          <w:sz w:val="26"/>
+          <w:szCs w:val="26"/>
+        </w:rPr>
+      </w:pPr>
+      <w:r>
+        <w:rPr>
+          <w:rFonts w:ascii="Times New Roman" w:hAnsi="Times New Roman" w:cs="Times New Roman"/>
+          <w:sz w:val="26"/>
+          <w:szCs w:val="26"/>
+        </w:rPr>
+        <w:t>Resources can be:</w:t>
+      </w:r>
+    </w:p>
+    <w:p>
+      <w:pPr>
+        <w:pStyle w:val="ListParagraph"/>
+        <w:numPr>
+          <w:ilvl w:val="1"/>
+          <w:numId w:val="7"/>
+        </w:numPr>
+        <w:rPr>
+          <w:rFonts w:ascii="Times New Roman" w:hAnsi="Times New Roman" w:cs="Times New Roman"/>
+          <w:sz w:val="26"/>
+          <w:szCs w:val="26"/>
+        </w:rPr>
+      </w:pPr>
+      <w:r>
+        <w:rPr>
+          <w:rFonts w:ascii="Times New Roman" w:hAnsi="Times New Roman" w:cs="Times New Roman"/>
+          <w:sz w:val="26"/>
+          <w:szCs w:val="26"/>
+        </w:rPr>
+        <w:t>AWS resources (specify AWS region)</w:t>
+      </w:r>
+    </w:p>
+    <w:p>
+      <w:pPr>
+        <w:pStyle w:val="ListParagraph"/>
+        <w:numPr>
+          <w:ilvl w:val="1"/>
+          <w:numId w:val="7"/>
+        </w:numPr>
+        <w:rPr>
+          <w:rFonts w:ascii="Times New Roman" w:hAnsi="Times New Roman" w:cs="Times New Roman"/>
+          <w:sz w:val="26"/>
+          <w:szCs w:val="26"/>
+        </w:rPr>
+      </w:pPr>
+      <w:r>
+        <w:rPr>
+          <w:rFonts w:ascii="Times New Roman" w:hAnsi="Times New Roman" w:cs="Times New Roman"/>
+          <w:sz w:val="26"/>
+          <w:szCs w:val="26"/>
+        </w:rPr>
+        <w:t>Non-AWS resources (specify Latitude and Longitude)</w:t>
+      </w:r>
+    </w:p>
+    <w:p>
+      <w:pPr>
+        <w:pStyle w:val="ListParagraph"/>
+        <w:numPr>
+          <w:ilvl w:val="0"/>
+          <w:numId w:val="7"/>
+        </w:numPr>
+        <w:rPr>
+          <w:rFonts w:ascii="Times New Roman" w:hAnsi="Times New Roman" w:cs="Times New Roman"/>
+          <w:sz w:val="26"/>
+          <w:szCs w:val="26"/>
+        </w:rPr>
+      </w:pPr>
+      <w:r>
+        <w:rPr>
+          <w:rFonts w:ascii="Times New Roman" w:hAnsi="Times New Roman" w:cs="Times New Roman"/>
+          <w:sz w:val="26"/>
+          <w:szCs w:val="26"/>
+        </w:rPr>
+        <w:t>You must use Route 53 Traffic Flow to use this feature</w:t>
+      </w:r>
+    </w:p>
+    <w:p>
+      <w:pPr>
+        <w:ind w:left="360"/>
+        <w:rPr>
+          <w:rFonts w:ascii="Times New Roman" w:hAnsi="Times New Roman" w:cs="Times New Roman"/>
+          <w:sz w:val="26"/>
+          <w:szCs w:val="26"/>
+        </w:rPr>
+      </w:pPr>
+    </w:p>
+    <w:p>
+      <w:pPr>
+        <w:pStyle w:val="Heading3"/>
+        <w:rPr>
+          <w:rFonts w:ascii="Times New Roman" w:hAnsi="Times New Roman" w:cs="Times New Roman"/>
+          <w:b/>
+          <w:sz w:val="26"/>
+          <w:szCs w:val="26"/>
+        </w:rPr>
+      </w:pPr>
+      <w:r>
+        <w:rPr>
+          <w:rFonts w:ascii="Times New Roman" w:hAnsi="Times New Roman" w:cs="Times New Roman"/>
+          <w:b/>
+          <w:sz w:val="26"/>
+          <w:szCs w:val="26"/>
+        </w:rPr>
+        <w:t>IP-based Routing – Routing Policies</w:t>
+      </w:r>
+    </w:p>
+    <w:p>
+      <w:pPr>
+        <w:pStyle w:val="ListParagraph"/>
+        <w:numPr>
+          <w:ilvl w:val="0"/>
+          <w:numId w:val="7"/>
+        </w:numPr>
+        <w:rPr>
+          <w:rFonts w:ascii="Times New Roman" w:hAnsi="Times New Roman" w:cs="Times New Roman"/>
+          <w:b/>
+          <w:sz w:val="26"/>
+          <w:szCs w:val="26"/>
+        </w:rPr>
+      </w:pPr>
+      <w:r>
+        <w:rPr>
+          <w:rFonts w:ascii="Times New Roman" w:hAnsi="Times New Roman" w:cs="Times New Roman"/>
+          <w:b/>
+          <w:sz w:val="26"/>
+          <w:szCs w:val="26"/>
+        </w:rPr>
+        <w:t>Routing based on client’s IP addresses</w:t>
+      </w:r>
+    </w:p>
+    <w:p>
+      <w:pPr>
+        <w:pStyle w:val="ListParagraph"/>
+        <w:numPr>
+          <w:ilvl w:val="0"/>
+          <w:numId w:val="7"/>
+        </w:numPr>
+        <w:rPr>
+          <w:rFonts w:ascii="Times New Roman" w:hAnsi="Times New Roman" w:cs="Times New Roman"/>
+          <w:b/>
+          <w:sz w:val="26"/>
+          <w:szCs w:val="26"/>
+        </w:rPr>
+      </w:pPr>
+      <w:r>
+        <w:rPr>
+          <w:rFonts w:ascii="Times New Roman" w:hAnsi="Times New Roman" w:cs="Times New Roman"/>
+          <w:b/>
+          <w:sz w:val="26"/>
+          <w:szCs w:val="26"/>
+        </w:rPr>
+        <w:t>Use cases: optimize performance, reduce network costs….</w:t>
+      </w:r>
+    </w:p>
+    <w:p>
+      <w:pPr>
+        <w:pStyle w:val="ListParagraph"/>
+        <w:numPr>
+          <w:ilvl w:val="0"/>
+          <w:numId w:val="7"/>
+        </w:numPr>
+        <w:rPr>
+          <w:rFonts w:ascii="Times New Roman" w:hAnsi="Times New Roman" w:cs="Times New Roman"/>
+          <w:sz w:val="26"/>
+          <w:szCs w:val="26"/>
+        </w:rPr>
+      </w:pPr>
+      <w:r>
+        <w:rPr>
+          <w:rFonts w:ascii="Times New Roman" w:hAnsi="Times New Roman" w:cs="Times New Roman"/>
+          <w:sz w:val="26"/>
+          <w:szCs w:val="26"/>
+        </w:rPr>
+        <w:t>You provide a list of CIDRs for your clients and the corresponding endpoints/locations (user-IP-to-endpoint mappings)</w:t>
+      </w:r>
+    </w:p>
+    <w:p>
+      <w:pPr>
+        <w:pStyle w:val="ListParagraph"/>
+        <w:numPr>
+          <w:ilvl w:val="0"/>
+          <w:numId w:val="7"/>
+        </w:numPr>
+        <w:rPr>
+          <w:rFonts w:ascii="Times New Roman" w:hAnsi="Times New Roman" w:cs="Times New Roman"/>
+          <w:sz w:val="26"/>
+          <w:szCs w:val="26"/>
+        </w:rPr>
+      </w:pPr>
+      <w:r>
+        <w:rPr>
+          <w:rFonts w:ascii="Times New Roman" w:hAnsi="Times New Roman" w:cs="Times New Roman"/>
+          <w:sz w:val="26"/>
+          <w:szCs w:val="26"/>
+        </w:rPr>
+        <w:t>Example: route end users from a particular ISP to a specific endpoint</w:t>
+      </w:r>
+    </w:p>
+    <w:p>
+      <w:pPr>
+        <w:rPr>
+          <w:rFonts w:ascii="Times New Roman" w:hAnsi="Times New Roman" w:cs="Times New Roman"/>
+          <w:sz w:val="26"/>
+          <w:szCs w:val="26"/>
+        </w:rPr>
+      </w:pPr>
+    </w:p>
+    <w:p>
+      <w:pPr>
+        <w:pStyle w:val="Heading3"/>
+        <w:rPr>
+          <w:rFonts w:ascii="Times New Roman" w:hAnsi="Times New Roman" w:cs="Times New Roman"/>
+          <w:sz w:val="26"/>
+          <w:szCs w:val="26"/>
+        </w:rPr>
+      </w:pPr>
+      <w:r>
+        <w:rPr>
+          <w:rFonts w:ascii="Times New Roman" w:hAnsi="Times New Roman" w:cs="Times New Roman"/>
+          <w:sz w:val="26"/>
+          <w:szCs w:val="26"/>
+        </w:rPr>
+        <w:t>Multi-value – Routing Policies</w:t>
+      </w:r>
+    </w:p>
+    <w:p>
+      <w:pPr>
+        <w:pStyle w:val="ListParagraph"/>
+        <w:numPr>
+          <w:ilvl w:val="0"/>
+          <w:numId w:val="7"/>
+        </w:numPr>
+        <w:rPr>
+          <w:rFonts w:ascii="Times New Roman" w:hAnsi="Times New Roman" w:cs="Times New Roman"/>
+          <w:b/>
+          <w:sz w:val="26"/>
+          <w:szCs w:val="26"/>
+        </w:rPr>
+      </w:pPr>
+      <w:r>
+        <w:rPr>
+          <w:rFonts w:ascii="Times New Roman" w:hAnsi="Times New Roman" w:cs="Times New Roman"/>
+          <w:b/>
+          <w:sz w:val="26"/>
+          <w:szCs w:val="26"/>
+        </w:rPr>
+        <w:t>Use when routing traffic to multiple resources</w:t>
+      </w:r>
+    </w:p>
+    <w:p>
+      <w:pPr>
+        <w:pStyle w:val="ListParagraph"/>
+        <w:numPr>
+          <w:ilvl w:val="0"/>
+          <w:numId w:val="7"/>
+        </w:numPr>
+        <w:rPr>
+          <w:rFonts w:ascii="Times New Roman" w:hAnsi="Times New Roman" w:cs="Times New Roman"/>
+          <w:sz w:val="26"/>
+          <w:szCs w:val="26"/>
+        </w:rPr>
+      </w:pPr>
+      <w:r>
+        <w:rPr>
+          <w:rFonts w:ascii="Times New Roman" w:hAnsi="Times New Roman" w:cs="Times New Roman"/>
+          <w:sz w:val="26"/>
+          <w:szCs w:val="26"/>
+        </w:rPr>
+        <w:t>Route 53 return multiple value/resources</w:t>
+      </w:r>
+    </w:p>
+    <w:p>
+      <w:pPr>
+        <w:pStyle w:val="ListParagraph"/>
+        <w:numPr>
+          <w:ilvl w:val="0"/>
+          <w:numId w:val="7"/>
+        </w:numPr>
+        <w:rPr>
+          <w:rFonts w:ascii="Times New Roman" w:hAnsi="Times New Roman" w:cs="Times New Roman"/>
+          <w:sz w:val="26"/>
+          <w:szCs w:val="26"/>
+        </w:rPr>
+      </w:pPr>
+      <w:r>
+        <w:rPr>
+          <w:rFonts w:ascii="Times New Roman" w:hAnsi="Times New Roman" w:cs="Times New Roman"/>
+          <w:sz w:val="26"/>
+          <w:szCs w:val="26"/>
+        </w:rPr>
+        <w:t>Can be associated with Health Checks (return only values for healthy resources)</w:t>
+      </w:r>
+    </w:p>
+    <w:p>
+      <w:pPr>
+        <w:pStyle w:val="ListParagraph"/>
+        <w:numPr>
+          <w:ilvl w:val="0"/>
+          <w:numId w:val="7"/>
+        </w:numPr>
+        <w:rPr>
+          <w:rFonts w:ascii="Times New Roman" w:hAnsi="Times New Roman" w:cs="Times New Roman"/>
+          <w:b/>
+          <w:sz w:val="26"/>
+          <w:szCs w:val="26"/>
+        </w:rPr>
+      </w:pPr>
+      <w:r>
+        <w:rPr>
+          <w:rFonts w:ascii="Times New Roman" w:hAnsi="Times New Roman" w:cs="Times New Roman"/>
+          <w:b/>
+          <w:sz w:val="26"/>
+          <w:szCs w:val="26"/>
+        </w:rPr>
+        <w:t>Up to 8 healthy records are returned for each Multi-Value query</w:t>
+      </w:r>
+    </w:p>
+    <w:p>
+      <w:pPr>
+        <w:pStyle w:val="ListParagraph"/>
+        <w:numPr>
+          <w:ilvl w:val="0"/>
+          <w:numId w:val="7"/>
+        </w:numPr>
+        <w:rPr>
+          <w:rFonts w:ascii="Times New Roman" w:hAnsi="Times New Roman" w:cs="Times New Roman"/>
+          <w:sz w:val="26"/>
+          <w:szCs w:val="26"/>
+        </w:rPr>
+      </w:pPr>
+      <w:r>
+        <w:rPr>
+          <w:rFonts w:ascii="Times New Roman" w:hAnsi="Times New Roman" w:cs="Times New Roman"/>
+          <w:sz w:val="26"/>
+          <w:szCs w:val="26"/>
+        </w:rPr>
+        <w:t>Multi-Value is not a substitute for having an ELB</w:t>
+      </w:r>
+    </w:p>
+    <w:p>
+      <w:pPr>
+        <w:rPr>
+          <w:rFonts w:ascii="Times New Roman" w:hAnsi="Times New Roman" w:cs="Times New Roman"/>
+          <w:sz w:val="26"/>
+          <w:szCs w:val="26"/>
+        </w:rPr>
+      </w:pPr>
+      <w:r>
+        <w:rPr>
+          <w:rFonts w:ascii="Times New Roman" w:hAnsi="Times New Roman" w:cs="Times New Roman"/>
+          <w:sz w:val="26"/>
+          <w:szCs w:val="26"/>
+        </w:rPr>
+        <w:t xml:space="preserve">Multi-Value – Hands-on: </w:t>
+      </w:r>
+      <w:hyperlink r:id="rId29" w:anchor="overview" w:history="1">
+        <w:r>
+          <w:rPr>
+            <w:rStyle w:val="Hyperlink"/>
+            <w:rFonts w:ascii="Times New Roman" w:hAnsi="Times New Roman" w:cs="Times New Roman"/>
+            <w:sz w:val="26"/>
+            <w:szCs w:val="26"/>
+          </w:rPr>
+          <w:t>https://www.udemy.com/course/aws-certified-solutions-architect-associate-saa-c03/learn/lecture/13528210#overview</w:t>
+        </w:r>
+      </w:hyperlink>
+    </w:p>
+    <w:p>
+      <w:pPr>
+        <w:rPr>
+          <w:rFonts w:ascii="Times New Roman" w:hAnsi="Times New Roman" w:cs="Times New Roman"/>
+          <w:sz w:val="26"/>
+          <w:szCs w:val="26"/>
+        </w:rPr>
+      </w:pPr>
+      <w:r>
+        <w:rPr>
+          <w:rFonts w:ascii="Times New Roman" w:hAnsi="Times New Roman" w:cs="Times New Roman"/>
+          <w:sz w:val="26"/>
+          <w:szCs w:val="26"/>
+        </w:rPr>
+        <w:t>In Hosted Zones: Create Record then select Routing Policy “</w:t>
+      </w:r>
+      <w:proofErr w:type="spellStart"/>
+      <w:r>
+        <w:rPr>
+          <w:rFonts w:ascii="Times New Roman" w:hAnsi="Times New Roman" w:cs="Times New Roman"/>
+          <w:sz w:val="26"/>
+          <w:szCs w:val="26"/>
+        </w:rPr>
+        <w:t>Multivalue</w:t>
+      </w:r>
+      <w:proofErr w:type="spellEnd"/>
+      <w:r>
+        <w:rPr>
+          <w:rFonts w:ascii="Times New Roman" w:hAnsi="Times New Roman" w:cs="Times New Roman"/>
+          <w:sz w:val="26"/>
+          <w:szCs w:val="26"/>
+        </w:rPr>
+        <w:t xml:space="preserve"> answer” then input IP in “Value” and Health check for each region(optional) then create another record since this is Multi-value record</w:t>
+      </w:r>
+    </w:p>
+    <w:p>
+      <w:pPr>
+        <w:rPr>
+          <w:rFonts w:ascii="Times New Roman" w:hAnsi="Times New Roman" w:cs="Times New Roman"/>
+          <w:b/>
+          <w:sz w:val="26"/>
+          <w:szCs w:val="26"/>
+        </w:rPr>
+      </w:pPr>
+      <w:r>
+        <w:rPr>
+          <w:rFonts w:ascii="Times New Roman" w:hAnsi="Times New Roman" w:cs="Times New Roman"/>
+          <w:sz w:val="26"/>
+          <w:szCs w:val="26"/>
+        </w:rPr>
+        <w:lastRenderedPageBreak/>
+        <w:t xml:space="preserve">Finally, </w:t>
+      </w:r>
+      <w:r>
+        <w:rPr>
+          <w:rFonts w:ascii="Times New Roman" w:hAnsi="Times New Roman" w:cs="Times New Roman"/>
+          <w:b/>
+          <w:sz w:val="26"/>
+          <w:szCs w:val="26"/>
+        </w:rPr>
+        <w:t>when call</w:t>
+      </w:r>
+      <w:r>
+        <w:rPr>
+          <w:rFonts w:ascii="Times New Roman" w:hAnsi="Times New Roman" w:cs="Times New Roman"/>
+          <w:sz w:val="26"/>
+          <w:szCs w:val="26"/>
+        </w:rPr>
+        <w:t xml:space="preserve"> </w:t>
+      </w:r>
+      <w:r>
+        <w:rPr>
+          <w:rFonts w:ascii="Times New Roman" w:hAnsi="Times New Roman" w:cs="Times New Roman"/>
+          <w:b/>
+          <w:sz w:val="26"/>
+          <w:szCs w:val="26"/>
+        </w:rPr>
+        <w:t>dig multi.domain_name.com it will return multiple IP address since this is multi values routing policy Record</w:t>
+      </w:r>
+      <w:r>
+        <w:rPr>
+          <w:rFonts w:ascii="Times New Roman" w:hAnsi="Times New Roman" w:cs="Times New Roman"/>
+          <w:b/>
+          <w:sz w:val="26"/>
+          <w:szCs w:val="26"/>
+        </w:rPr>
+        <w:t>.</w:t>
+      </w:r>
+    </w:p>
+    <w:p>
+      <w:pPr>
+        <w:rPr>
+          <w:rFonts w:ascii="Times New Roman" w:hAnsi="Times New Roman" w:cs="Times New Roman"/>
+          <w:b/>
+          <w:sz w:val="26"/>
+          <w:szCs w:val="26"/>
+        </w:rPr>
+      </w:pPr>
+    </w:p>
+    <w:p>
+      <w:pPr>
+        <w:pStyle w:val="Heading3"/>
+        <w:rPr>
+          <w:rFonts w:ascii="Times New Roman" w:hAnsi="Times New Roman" w:cs="Times New Roman"/>
+          <w:b/>
+          <w:sz w:val="26"/>
+          <w:szCs w:val="26"/>
+        </w:rPr>
+      </w:pPr>
+      <w:r>
+        <w:rPr>
+          <w:rFonts w:ascii="Times New Roman" w:hAnsi="Times New Roman" w:cs="Times New Roman"/>
+          <w:b/>
+          <w:sz w:val="26"/>
+          <w:szCs w:val="26"/>
+        </w:rPr>
+        <w:t>3</w:t>
+      </w:r>
+      <w:r>
+        <w:rPr>
+          <w:rFonts w:ascii="Times New Roman" w:hAnsi="Times New Roman" w:cs="Times New Roman"/>
+          <w:b/>
+          <w:sz w:val="26"/>
+          <w:szCs w:val="26"/>
+          <w:vertAlign w:val="superscript"/>
+        </w:rPr>
+        <w:t>rd</w:t>
+      </w:r>
+      <w:r>
+        <w:rPr>
+          <w:rFonts w:ascii="Times New Roman" w:hAnsi="Times New Roman" w:cs="Times New Roman"/>
+          <w:b/>
+          <w:sz w:val="26"/>
+          <w:szCs w:val="26"/>
+        </w:rPr>
+        <w:t xml:space="preserve"> party Registrar with Amazon Route 53</w:t>
+      </w:r>
+    </w:p>
+    <w:p>
+      <w:pPr>
+        <w:pStyle w:val="ListParagraph"/>
+        <w:numPr>
+          <w:ilvl w:val="0"/>
+          <w:numId w:val="7"/>
+        </w:numPr>
+        <w:rPr>
+          <w:rFonts w:ascii="Times New Roman" w:hAnsi="Times New Roman" w:cs="Times New Roman"/>
+          <w:sz w:val="26"/>
+          <w:szCs w:val="26"/>
+        </w:rPr>
+      </w:pPr>
+      <w:r>
+        <w:rPr>
+          <w:rFonts w:ascii="Times New Roman" w:hAnsi="Times New Roman" w:cs="Times New Roman"/>
+          <w:sz w:val="26"/>
+          <w:szCs w:val="26"/>
+        </w:rPr>
+        <w:t>if you buy domain on 3</w:t>
+      </w:r>
+      <w:r>
+        <w:rPr>
+          <w:rFonts w:ascii="Times New Roman" w:hAnsi="Times New Roman" w:cs="Times New Roman"/>
+          <w:sz w:val="26"/>
+          <w:szCs w:val="26"/>
+          <w:vertAlign w:val="superscript"/>
+        </w:rPr>
+        <w:t>rd</w:t>
+      </w:r>
+      <w:r>
+        <w:rPr>
+          <w:rFonts w:ascii="Times New Roman" w:hAnsi="Times New Roman" w:cs="Times New Roman"/>
+          <w:sz w:val="26"/>
+          <w:szCs w:val="26"/>
+        </w:rPr>
+        <w:t xml:space="preserve"> party registrar, you can still use Route 53 as DNS service provider</w:t>
+      </w:r>
+    </w:p>
+    <w:p>
+      <w:pPr>
+        <w:pStyle w:val="ListParagraph"/>
+        <w:numPr>
+          <w:ilvl w:val="0"/>
+          <w:numId w:val="10"/>
+        </w:numPr>
+        <w:rPr>
+          <w:rFonts w:ascii="Times New Roman" w:hAnsi="Times New Roman" w:cs="Times New Roman"/>
+          <w:sz w:val="26"/>
+          <w:szCs w:val="26"/>
+        </w:rPr>
+      </w:pPr>
+      <w:r>
+        <w:rPr>
+          <w:rFonts w:ascii="Times New Roman" w:hAnsi="Times New Roman" w:cs="Times New Roman"/>
+          <w:sz w:val="26"/>
+          <w:szCs w:val="26"/>
+        </w:rPr>
+        <w:t>Create a Hosted Zone in Route 53</w:t>
+      </w:r>
+    </w:p>
+    <w:p>
+      <w:pPr>
+        <w:pStyle w:val="ListParagraph"/>
+        <w:numPr>
+          <w:ilvl w:val="0"/>
+          <w:numId w:val="10"/>
+        </w:numPr>
+        <w:rPr>
+          <w:rFonts w:ascii="Times New Roman" w:hAnsi="Times New Roman" w:cs="Times New Roman"/>
+          <w:sz w:val="26"/>
+          <w:szCs w:val="26"/>
+        </w:rPr>
+      </w:pPr>
+      <w:r>
+        <w:rPr>
+          <w:rFonts w:ascii="Times New Roman" w:hAnsi="Times New Roman" w:cs="Times New Roman"/>
+          <w:sz w:val="26"/>
+          <w:szCs w:val="26"/>
+        </w:rPr>
+        <w:t>Update NS Records on 3</w:t>
+      </w:r>
+      <w:r>
+        <w:rPr>
+          <w:rFonts w:ascii="Times New Roman" w:hAnsi="Times New Roman" w:cs="Times New Roman"/>
+          <w:sz w:val="26"/>
+          <w:szCs w:val="26"/>
+          <w:vertAlign w:val="superscript"/>
+        </w:rPr>
+        <w:t>rd</w:t>
+      </w:r>
+      <w:r>
+        <w:rPr>
+          <w:rFonts w:ascii="Times New Roman" w:hAnsi="Times New Roman" w:cs="Times New Roman"/>
+          <w:sz w:val="26"/>
+          <w:szCs w:val="26"/>
+        </w:rPr>
+        <w:t xml:space="preserve"> party website to use Route 53 Name Servers</w:t>
+      </w:r>
+    </w:p>
+    <w:p>
+      <w:pPr>
+        <w:pStyle w:val="ListParagraph"/>
+        <w:numPr>
+          <w:ilvl w:val="0"/>
+          <w:numId w:val="7"/>
+        </w:numPr>
+        <w:rPr>
+          <w:rFonts w:ascii="Times New Roman" w:hAnsi="Times New Roman" w:cs="Times New Roman"/>
+          <w:sz w:val="26"/>
+          <w:szCs w:val="26"/>
+        </w:rPr>
+      </w:pPr>
+      <w:r>
+        <w:rPr>
+          <w:rFonts w:ascii="Times New Roman" w:hAnsi="Times New Roman" w:cs="Times New Roman"/>
+          <w:sz w:val="26"/>
+          <w:szCs w:val="26"/>
+        </w:rPr>
+        <w:t>Domain Registrar IS NOT DNS Service</w:t>
+      </w:r>
+    </w:p>
+    <w:p>
+      <w:pPr>
+        <w:pStyle w:val="ListParagraph"/>
+        <w:numPr>
+          <w:ilvl w:val="0"/>
+          <w:numId w:val="7"/>
+        </w:numPr>
+        <w:rPr>
+          <w:rFonts w:ascii="Times New Roman" w:hAnsi="Times New Roman" w:cs="Times New Roman"/>
+          <w:sz w:val="26"/>
+          <w:szCs w:val="26"/>
+        </w:rPr>
+      </w:pPr>
+      <w:r>
+        <w:rPr>
+          <w:rFonts w:ascii="Times New Roman" w:hAnsi="Times New Roman" w:cs="Times New Roman"/>
+          <w:sz w:val="26"/>
+          <w:szCs w:val="26"/>
+        </w:rPr>
+        <w:t>But every domain Registrar usually comes with some DNS features</w:t>
+      </w:r>
+    </w:p>
+    <w:p>
+      <w:pPr>
+        <w:ind w:left="360"/>
+        <w:rPr>
+          <w:rFonts w:ascii="Times New Roman" w:hAnsi="Times New Roman" w:cs="Times New Roman"/>
+          <w:sz w:val="26"/>
+          <w:szCs w:val="26"/>
+        </w:rPr>
+      </w:pPr>
+    </w:p>
+    <w:p>
+      <w:pPr>
+        <w:ind w:left="360"/>
+        <w:rPr>
+          <w:rFonts w:ascii="Times New Roman" w:hAnsi="Times New Roman" w:cs="Times New Roman"/>
+          <w:sz w:val="26"/>
+          <w:szCs w:val="26"/>
+        </w:rPr>
+      </w:pPr>
+    </w:p>
+    <w:p>
+      <w:pPr>
+        <w:rPr>
+          <w:rFonts w:ascii="Times New Roman" w:hAnsi="Times New Roman" w:cs="Times New Roman"/>
+          <w:sz w:val="26"/>
+          <w:szCs w:val="26"/>
+        </w:rPr>
+      </w:pPr>
+      <w:r>
+        <w:rPr>
+          <w:rFonts w:ascii="Times New Roman" w:hAnsi="Times New Roman" w:cs="Times New Roman"/>
+          <w:sz w:val="26"/>
+          <w:szCs w:val="26"/>
+        </w:rPr>
+        <w:br w:type="page"/>
+      </w:r>
+    </w:p>
+    <w:p>
+      <w:pPr>
+        <w:pStyle w:val="Heading1"/>
+        <w:rPr>
+          <w:rFonts w:ascii="Times New Roman" w:hAnsi="Times New Roman" w:cs="Times New Roman"/>
+          <w:b/>
+          <w:sz w:val="36"/>
+          <w:szCs w:val="36"/>
+        </w:rPr>
+      </w:pPr>
+      <w:r>
+        <w:rPr>
+          <w:rFonts w:ascii="Times New Roman" w:hAnsi="Times New Roman" w:cs="Times New Roman"/>
+          <w:b/>
+          <w:sz w:val="36"/>
+          <w:szCs w:val="36"/>
+        </w:rPr>
+        <w:lastRenderedPageBreak/>
+        <w:t>QA</w:t>
+      </w:r>
+    </w:p>
+    <w:p>
+      <w:pPr>
+        <w:rPr>
+          <w:rFonts w:ascii="Times New Roman" w:hAnsi="Times New Roman" w:cs="Times New Roman"/>
+          <w:sz w:val="26"/>
+          <w:szCs w:val="26"/>
+        </w:rPr>
+      </w:pPr>
+      <w:r>
+        <w:rPr>
+          <w:rFonts w:ascii="Times New Roman" w:hAnsi="Times New Roman" w:cs="Times New Roman"/>
+          <w:sz w:val="26"/>
+          <w:szCs w:val="26"/>
+        </w:rPr>
+        <w:t>Question 1:</w:t>
+      </w:r>
+    </w:p>
+    <w:p>
+      <w:pPr>
+        <w:rPr>
+          <w:rFonts w:ascii="Times New Roman" w:hAnsi="Times New Roman" w:cs="Times New Roman"/>
+          <w:sz w:val="26"/>
+          <w:szCs w:val="26"/>
+        </w:rPr>
+      </w:pPr>
+      <w:r>
+        <w:rPr>
+          <w:rFonts w:ascii="Times New Roman" w:hAnsi="Times New Roman" w:cs="Times New Roman"/>
+          <w:sz w:val="26"/>
+          <w:szCs w:val="26"/>
+        </w:rPr>
+        <w:t>You have purchased mycoolcompany.com on Amazon Route 53 Registrar and would like the domain to point to your Elastic Load Balancer my-elb-1234567890.us-west-2.elb.amazonaws.com. Which Route 53 Record type must you use here?</w:t>
+      </w:r>
+    </w:p>
+    <w:p>
+      <w:pPr>
+        <w:rPr>
+          <w:rFonts w:ascii="Times New Roman" w:hAnsi="Times New Roman" w:cs="Times New Roman"/>
+          <w:sz w:val="26"/>
+          <w:szCs w:val="26"/>
+        </w:rPr>
+      </w:pPr>
+      <w:r>
+        <w:rPr>
+          <w:rFonts w:ascii="Times New Roman" w:hAnsi="Times New Roman" w:cs="Times New Roman"/>
+          <w:sz w:val="26"/>
+          <w:szCs w:val="26"/>
+        </w:rPr>
+        <w:t>Answer: Alias</w:t>
+      </w:r>
+      <w:r>
+        <w:rPr>
+          <w:rFonts w:ascii="Times New Roman" w:hAnsi="Times New Roman" w:cs="Times New Roman"/>
+          <w:sz w:val="26"/>
+          <w:szCs w:val="26"/>
+        </w:rPr>
+        <w:t xml:space="preserve"> because</w:t>
+      </w:r>
+      <w:r>
+        <w:t xml:space="preserve"> </w:t>
+      </w:r>
+      <w:r>
+        <w:rPr>
+          <w:rFonts w:ascii="Times New Roman" w:hAnsi="Times New Roman" w:cs="Times New Roman"/>
+          <w:sz w:val="26"/>
+          <w:szCs w:val="26"/>
+        </w:rPr>
+        <w:t>it can be used for top node of a DNS name space</w:t>
+      </w:r>
+      <w:r>
+        <w:rPr>
+          <w:rFonts w:ascii="Times New Roman" w:hAnsi="Times New Roman" w:cs="Times New Roman"/>
+          <w:sz w:val="26"/>
+          <w:szCs w:val="26"/>
+        </w:rPr>
+        <w:t xml:space="preserve"> like DNS you bought from 3</w:t>
+      </w:r>
+      <w:r>
+        <w:rPr>
+          <w:rFonts w:ascii="Times New Roman" w:hAnsi="Times New Roman" w:cs="Times New Roman"/>
+          <w:sz w:val="26"/>
+          <w:szCs w:val="26"/>
+          <w:vertAlign w:val="superscript"/>
+        </w:rPr>
+        <w:t>rd</w:t>
+      </w:r>
+      <w:r>
+        <w:rPr>
+          <w:rFonts w:ascii="Times New Roman" w:hAnsi="Times New Roman" w:cs="Times New Roman"/>
+          <w:sz w:val="26"/>
+          <w:szCs w:val="26"/>
+        </w:rPr>
+        <w:t xml:space="preserve"> party such as </w:t>
+      </w:r>
+      <w:proofErr w:type="spellStart"/>
+      <w:r>
+        <w:rPr>
+          <w:rFonts w:ascii="Times New Roman" w:hAnsi="Times New Roman" w:cs="Times New Roman"/>
+          <w:sz w:val="26"/>
+          <w:szCs w:val="26"/>
+        </w:rPr>
+        <w:t>GoDaddy</w:t>
+      </w:r>
+      <w:proofErr w:type="spellEnd"/>
+    </w:p>
+    <w:p>
+      <w:pPr>
+        <w:ind w:left="360"/>
+        <w:rPr>
+          <w:rFonts w:ascii="Times New Roman" w:hAnsi="Times New Roman" w:cs="Times New Roman"/>
+          <w:sz w:val="26"/>
+          <w:szCs w:val="26"/>
+        </w:rPr>
+      </w:pPr>
+    </w:p>
+    <w:p>
+      <w:pPr>
+        <w:rPr>
+          <w:rFonts w:ascii="Times New Roman" w:hAnsi="Times New Roman" w:cs="Times New Roman"/>
+          <w:sz w:val="26"/>
+          <w:szCs w:val="26"/>
+        </w:rPr>
+      </w:pPr>
+      <w:r>
+        <w:rPr>
+          <w:rFonts w:ascii="Times New Roman" w:hAnsi="Times New Roman" w:cs="Times New Roman"/>
+          <w:sz w:val="26"/>
+          <w:szCs w:val="26"/>
+        </w:rPr>
+        <w:t>Question 2:</w:t>
+      </w:r>
+    </w:p>
+    <w:p>
+      <w:pPr>
+        <w:rPr>
+          <w:rFonts w:ascii="Times New Roman" w:hAnsi="Times New Roman" w:cs="Times New Roman"/>
+          <w:sz w:val="26"/>
+          <w:szCs w:val="26"/>
+        </w:rPr>
+      </w:pPr>
+      <w:r>
+        <w:rPr>
+          <w:rFonts w:ascii="Times New Roman" w:hAnsi="Times New Roman" w:cs="Times New Roman"/>
+          <w:sz w:val="26"/>
+          <w:szCs w:val="26"/>
+        </w:rPr>
+        <w:t xml:space="preserve">You have deployed a new Elastic Beanstalk environment and would like to direct 5% of your production traffic to this new environment. This allows you to monitor for </w:t>
+      </w:r>
+      <w:proofErr w:type="spellStart"/>
+      <w:r>
+        <w:rPr>
+          <w:rFonts w:ascii="Times New Roman" w:hAnsi="Times New Roman" w:cs="Times New Roman"/>
+          <w:sz w:val="26"/>
+          <w:szCs w:val="26"/>
+        </w:rPr>
+        <w:t>CloudWatch</w:t>
+      </w:r>
+      <w:proofErr w:type="spellEnd"/>
+      <w:r>
+        <w:rPr>
+          <w:rFonts w:ascii="Times New Roman" w:hAnsi="Times New Roman" w:cs="Times New Roman"/>
+          <w:sz w:val="26"/>
+          <w:szCs w:val="26"/>
+        </w:rPr>
+        <w:t xml:space="preserve"> metrics and ensuring that there're no bugs exist with your new environment. Which Route 53 Record type allows you to do so?</w:t>
+      </w:r>
+    </w:p>
+    <w:p>
+      <w:pPr>
+        <w:rPr>
+          <w:rFonts w:ascii="Times New Roman" w:hAnsi="Times New Roman" w:cs="Times New Roman"/>
+          <w:sz w:val="26"/>
+          <w:szCs w:val="26"/>
+        </w:rPr>
+      </w:pPr>
+      <w:r>
+        <w:rPr>
+          <w:rFonts w:ascii="Times New Roman" w:hAnsi="Times New Roman" w:cs="Times New Roman"/>
+          <w:sz w:val="26"/>
+          <w:szCs w:val="26"/>
+        </w:rPr>
+        <w:t xml:space="preserve">Answer: Weighted Routing Policies since it </w:t>
+      </w:r>
+      <w:proofErr w:type="gramStart"/>
+      <w:r>
+        <w:rPr>
+          <w:rFonts w:ascii="Times New Roman" w:hAnsi="Times New Roman" w:cs="Times New Roman"/>
+          <w:sz w:val="26"/>
+          <w:szCs w:val="26"/>
+        </w:rPr>
+        <w:t>allow</w:t>
+      </w:r>
+      <w:proofErr w:type="gramEnd"/>
+      <w:r>
+        <w:rPr>
+          <w:rFonts w:ascii="Times New Roman" w:hAnsi="Times New Roman" w:cs="Times New Roman"/>
+          <w:sz w:val="26"/>
+          <w:szCs w:val="26"/>
+        </w:rPr>
+        <w:t xml:space="preserve"> you to direct traffic based on weight such as percentage. </w:t>
+      </w:r>
+      <w:r>
+        <w:rPr>
+          <w:rFonts w:ascii="Times New Roman" w:hAnsi="Times New Roman" w:cs="Times New Roman"/>
+          <w:sz w:val="26"/>
+          <w:szCs w:val="26"/>
+        </w:rPr>
+        <w:t>It's a common use case to send part of traffic to a new version of your application.</w:t>
+      </w:r>
+    </w:p>
+    <w:p>
+      <w:pPr>
+        <w:rPr>
+          <w:rFonts w:ascii="Times New Roman" w:hAnsi="Times New Roman" w:cs="Times New Roman"/>
+          <w:sz w:val="26"/>
+          <w:szCs w:val="26"/>
+        </w:rPr>
+      </w:pPr>
+    </w:p>
+    <w:p>
+      <w:pPr>
+        <w:rPr>
+          <w:rFonts w:ascii="Times New Roman" w:hAnsi="Times New Roman" w:cs="Times New Roman"/>
+          <w:sz w:val="26"/>
+          <w:szCs w:val="26"/>
+        </w:rPr>
+      </w:pPr>
+      <w:r>
+        <w:rPr>
+          <w:rFonts w:ascii="Times New Roman" w:hAnsi="Times New Roman" w:cs="Times New Roman"/>
+          <w:sz w:val="26"/>
+          <w:szCs w:val="26"/>
+        </w:rPr>
+        <w:t>Question 3:</w:t>
+      </w:r>
+    </w:p>
+    <w:p>
+      <w:pPr>
+        <w:rPr>
+          <w:rFonts w:ascii="Times New Roman" w:hAnsi="Times New Roman" w:cs="Times New Roman"/>
+          <w:sz w:val="26"/>
+          <w:szCs w:val="26"/>
+        </w:rPr>
+      </w:pPr>
+      <w:r>
+        <w:rPr>
+          <w:rFonts w:ascii="Times New Roman" w:hAnsi="Times New Roman" w:cs="Times New Roman"/>
+          <w:sz w:val="26"/>
+          <w:szCs w:val="26"/>
+        </w:rPr>
+        <w:t>You have updated a Route 53 Record's myapp.mydomain.com value to point to a new Elastic Load Balancer, but it looks like users are still redirected to the old ELB. What is a possible cause for this behavior?</w:t>
+      </w:r>
+    </w:p>
+    <w:p>
+      <w:pPr>
+        <w:rPr>
+          <w:rFonts w:ascii="Times New Roman" w:hAnsi="Times New Roman" w:cs="Times New Roman"/>
+          <w:sz w:val="26"/>
+          <w:szCs w:val="26"/>
+        </w:rPr>
+      </w:pPr>
+      <w:r>
+        <w:rPr>
+          <w:rFonts w:ascii="Times New Roman" w:hAnsi="Times New Roman" w:cs="Times New Roman"/>
+          <w:sz w:val="26"/>
+          <w:szCs w:val="26"/>
+        </w:rPr>
+        <w:t xml:space="preserve">Answer: Because of the TTL (Time </w:t>
+      </w:r>
+      <w:proofErr w:type="gramStart"/>
+      <w:r>
+        <w:rPr>
+          <w:rFonts w:ascii="Times New Roman" w:hAnsi="Times New Roman" w:cs="Times New Roman"/>
+          <w:sz w:val="26"/>
+          <w:szCs w:val="26"/>
+        </w:rPr>
+        <w:t>To</w:t>
+      </w:r>
+      <w:proofErr w:type="gramEnd"/>
+      <w:r>
+        <w:rPr>
+          <w:rFonts w:ascii="Times New Roman" w:hAnsi="Times New Roman" w:cs="Times New Roman"/>
+          <w:sz w:val="26"/>
+          <w:szCs w:val="26"/>
+        </w:rPr>
+        <w:t xml:space="preserve"> Live)</w:t>
+      </w:r>
+    </w:p>
+    <w:p>
+      <w:pPr>
+        <w:rPr>
+          <w:rFonts w:ascii="Times New Roman" w:hAnsi="Times New Roman" w:cs="Times New Roman"/>
+          <w:sz w:val="26"/>
+          <w:szCs w:val="26"/>
+        </w:rPr>
+      </w:pPr>
+      <w:r>
+        <w:rPr>
+          <w:rFonts w:ascii="Times New Roman" w:hAnsi="Times New Roman" w:cs="Times New Roman"/>
+          <w:sz w:val="26"/>
+          <w:szCs w:val="26"/>
+        </w:rPr>
+        <w:t xml:space="preserve">Explain: TTL is a cache service that orders clients for how long to cache these value and not </w:t>
+      </w:r>
+      <w:r>
+        <w:rPr>
+          <w:rFonts w:ascii="Times New Roman" w:hAnsi="Times New Roman" w:cs="Times New Roman"/>
+          <w:sz w:val="26"/>
+          <w:szCs w:val="26"/>
+        </w:rPr>
+        <w:t>overload the DNS Resolver with DNS requests</w:t>
+      </w:r>
+      <w:r>
+        <w:rPr>
+          <w:rFonts w:ascii="Times New Roman" w:hAnsi="Times New Roman" w:cs="Times New Roman"/>
+          <w:sz w:val="26"/>
+          <w:szCs w:val="26"/>
+        </w:rPr>
+        <w:t xml:space="preserve">. Thus when you change new value for the Route 53 Record to direct to new Load Balancer DNS name it will have to wait until it </w:t>
+      </w:r>
+      <w:proofErr w:type="gramStart"/>
+      <w:r>
+        <w:rPr>
+          <w:rFonts w:ascii="Times New Roman" w:hAnsi="Times New Roman" w:cs="Times New Roman"/>
+          <w:sz w:val="26"/>
+          <w:szCs w:val="26"/>
+        </w:rPr>
+        <w:t>surpass</w:t>
+      </w:r>
+      <w:proofErr w:type="gramEnd"/>
+      <w:r>
+        <w:rPr>
+          <w:rFonts w:ascii="Times New Roman" w:hAnsi="Times New Roman" w:cs="Times New Roman"/>
+          <w:sz w:val="26"/>
+          <w:szCs w:val="26"/>
+        </w:rPr>
+        <w:t xml:space="preserve"> the Time To Live to cache new value</w:t>
+      </w:r>
+      <w:r>
+        <w:rPr>
+          <w:rFonts w:ascii="Times New Roman" w:hAnsi="Times New Roman" w:cs="Times New Roman"/>
+          <w:sz w:val="26"/>
+          <w:szCs w:val="26"/>
+        </w:rPr>
+        <w:t>s</w:t>
+      </w:r>
+      <w:r>
+        <w:rPr>
+          <w:rFonts w:ascii="Times New Roman" w:hAnsi="Times New Roman" w:cs="Times New Roman"/>
+          <w:sz w:val="26"/>
+          <w:szCs w:val="26"/>
+        </w:rPr>
+        <w:t>.</w:t>
+      </w:r>
+    </w:p>
+    <w:p>
+      <w:pPr>
+        <w:rPr>
+          <w:rFonts w:ascii="Times New Roman" w:hAnsi="Times New Roman" w:cs="Times New Roman"/>
+          <w:sz w:val="26"/>
+          <w:szCs w:val="26"/>
+        </w:rPr>
+      </w:pPr>
+    </w:p>
+    <w:p>
+      <w:pPr>
+        <w:rPr>
+          <w:rFonts w:ascii="Times New Roman" w:hAnsi="Times New Roman" w:cs="Times New Roman"/>
+          <w:sz w:val="26"/>
+          <w:szCs w:val="26"/>
+        </w:rPr>
+      </w:pPr>
+      <w:r>
+        <w:rPr>
+          <w:rFonts w:ascii="Times New Roman" w:hAnsi="Times New Roman" w:cs="Times New Roman"/>
+          <w:sz w:val="26"/>
+          <w:szCs w:val="26"/>
+        </w:rPr>
+        <w:br w:type="page"/>
+      </w:r>
+    </w:p>
+    <w:p>
+      <w:pPr>
+        <w:rPr>
+          <w:rFonts w:ascii="Times New Roman" w:hAnsi="Times New Roman" w:cs="Times New Roman"/>
+          <w:sz w:val="26"/>
+          <w:szCs w:val="26"/>
+        </w:rPr>
+      </w:pPr>
+      <w:r>
+        <w:rPr>
+          <w:rFonts w:ascii="Times New Roman" w:hAnsi="Times New Roman" w:cs="Times New Roman"/>
+          <w:sz w:val="26"/>
+          <w:szCs w:val="26"/>
+        </w:rPr>
+        <w:lastRenderedPageBreak/>
+        <w:t>Question 4:</w:t>
+      </w:r>
+    </w:p>
+    <w:p>
+      <w:pPr>
+        <w:rPr>
+          <w:rFonts w:ascii="Times New Roman" w:hAnsi="Times New Roman" w:cs="Times New Roman"/>
+          <w:sz w:val="26"/>
+          <w:szCs w:val="26"/>
+        </w:rPr>
+      </w:pPr>
+      <w:r>
+        <w:rPr>
+          <w:rFonts w:ascii="Times New Roman" w:hAnsi="Times New Roman" w:cs="Times New Roman"/>
+          <w:sz w:val="26"/>
+          <w:szCs w:val="26"/>
+        </w:rPr>
+        <w:t>You have an application that's hosted in two different AWS Regions us-west-1 and eu-west-2. You want your users to get the best possible user experience by minimizing the response time from application servers to your users. Which Route 53 Routing Policy should you choose?</w:t>
+      </w:r>
+    </w:p>
+    <w:p>
+      <w:pPr>
+        <w:rPr>
+          <w:rFonts w:ascii="Times New Roman" w:hAnsi="Times New Roman" w:cs="Times New Roman"/>
+          <w:sz w:val="26"/>
+          <w:szCs w:val="26"/>
+        </w:rPr>
+      </w:pPr>
+      <w:r>
+        <w:rPr>
+          <w:rFonts w:ascii="Times New Roman" w:hAnsi="Times New Roman" w:cs="Times New Roman"/>
+          <w:sz w:val="26"/>
+          <w:szCs w:val="26"/>
+        </w:rPr>
+        <w:t>Answer: Latency Routing Policy</w:t>
+      </w:r>
+    </w:p>
+    <w:p>
+      <w:pPr>
+        <w:rPr>
+          <w:rFonts w:ascii="Times New Roman" w:hAnsi="Times New Roman" w:cs="Times New Roman"/>
+          <w:sz w:val="26"/>
+          <w:szCs w:val="26"/>
+        </w:rPr>
+      </w:pPr>
+      <w:r>
+        <w:rPr>
+          <w:rFonts w:ascii="Times New Roman" w:hAnsi="Times New Roman" w:cs="Times New Roman"/>
+          <w:sz w:val="26"/>
+          <w:szCs w:val="26"/>
+        </w:rPr>
+        <w:t>Explain: It prioritize routing clients the least latency and distance AWS region for increase loading speed and reduce latency</w:t>
+      </w:r>
+    </w:p>
+    <w:p>
+      <w:pPr>
+        <w:rPr>
+          <w:rFonts w:ascii="Times New Roman" w:hAnsi="Times New Roman" w:cs="Times New Roman"/>
+          <w:sz w:val="26"/>
+          <w:szCs w:val="26"/>
+        </w:rPr>
+      </w:pPr>
+    </w:p>
+    <w:p>
+      <w:pPr>
+        <w:rPr>
+          <w:rFonts w:ascii="Times New Roman" w:hAnsi="Times New Roman" w:cs="Times New Roman"/>
+          <w:sz w:val="26"/>
+          <w:szCs w:val="26"/>
+        </w:rPr>
+      </w:pPr>
+      <w:r>
+        <w:rPr>
+          <w:rFonts w:ascii="Times New Roman" w:hAnsi="Times New Roman" w:cs="Times New Roman"/>
+          <w:sz w:val="26"/>
+          <w:szCs w:val="26"/>
+        </w:rPr>
+        <w:t>Question 5:</w:t>
+      </w:r>
+    </w:p>
+    <w:p>
+      <w:pPr>
+        <w:rPr>
+          <w:rFonts w:ascii="Times New Roman" w:hAnsi="Times New Roman" w:cs="Times New Roman"/>
+          <w:sz w:val="26"/>
+          <w:szCs w:val="26"/>
+        </w:rPr>
+      </w:pPr>
+      <w:r>
+        <w:rPr>
+          <w:rFonts w:ascii="Times New Roman" w:hAnsi="Times New Roman" w:cs="Times New Roman"/>
+          <w:sz w:val="26"/>
+          <w:szCs w:val="26"/>
+        </w:rPr>
+        <w:t>You have a legal requirement that people in any country but France should NOT be able to access your website. Which Route 53 Routing Policy helps you in achieving this?</w:t>
+      </w:r>
+    </w:p>
+    <w:p>
+      <w:pPr>
+        <w:rPr>
+          <w:rFonts w:ascii="Times New Roman" w:hAnsi="Times New Roman" w:cs="Times New Roman"/>
+          <w:sz w:val="26"/>
+          <w:szCs w:val="26"/>
+        </w:rPr>
+      </w:pPr>
+      <w:r>
+        <w:rPr>
+          <w:rFonts w:ascii="Times New Roman" w:hAnsi="Times New Roman" w:cs="Times New Roman"/>
+          <w:sz w:val="26"/>
+          <w:szCs w:val="26"/>
+        </w:rPr>
+        <w:t>Answer: GEOLOCATION Routing Policies</w:t>
+      </w:r>
+    </w:p>
+    <w:p>
+      <w:pPr>
+        <w:rPr>
+          <w:rFonts w:ascii="Times New Roman" w:hAnsi="Times New Roman" w:cs="Times New Roman"/>
+          <w:sz w:val="26"/>
+          <w:szCs w:val="26"/>
+        </w:rPr>
+      </w:pPr>
+      <w:r>
+        <w:rPr>
+          <w:rFonts w:ascii="Times New Roman" w:hAnsi="Times New Roman" w:cs="Times New Roman"/>
+          <w:sz w:val="26"/>
+          <w:szCs w:val="26"/>
+        </w:rPr>
+        <w:t>Explain: Geolocation to localize your web content to inner nation only and for load balancing, also for preventing other nations able to access to sensitive website of the nation that is using Geolocation routing policy</w:t>
+      </w:r>
+    </w:p>
+    <w:p>
+      <w:pPr>
+        <w:rPr>
+          <w:rFonts w:ascii="Times New Roman" w:hAnsi="Times New Roman" w:cs="Times New Roman"/>
+          <w:sz w:val="26"/>
+          <w:szCs w:val="26"/>
+        </w:rPr>
+      </w:pPr>
+    </w:p>
+    <w:p>
+      <w:pPr>
+        <w:rPr>
+          <w:rFonts w:ascii="Times New Roman" w:hAnsi="Times New Roman" w:cs="Times New Roman"/>
+          <w:sz w:val="26"/>
+          <w:szCs w:val="26"/>
+        </w:rPr>
+      </w:pPr>
+      <w:r>
+        <w:rPr>
+          <w:rFonts w:ascii="Times New Roman" w:hAnsi="Times New Roman" w:cs="Times New Roman"/>
+          <w:sz w:val="26"/>
+          <w:szCs w:val="26"/>
+        </w:rPr>
+        <w:t>Question 6:</w:t>
+      </w:r>
+    </w:p>
+    <w:p>
+      <w:pPr>
+        <w:rPr>
+          <w:rFonts w:ascii="Times New Roman" w:hAnsi="Times New Roman" w:cs="Times New Roman"/>
+          <w:sz w:val="26"/>
+          <w:szCs w:val="26"/>
+        </w:rPr>
+      </w:pPr>
+      <w:r>
+        <w:rPr>
+          <w:rFonts w:ascii="Times New Roman" w:hAnsi="Times New Roman" w:cs="Times New Roman"/>
+          <w:sz w:val="26"/>
+          <w:szCs w:val="26"/>
+        </w:rPr>
+        <w:t xml:space="preserve">You have purchased a domain on </w:t>
+      </w:r>
+      <w:proofErr w:type="spellStart"/>
+      <w:r>
+        <w:rPr>
+          <w:rFonts w:ascii="Times New Roman" w:hAnsi="Times New Roman" w:cs="Times New Roman"/>
+          <w:sz w:val="26"/>
+          <w:szCs w:val="26"/>
+        </w:rPr>
+        <w:t>GoDaddy</w:t>
+      </w:r>
+      <w:proofErr w:type="spellEnd"/>
+      <w:r>
+        <w:rPr>
+          <w:rFonts w:ascii="Times New Roman" w:hAnsi="Times New Roman" w:cs="Times New Roman"/>
+          <w:sz w:val="26"/>
+          <w:szCs w:val="26"/>
+        </w:rPr>
+        <w:t xml:space="preserve"> and would like to use Route 53 as the DNS Service Provider. What should you do to make this work?</w:t>
+      </w:r>
+    </w:p>
+    <w:p>
+      <w:pPr>
+        <w:rPr>
+          <w:rFonts w:ascii="Times New Roman" w:hAnsi="Times New Roman" w:cs="Times New Roman"/>
+          <w:sz w:val="26"/>
+          <w:szCs w:val="26"/>
+        </w:rPr>
+      </w:pPr>
+      <w:r>
+        <w:rPr>
+          <w:rFonts w:ascii="Times New Roman" w:hAnsi="Times New Roman" w:cs="Times New Roman"/>
+          <w:sz w:val="26"/>
+          <w:szCs w:val="26"/>
+        </w:rPr>
+        <w:t>Answer: Create a Public Hosted Zone and update the 3</w:t>
+      </w:r>
+      <w:r>
+        <w:rPr>
+          <w:rFonts w:ascii="Times New Roman" w:hAnsi="Times New Roman" w:cs="Times New Roman"/>
+          <w:sz w:val="26"/>
+          <w:szCs w:val="26"/>
+          <w:vertAlign w:val="superscript"/>
+        </w:rPr>
+        <w:t>rd</w:t>
+      </w:r>
+      <w:r>
+        <w:rPr>
+          <w:rFonts w:ascii="Times New Roman" w:hAnsi="Times New Roman" w:cs="Times New Roman"/>
+          <w:sz w:val="26"/>
+          <w:szCs w:val="26"/>
+        </w:rPr>
+        <w:t xml:space="preserve"> party Registrar NS records</w:t>
+      </w:r>
+    </w:p>
+    <w:p>
+      <w:pPr>
+        <w:rPr>
+          <w:rFonts w:ascii="Times New Roman" w:hAnsi="Times New Roman" w:cs="Times New Roman"/>
+          <w:sz w:val="26"/>
+          <w:szCs w:val="26"/>
+        </w:rPr>
+      </w:pPr>
+    </w:p>
+    <w:p>
+      <w:pPr>
+        <w:rPr>
+          <w:rFonts w:ascii="Times New Roman" w:hAnsi="Times New Roman" w:cs="Times New Roman"/>
+          <w:sz w:val="26"/>
+          <w:szCs w:val="26"/>
+        </w:rPr>
+      </w:pPr>
+      <w:r>
+        <w:rPr>
+          <w:rFonts w:ascii="Times New Roman" w:hAnsi="Times New Roman" w:cs="Times New Roman"/>
+          <w:sz w:val="26"/>
+          <w:szCs w:val="26"/>
+        </w:rPr>
+        <w:t>Question 7:</w:t>
+      </w:r>
+    </w:p>
+    <w:p>
+      <w:pPr>
+        <w:rPr>
+          <w:rFonts w:ascii="Times New Roman" w:hAnsi="Times New Roman" w:cs="Times New Roman"/>
+          <w:sz w:val="26"/>
+          <w:szCs w:val="26"/>
+        </w:rPr>
+      </w:pPr>
+      <w:r>
+        <w:rPr>
+          <w:rFonts w:ascii="Times New Roman" w:hAnsi="Times New Roman" w:cs="Times New Roman"/>
+          <w:sz w:val="26"/>
+          <w:szCs w:val="26"/>
+        </w:rPr>
+        <w:t>Which of the following are NOT valid Route 53 Health Checks?</w:t>
+      </w:r>
+    </w:p>
+    <w:p>
+      <w:pPr>
+        <w:rPr>
+          <w:rFonts w:ascii="Times New Roman" w:hAnsi="Times New Roman" w:cs="Times New Roman"/>
+          <w:sz w:val="26"/>
+          <w:szCs w:val="26"/>
+        </w:rPr>
+      </w:pPr>
+      <w:r>
+        <w:rPr>
+          <w:rFonts w:ascii="Times New Roman" w:hAnsi="Times New Roman" w:cs="Times New Roman"/>
+          <w:sz w:val="26"/>
+          <w:szCs w:val="26"/>
+        </w:rPr>
+        <w:t xml:space="preserve">Health Checks can monitor: child Health Checks, Endpoint’s health and </w:t>
+      </w:r>
+      <w:proofErr w:type="spellStart"/>
+      <w:r>
+        <w:rPr>
+          <w:rFonts w:ascii="Times New Roman" w:hAnsi="Times New Roman" w:cs="Times New Roman"/>
+          <w:sz w:val="26"/>
+          <w:szCs w:val="26"/>
+        </w:rPr>
+        <w:t>CloudWatch</w:t>
+      </w:r>
+      <w:proofErr w:type="spellEnd"/>
+      <w:r>
+        <w:rPr>
+          <w:rFonts w:ascii="Times New Roman" w:hAnsi="Times New Roman" w:cs="Times New Roman"/>
+          <w:sz w:val="26"/>
+          <w:szCs w:val="26"/>
+        </w:rPr>
+        <w:t xml:space="preserve"> Alarms status</w:t>
+      </w:r>
+    </w:p>
+    <w:p>
+      <w:pPr>
+        <w:rPr>
+          <w:rFonts w:ascii="Times New Roman" w:hAnsi="Times New Roman" w:cs="Times New Roman"/>
+          <w:sz w:val="26"/>
+          <w:szCs w:val="26"/>
+        </w:rPr>
+      </w:pPr>
+      <w:r>
+        <w:rPr>
+          <w:rFonts w:ascii="Times New Roman" w:hAnsi="Times New Roman" w:cs="Times New Roman"/>
+          <w:sz w:val="26"/>
+          <w:szCs w:val="26"/>
+        </w:rPr>
+        <w:t>Answer: Health Checks does not support monitoring SQS Queue</w:t>
       </w:r>
       <w:bookmarkStart w:id="0" w:name="_GoBack"/>
       <w:bookmarkEnd w:id="0"/>
+    </w:p>
+    <w:p>
+      <w:pPr>
+        <w:ind w:left="360"/>
+        <w:rPr>
+          <w:rFonts w:ascii="Times New Roman" w:hAnsi="Times New Roman" w:cs="Times New Roman"/>
+          <w:sz w:val="26"/>
+          <w:szCs w:val="26"/>
+        </w:rPr>
+      </w:pPr>
+    </w:p>
+    <w:p>
+      <w:pPr>
+        <w:rPr>
+          <w:rFonts w:ascii="Times New Roman" w:hAnsi="Times New Roman" w:cs="Times New Roman"/>
+          <w:sz w:val="26"/>
+          <w:szCs w:val="26"/>
+        </w:rPr>
+      </w:pPr>
     </w:p>
     <w:sectPr>
       <w:pgSz w:w="12240" w:h="15840"/>
@@ -5106,17 +7817,17 @@
   <w:abstractNum w:abstractNumId="2" w15:restartNumberingAfterBreak="0">
     <w:nsid w:val="1C132B9C"/>
     <w:multiLevelType w:val="hybridMultilevel"/>
-    <w:tmpl w:val="6B3A156A"/>
-    <w:lvl w:ilvl="0" w:tplc="04090001">
+    <w:tmpl w:val="100AB03C"/>
+    <w:lvl w:ilvl="0" w:tplc="04090009">
       <w:start w:val="1"/>
       <w:numFmt w:val="bullet"/>
-      <w:lvlText w:val=""/>
+      <w:lvlText w:val=""/>
       <w:lvlJc w:val="left"/>
       <w:pPr>
-        <w:ind w:left="720" w:hanging="360"/>
+        <w:ind w:left="360" w:hanging="360"/>
       </w:pPr>
       <w:rPr>
-        <w:rFonts w:ascii="Symbol" w:hAnsi="Symbol" w:hint="default"/>
+        <w:rFonts w:ascii="Wingdings" w:hAnsi="Wingdings" w:hint="default"/>
       </w:rPr>
     </w:lvl>
     <w:lvl w:ilvl="1" w:tplc="04090003" w:tentative="1">
@@ -5395,6 +8106,95 @@
     </w:lvl>
   </w:abstractNum>
   <w:abstractNum w:abstractNumId="5" w15:restartNumberingAfterBreak="0">
+    <w:nsid w:val="3B6C67CF"/>
+    <w:multiLevelType w:val="hybridMultilevel"/>
+    <w:tmpl w:val="BC848B06"/>
+    <w:lvl w:ilvl="0" w:tplc="0409000F">
+      <w:start w:val="1"/>
+      <w:numFmt w:val="decimal"/>
+      <w:lvlText w:val="%1."/>
+      <w:lvlJc w:val="left"/>
+      <w:pPr>
+        <w:ind w:left="720" w:hanging="360"/>
+      </w:pPr>
+      <w:rPr>
+        <w:rFonts w:hint="default"/>
+      </w:rPr>
+    </w:lvl>
+    <w:lvl w:ilvl="1" w:tplc="04090019" w:tentative="1">
+      <w:start w:val="1"/>
+      <w:numFmt w:val="lowerLetter"/>
+      <w:lvlText w:val="%2."/>
+      <w:lvlJc w:val="left"/>
+      <w:pPr>
+        <w:ind w:left="1440" w:hanging="360"/>
+      </w:pPr>
+    </w:lvl>
+    <w:lvl w:ilvl="2" w:tplc="0409001B" w:tentative="1">
+      <w:start w:val="1"/>
+      <w:numFmt w:val="lowerRoman"/>
+      <w:lvlText w:val="%3."/>
+      <w:lvlJc w:val="right"/>
+      <w:pPr>
+        <w:ind w:left="2160" w:hanging="180"/>
+      </w:pPr>
+    </w:lvl>
+    <w:lvl w:ilvl="3" w:tplc="0409000F" w:tentative="1">
+      <w:start w:val="1"/>
+      <w:numFmt w:val="decimal"/>
+      <w:lvlText w:val="%4."/>
+      <w:lvlJc w:val="left"/>
+      <w:pPr>
+        <w:ind w:left="2880" w:hanging="360"/>
+      </w:pPr>
+    </w:lvl>
+    <w:lvl w:ilvl="4" w:tplc="04090019" w:tentative="1">
+      <w:start w:val="1"/>
+      <w:numFmt w:val="lowerLetter"/>
+      <w:lvlText w:val="%5."/>
+      <w:lvlJc w:val="left"/>
+      <w:pPr>
+        <w:ind w:left="3600" w:hanging="360"/>
+      </w:pPr>
+    </w:lvl>
+    <w:lvl w:ilvl="5" w:tplc="0409001B" w:tentative="1">
+      <w:start w:val="1"/>
+      <w:numFmt w:val="lowerRoman"/>
+      <w:lvlText w:val="%6."/>
+      <w:lvlJc w:val="right"/>
+      <w:pPr>
+        <w:ind w:left="4320" w:hanging="180"/>
+      </w:pPr>
+    </w:lvl>
+    <w:lvl w:ilvl="6" w:tplc="0409000F" w:tentative="1">
+      <w:start w:val="1"/>
+      <w:numFmt w:val="decimal"/>
+      <w:lvlText w:val="%7."/>
+      <w:lvlJc w:val="left"/>
+      <w:pPr>
+        <w:ind w:left="5040" w:hanging="360"/>
+      </w:pPr>
+    </w:lvl>
+    <w:lvl w:ilvl="7" w:tplc="04090019" w:tentative="1">
+      <w:start w:val="1"/>
+      <w:numFmt w:val="lowerLetter"/>
+      <w:lvlText w:val="%8."/>
+      <w:lvlJc w:val="left"/>
+      <w:pPr>
+        <w:ind w:left="5760" w:hanging="360"/>
+      </w:pPr>
+    </w:lvl>
+    <w:lvl w:ilvl="8" w:tplc="0409001B" w:tentative="1">
+      <w:start w:val="1"/>
+      <w:numFmt w:val="lowerRoman"/>
+      <w:lvlText w:val="%9."/>
+      <w:lvlJc w:val="right"/>
+      <w:pPr>
+        <w:ind w:left="6480" w:hanging="180"/>
+      </w:pPr>
+    </w:lvl>
+  </w:abstractNum>
+  <w:abstractNum w:abstractNumId="6" w15:restartNumberingAfterBreak="0">
     <w:nsid w:val="3C473ACC"/>
     <w:multiLevelType w:val="hybridMultilevel"/>
     <w:tmpl w:val="EA4C2ACE"/>
@@ -5506,7 +8306,7 @@
       </w:rPr>
     </w:lvl>
   </w:abstractNum>
-  <w:abstractNum w:abstractNumId="6" w15:restartNumberingAfterBreak="0">
+  <w:abstractNum w:abstractNumId="7" w15:restartNumberingAfterBreak="0">
     <w:nsid w:val="4DCC44FD"/>
     <w:multiLevelType w:val="hybridMultilevel"/>
     <w:tmpl w:val="E0E6770E"/>
@@ -5619,10 +8419,10 @@
       </w:rPr>
     </w:lvl>
   </w:abstractNum>
-  <w:abstractNum w:abstractNumId="7" w15:restartNumberingAfterBreak="0">
+  <w:abstractNum w:abstractNumId="8" w15:restartNumberingAfterBreak="0">
     <w:nsid w:val="6E7971AF"/>
     <w:multiLevelType w:val="hybridMultilevel"/>
-    <w:tmpl w:val="4E243F5C"/>
+    <w:tmpl w:val="BD8AF284"/>
     <w:lvl w:ilvl="0" w:tplc="8F4A8568">
       <w:numFmt w:val="bullet"/>
       <w:lvlText w:val="-"/>
@@ -5634,16 +8434,16 @@
         <w:rFonts w:ascii="Times New Roman" w:eastAsiaTheme="minorHAnsi" w:hAnsi="Times New Roman" w:cs="Times New Roman" w:hint="default"/>
       </w:rPr>
     </w:lvl>
-    <w:lvl w:ilvl="1" w:tplc="0409000F">
+    <w:lvl w:ilvl="1" w:tplc="04090003">
       <w:start w:val="1"/>
-      <w:numFmt w:val="decimal"/>
-      <w:lvlText w:val="%2."/>
+      <w:numFmt w:val="bullet"/>
+      <w:lvlText w:val="o"/>
       <w:lvlJc w:val="left"/>
       <w:pPr>
         <w:ind w:left="1440" w:hanging="360"/>
       </w:pPr>
       <w:rPr>
-        <w:rFonts w:hint="default"/>
+        <w:rFonts w:ascii="Courier New" w:hAnsi="Courier New" w:cs="Courier New" w:hint="default"/>
       </w:rPr>
     </w:lvl>
     <w:lvl w:ilvl="2" w:tplc="04090005" w:tentative="1">
@@ -5731,7 +8531,7 @@
       </w:rPr>
     </w:lvl>
   </w:abstractNum>
-  <w:abstractNum w:abstractNumId="8" w15:restartNumberingAfterBreak="0">
+  <w:abstractNum w:abstractNumId="9" w15:restartNumberingAfterBreak="0">
     <w:nsid w:val="6F9739C5"/>
     <w:multiLevelType w:val="hybridMultilevel"/>
     <w:tmpl w:val="D3447698"/>
@@ -5859,16 +8659,19 @@
     <w:abstractNumId w:val="2"/>
   </w:num>
   <w:num w:numId="6">
+    <w:abstractNumId w:val="9"/>
+  </w:num>
+  <w:num w:numId="7">
     <w:abstractNumId w:val="8"/>
   </w:num>
-  <w:num w:numId="7">
+  <w:num w:numId="8">
+    <w:abstractNumId w:val="6"/>
+  </w:num>
+  <w:num w:numId="9">
     <w:abstractNumId w:val="7"/>
   </w:num>
-  <w:num w:numId="8">
+  <w:num w:numId="10">
     <w:abstractNumId w:val="5"/>
-  </w:num>
-  <w:num w:numId="9">
-    <w:abstractNumId w:val="6"/>
   </w:num>
 </w:numbering>
 </file>
@@ -6693,7 +9496,7 @@
 </file>
 
 <file path=customXml/itemProps1.xml><?xml version="1.0" encoding="utf-8"?>
-<ds:datastoreItem xmlns:ds="http://schemas.openxmlformats.org/officeDocument/2006/customXml" ds:itemID="{726ADAA7-93C5-4AD0-87DB-9ED9BA492436}">
+<ds:datastoreItem xmlns:ds="http://schemas.openxmlformats.org/officeDocument/2006/customXml" ds:itemID="{0E1C6A26-5604-4601-BD74-6EFC3627D7C0}">
   <ds:schemaRefs>
     <ds:schemaRef ds:uri="http://schemas.openxmlformats.org/officeDocument/2006/bibliography"/>
   </ds:schemaRefs>

</xml_diff>